<commit_message>
First 3 user stories for Ethan
</commit_message>
<xml_diff>
--- a/Milestone_2/user_stories.docx
+++ b/Milestone_2/user_stories.docx
@@ -1819,7 +1819,16 @@
                 <w:color w:val="000000"/>
                 <w:lang w:eastAsia="en-AU"/>
               </w:rPr>
-              <w:t xml:space="preserve">If there are any errors or issues </w:t>
+              <w:t xml:space="preserve">If there are any errors or </w:t>
+            </w:r>
+            <w:proofErr w:type="gramStart"/>
+            <w:r>
+              <w:rPr>
+                <w:rFonts w:ascii="Calibri" w:eastAsia="Times New Roman" w:hAnsi="Calibri" w:cs="Calibri"/>
+                <w:color w:val="000000"/>
+                <w:lang w:eastAsia="en-AU"/>
+              </w:rPr>
+              <w:t xml:space="preserve">issues </w:t>
             </w:r>
             <w:r>
               <w:rPr>
@@ -1835,7 +1844,16 @@
                 <w:color w:val="000000"/>
                 <w:lang w:eastAsia="en-AU"/>
               </w:rPr>
-              <w:t xml:space="preserve">that arise the given issues can be remedied more efficiently. </w:t>
+              <w:t>that</w:t>
+            </w:r>
+            <w:proofErr w:type="gramEnd"/>
+            <w:r>
+              <w:rPr>
+                <w:rFonts w:ascii="Calibri" w:eastAsia="Times New Roman" w:hAnsi="Calibri" w:cs="Calibri"/>
+                <w:color w:val="000000"/>
+                <w:lang w:eastAsia="en-AU"/>
+              </w:rPr>
+              <w:t xml:space="preserve"> arise the given issues can be remedied more efficiently. </w:t>
             </w:r>
           </w:p>
         </w:tc>
@@ -3380,6 +3398,3306 @@
             <w:pPr>
               <w:spacing w:after="0" w:line="240" w:lineRule="auto"/>
               <w:jc w:val="center"/>
+              <w:rPr>
+                <w:rFonts w:ascii="Calibri" w:eastAsia="Times New Roman" w:hAnsi="Calibri" w:cs="Calibri"/>
+                <w:color w:val="000000"/>
+                <w:lang w:eastAsia="en-AU"/>
+              </w:rPr>
+            </w:pPr>
+          </w:p>
+        </w:tc>
+      </w:tr>
+    </w:tbl>
+    <w:p/>
+    <w:tbl>
+      <w:tblPr>
+        <w:tblW w:w="6942" w:type="dxa"/>
+        <w:tblCellMar>
+          <w:top w:w="15" w:type="dxa"/>
+        </w:tblCellMar>
+        <w:tblLook w:val="04A0" w:firstRow="1" w:lastRow="0" w:firstColumn="1" w:lastColumn="0" w:noHBand="0" w:noVBand="1"/>
+      </w:tblPr>
+      <w:tblGrid>
+        <w:gridCol w:w="991"/>
+        <w:gridCol w:w="992"/>
+        <w:gridCol w:w="501"/>
+        <w:gridCol w:w="491"/>
+        <w:gridCol w:w="992"/>
+        <w:gridCol w:w="1983"/>
+        <w:gridCol w:w="992"/>
+      </w:tblGrid>
+      <w:tr>
+        <w:trPr>
+          <w:trHeight w:val="300"/>
+        </w:trPr>
+        <w:tc>
+          <w:tcPr>
+            <w:tcW w:w="960" w:type="dxa"/>
+            <w:vMerge w:val="restart"/>
+            <w:tcBorders>
+              <w:top w:val="single" w:sz="4" w:space="0" w:color="auto"/>
+              <w:left w:val="single" w:sz="4" w:space="0" w:color="auto"/>
+              <w:bottom w:val="single" w:sz="4" w:space="0" w:color="000000"/>
+              <w:right w:val="single" w:sz="4" w:space="0" w:color="auto"/>
+            </w:tcBorders>
+            <w:shd w:val="clear" w:color="auto" w:fill="auto"/>
+            <w:noWrap/>
+            <w:vAlign w:val="center"/>
+            <w:hideMark/>
+          </w:tcPr>
+          <w:p>
+            <w:pPr>
+              <w:spacing w:after="0" w:line="240" w:lineRule="auto"/>
+              <w:jc w:val="center"/>
+              <w:rPr>
+                <w:rFonts w:ascii="Calibri" w:eastAsia="Times New Roman" w:hAnsi="Calibri" w:cs="Calibri"/>
+                <w:b/>
+                <w:bCs/>
+                <w:color w:val="000000"/>
+                <w:lang w:eastAsia="en-AU"/>
+              </w:rPr>
+            </w:pPr>
+            <w:r>
+              <w:rPr>
+                <w:rFonts w:ascii="Calibri" w:eastAsia="Times New Roman" w:hAnsi="Calibri" w:cs="Calibri"/>
+                <w:b/>
+                <w:bCs/>
+                <w:color w:val="000000"/>
+                <w:lang w:eastAsia="en-AU"/>
+              </w:rPr>
+              <w:t xml:space="preserve">Story </w:t>
+            </w:r>
+            <w:r>
+              <w:rPr>
+                <w:rFonts w:ascii="Calibri" w:eastAsia="Times New Roman" w:hAnsi="Calibri" w:cs="Calibri"/>
+                <w:b/>
+                <w:bCs/>
+                <w:color w:val="000000"/>
+                <w:lang w:eastAsia="en-AU"/>
+              </w:rPr>
+              <w:t>4</w:t>
+            </w:r>
+          </w:p>
+        </w:tc>
+        <w:tc>
+          <w:tcPr>
+            <w:tcW w:w="2880" w:type="dxa"/>
+            <w:gridSpan w:val="4"/>
+            <w:vMerge w:val="restart"/>
+            <w:tcBorders>
+              <w:top w:val="single" w:sz="4" w:space="0" w:color="auto"/>
+              <w:left w:val="nil"/>
+              <w:bottom w:val="single" w:sz="4" w:space="0" w:color="000000"/>
+              <w:right w:val="single" w:sz="4" w:space="0" w:color="000000"/>
+            </w:tcBorders>
+            <w:shd w:val="clear" w:color="auto" w:fill="auto"/>
+            <w:noWrap/>
+            <w:hideMark/>
+          </w:tcPr>
+          <w:p>
+            <w:pPr>
+              <w:spacing w:after="0" w:line="240" w:lineRule="auto"/>
+              <w:jc w:val="center"/>
+              <w:rPr>
+                <w:rFonts w:ascii="Calibri" w:eastAsia="Times New Roman" w:hAnsi="Calibri" w:cs="Calibri"/>
+                <w:color w:val="000000"/>
+                <w:lang w:eastAsia="en-AU"/>
+              </w:rPr>
+            </w:pPr>
+            <w:r>
+              <w:rPr>
+                <w:rFonts w:ascii="Calibri" w:eastAsia="Times New Roman" w:hAnsi="Calibri" w:cs="Calibri"/>
+                <w:color w:val="000000"/>
+                <w:lang w:eastAsia="en-AU"/>
+              </w:rPr>
+              <w:t>View list of prescriptions</w:t>
+            </w:r>
+          </w:p>
+        </w:tc>
+        <w:tc>
+          <w:tcPr>
+            <w:tcW w:w="1920" w:type="dxa"/>
+            <w:tcBorders>
+              <w:top w:val="single" w:sz="4" w:space="0" w:color="auto"/>
+              <w:left w:val="nil"/>
+              <w:bottom w:val="single" w:sz="4" w:space="0" w:color="auto"/>
+              <w:right w:val="single" w:sz="4" w:space="0" w:color="000000"/>
+            </w:tcBorders>
+            <w:shd w:val="clear" w:color="auto" w:fill="auto"/>
+            <w:noWrap/>
+            <w:vAlign w:val="bottom"/>
+            <w:hideMark/>
+          </w:tcPr>
+          <w:p>
+            <w:pPr>
+              <w:spacing w:after="0" w:line="240" w:lineRule="auto"/>
+              <w:jc w:val="center"/>
+              <w:rPr>
+                <w:rFonts w:ascii="Calibri" w:eastAsia="Times New Roman" w:hAnsi="Calibri" w:cs="Calibri"/>
+                <w:b/>
+                <w:bCs/>
+                <w:color w:val="000000"/>
+                <w:lang w:eastAsia="en-AU"/>
+              </w:rPr>
+            </w:pPr>
+            <w:r>
+              <w:rPr>
+                <w:rFonts w:ascii="Calibri" w:eastAsia="Times New Roman" w:hAnsi="Calibri" w:cs="Calibri"/>
+                <w:b/>
+                <w:bCs/>
+                <w:color w:val="000000"/>
+                <w:lang w:eastAsia="en-AU"/>
+              </w:rPr>
+              <w:t>Priority </w:t>
+            </w:r>
+          </w:p>
+        </w:tc>
+        <w:tc>
+          <w:tcPr>
+            <w:tcW w:w="960" w:type="dxa"/>
+            <w:tcBorders>
+              <w:top w:val="single" w:sz="4" w:space="0" w:color="auto"/>
+              <w:left w:val="nil"/>
+              <w:bottom w:val="single" w:sz="4" w:space="0" w:color="auto"/>
+              <w:right w:val="single" w:sz="4" w:space="0" w:color="auto"/>
+            </w:tcBorders>
+            <w:shd w:val="clear" w:color="auto" w:fill="auto"/>
+            <w:noWrap/>
+            <w:vAlign w:val="bottom"/>
+            <w:hideMark/>
+          </w:tcPr>
+          <w:p>
+            <w:pPr>
+              <w:spacing w:after="0" w:line="240" w:lineRule="auto"/>
+              <w:jc w:val="center"/>
+              <w:rPr>
+                <w:rFonts w:ascii="Calibri" w:eastAsia="Times New Roman" w:hAnsi="Calibri" w:cs="Calibri"/>
+                <w:color w:val="000000"/>
+                <w:lang w:eastAsia="en-AU"/>
+              </w:rPr>
+            </w:pPr>
+            <w:r>
+              <w:rPr>
+                <w:rFonts w:ascii="Calibri" w:eastAsia="Times New Roman" w:hAnsi="Calibri" w:cs="Calibri"/>
+                <w:color w:val="000000"/>
+                <w:lang w:eastAsia="en-AU"/>
+              </w:rPr>
+              <w:t>3</w:t>
+            </w:r>
+          </w:p>
+        </w:tc>
+      </w:tr>
+      <w:tr>
+        <w:trPr>
+          <w:trHeight w:val="300"/>
+        </w:trPr>
+        <w:tc>
+          <w:tcPr>
+            <w:tcW w:w="960" w:type="dxa"/>
+            <w:vMerge/>
+            <w:tcBorders>
+              <w:top w:val="single" w:sz="4" w:space="0" w:color="auto"/>
+              <w:left w:val="single" w:sz="4" w:space="0" w:color="auto"/>
+              <w:bottom w:val="single" w:sz="4" w:space="0" w:color="000000"/>
+              <w:right w:val="single" w:sz="4" w:space="0" w:color="auto"/>
+            </w:tcBorders>
+            <w:vAlign w:val="center"/>
+            <w:hideMark/>
+          </w:tcPr>
+          <w:p>
+            <w:pPr>
+              <w:spacing w:after="0" w:line="240" w:lineRule="auto"/>
+              <w:rPr>
+                <w:rFonts w:ascii="Calibri" w:eastAsia="Times New Roman" w:hAnsi="Calibri" w:cs="Calibri"/>
+                <w:color w:val="000000"/>
+                <w:lang w:eastAsia="en-AU"/>
+              </w:rPr>
+            </w:pPr>
+          </w:p>
+        </w:tc>
+        <w:tc>
+          <w:tcPr>
+            <w:tcW w:w="2880" w:type="dxa"/>
+            <w:gridSpan w:val="4"/>
+            <w:vMerge/>
+            <w:tcBorders>
+              <w:top w:val="single" w:sz="4" w:space="0" w:color="auto"/>
+              <w:left w:val="nil"/>
+              <w:bottom w:val="single" w:sz="4" w:space="0" w:color="000000"/>
+              <w:right w:val="single" w:sz="4" w:space="0" w:color="000000"/>
+            </w:tcBorders>
+            <w:vAlign w:val="center"/>
+            <w:hideMark/>
+          </w:tcPr>
+          <w:p>
+            <w:pPr>
+              <w:spacing w:after="0" w:line="240" w:lineRule="auto"/>
+              <w:rPr>
+                <w:rFonts w:ascii="Calibri" w:eastAsia="Times New Roman" w:hAnsi="Calibri" w:cs="Calibri"/>
+                <w:color w:val="000000"/>
+                <w:lang w:eastAsia="en-AU"/>
+              </w:rPr>
+            </w:pPr>
+          </w:p>
+        </w:tc>
+        <w:tc>
+          <w:tcPr>
+            <w:tcW w:w="1920" w:type="dxa"/>
+            <w:tcBorders>
+              <w:top w:val="single" w:sz="4" w:space="0" w:color="auto"/>
+              <w:left w:val="nil"/>
+              <w:bottom w:val="single" w:sz="4" w:space="0" w:color="auto"/>
+              <w:right w:val="single" w:sz="4" w:space="0" w:color="000000"/>
+            </w:tcBorders>
+            <w:shd w:val="clear" w:color="auto" w:fill="auto"/>
+            <w:noWrap/>
+            <w:vAlign w:val="bottom"/>
+            <w:hideMark/>
+          </w:tcPr>
+          <w:p>
+            <w:pPr>
+              <w:spacing w:after="0" w:line="240" w:lineRule="auto"/>
+              <w:jc w:val="center"/>
+              <w:rPr>
+                <w:rFonts w:ascii="Calibri" w:eastAsia="Times New Roman" w:hAnsi="Calibri" w:cs="Calibri"/>
+                <w:b/>
+                <w:bCs/>
+                <w:color w:val="000000"/>
+                <w:lang w:eastAsia="en-AU"/>
+              </w:rPr>
+            </w:pPr>
+            <w:r>
+              <w:rPr>
+                <w:rFonts w:ascii="Calibri" w:eastAsia="Times New Roman" w:hAnsi="Calibri" w:cs="Calibri"/>
+                <w:b/>
+                <w:bCs/>
+                <w:color w:val="000000"/>
+                <w:lang w:eastAsia="en-AU"/>
+              </w:rPr>
+              <w:t> Effort</w:t>
+            </w:r>
+          </w:p>
+        </w:tc>
+        <w:tc>
+          <w:tcPr>
+            <w:tcW w:w="960" w:type="dxa"/>
+            <w:tcBorders>
+              <w:top w:val="nil"/>
+              <w:left w:val="nil"/>
+              <w:bottom w:val="single" w:sz="4" w:space="0" w:color="auto"/>
+              <w:right w:val="single" w:sz="4" w:space="0" w:color="auto"/>
+            </w:tcBorders>
+            <w:shd w:val="clear" w:color="auto" w:fill="auto"/>
+            <w:noWrap/>
+            <w:vAlign w:val="bottom"/>
+            <w:hideMark/>
+          </w:tcPr>
+          <w:p>
+            <w:pPr>
+              <w:spacing w:after="0" w:line="240" w:lineRule="auto"/>
+              <w:jc w:val="center"/>
+              <w:rPr>
+                <w:rFonts w:ascii="Calibri" w:eastAsia="Times New Roman" w:hAnsi="Calibri" w:cs="Calibri"/>
+                <w:color w:val="000000"/>
+                <w:lang w:eastAsia="en-AU"/>
+              </w:rPr>
+            </w:pPr>
+            <w:r>
+              <w:rPr>
+                <w:rFonts w:ascii="Calibri" w:eastAsia="Times New Roman" w:hAnsi="Calibri" w:cs="Calibri"/>
+                <w:color w:val="000000"/>
+                <w:lang w:eastAsia="en-AU"/>
+              </w:rPr>
+              <w:t>8</w:t>
+            </w:r>
+          </w:p>
+        </w:tc>
+      </w:tr>
+      <w:tr>
+        <w:trPr>
+          <w:trHeight w:val="300"/>
+        </w:trPr>
+        <w:tc>
+          <w:tcPr>
+            <w:tcW w:w="3840" w:type="dxa"/>
+            <w:gridSpan w:val="5"/>
+            <w:tcBorders>
+              <w:top w:val="single" w:sz="4" w:space="0" w:color="auto"/>
+              <w:left w:val="single" w:sz="4" w:space="0" w:color="auto"/>
+              <w:bottom w:val="single" w:sz="4" w:space="0" w:color="auto"/>
+              <w:right w:val="single" w:sz="4" w:space="0" w:color="000000"/>
+            </w:tcBorders>
+            <w:shd w:val="clear" w:color="auto" w:fill="auto"/>
+            <w:noWrap/>
+            <w:hideMark/>
+          </w:tcPr>
+          <w:p>
+            <w:pPr>
+              <w:spacing w:after="0" w:line="240" w:lineRule="auto"/>
+              <w:jc w:val="right"/>
+              <w:rPr>
+                <w:rFonts w:ascii="Calibri" w:eastAsia="Times New Roman" w:hAnsi="Calibri" w:cs="Calibri"/>
+                <w:b/>
+                <w:bCs/>
+                <w:color w:val="000000"/>
+                <w:lang w:eastAsia="en-AU"/>
+              </w:rPr>
+            </w:pPr>
+            <w:r>
+              <w:rPr>
+                <w:rFonts w:ascii="Calibri" w:eastAsia="Times New Roman" w:hAnsi="Calibri" w:cs="Calibri"/>
+                <w:b/>
+                <w:bCs/>
+                <w:color w:val="000000"/>
+                <w:lang w:eastAsia="en-AU"/>
+              </w:rPr>
+              <w:t>As a  </w:t>
+            </w:r>
+          </w:p>
+        </w:tc>
+        <w:tc>
+          <w:tcPr>
+            <w:tcW w:w="2880" w:type="dxa"/>
+            <w:gridSpan w:val="2"/>
+            <w:tcBorders>
+              <w:top w:val="single" w:sz="4" w:space="0" w:color="auto"/>
+              <w:left w:val="nil"/>
+              <w:bottom w:val="single" w:sz="4" w:space="0" w:color="auto"/>
+              <w:right w:val="single" w:sz="4" w:space="0" w:color="000000"/>
+            </w:tcBorders>
+            <w:shd w:val="clear" w:color="auto" w:fill="auto"/>
+            <w:noWrap/>
+            <w:vAlign w:val="bottom"/>
+            <w:hideMark/>
+          </w:tcPr>
+          <w:p>
+            <w:pPr>
+              <w:spacing w:after="0" w:line="240" w:lineRule="auto"/>
+              <w:jc w:val="center"/>
+              <w:rPr>
+                <w:rFonts w:ascii="Calibri" w:eastAsia="Times New Roman" w:hAnsi="Calibri" w:cs="Calibri"/>
+                <w:color w:val="000000"/>
+                <w:lang w:eastAsia="en-AU"/>
+              </w:rPr>
+            </w:pPr>
+            <w:r>
+              <w:rPr>
+                <w:rFonts w:ascii="Calibri" w:eastAsia="Times New Roman" w:hAnsi="Calibri" w:cs="Calibri"/>
+                <w:color w:val="000000"/>
+                <w:lang w:eastAsia="en-AU"/>
+              </w:rPr>
+              <w:t> </w:t>
+            </w:r>
+            <w:r>
+              <w:rPr>
+                <w:rFonts w:ascii="Calibri" w:eastAsia="Times New Roman" w:hAnsi="Calibri" w:cs="Calibri"/>
+                <w:color w:val="000000"/>
+                <w:lang w:eastAsia="en-AU"/>
+              </w:rPr>
+              <w:t xml:space="preserve">Patient </w:t>
+            </w:r>
+          </w:p>
+        </w:tc>
+      </w:tr>
+      <w:tr>
+        <w:trPr>
+          <w:trHeight w:val="300"/>
+        </w:trPr>
+        <w:tc>
+          <w:tcPr>
+            <w:tcW w:w="960" w:type="dxa"/>
+            <w:tcBorders>
+              <w:top w:val="nil"/>
+              <w:left w:val="single" w:sz="4" w:space="0" w:color="auto"/>
+              <w:bottom w:val="single" w:sz="4" w:space="0" w:color="auto"/>
+              <w:right w:val="nil"/>
+            </w:tcBorders>
+            <w:shd w:val="clear" w:color="auto" w:fill="auto"/>
+            <w:noWrap/>
+            <w:vAlign w:val="bottom"/>
+            <w:hideMark/>
+          </w:tcPr>
+          <w:p>
+            <w:pPr>
+              <w:spacing w:after="0" w:line="240" w:lineRule="auto"/>
+              <w:rPr>
+                <w:rFonts w:ascii="Calibri" w:eastAsia="Times New Roman" w:hAnsi="Calibri" w:cs="Calibri"/>
+                <w:color w:val="000000"/>
+                <w:lang w:eastAsia="en-AU"/>
+              </w:rPr>
+            </w:pPr>
+            <w:r>
+              <w:rPr>
+                <w:rFonts w:ascii="Calibri" w:eastAsia="Times New Roman" w:hAnsi="Calibri" w:cs="Calibri"/>
+                <w:color w:val="000000"/>
+                <w:lang w:eastAsia="en-AU"/>
+              </w:rPr>
+              <w:t> </w:t>
+            </w:r>
+          </w:p>
+        </w:tc>
+        <w:tc>
+          <w:tcPr>
+            <w:tcW w:w="960" w:type="dxa"/>
+            <w:tcBorders>
+              <w:top w:val="nil"/>
+              <w:left w:val="nil"/>
+              <w:bottom w:val="single" w:sz="4" w:space="0" w:color="auto"/>
+              <w:right w:val="nil"/>
+            </w:tcBorders>
+            <w:shd w:val="clear" w:color="auto" w:fill="auto"/>
+            <w:noWrap/>
+            <w:vAlign w:val="bottom"/>
+            <w:hideMark/>
+          </w:tcPr>
+          <w:p>
+            <w:pPr>
+              <w:spacing w:after="0" w:line="240" w:lineRule="auto"/>
+              <w:rPr>
+                <w:rFonts w:ascii="Calibri" w:eastAsia="Times New Roman" w:hAnsi="Calibri" w:cs="Calibri"/>
+                <w:color w:val="000000"/>
+                <w:lang w:eastAsia="en-AU"/>
+              </w:rPr>
+            </w:pPr>
+            <w:r>
+              <w:rPr>
+                <w:rFonts w:ascii="Calibri" w:eastAsia="Times New Roman" w:hAnsi="Calibri" w:cs="Calibri"/>
+                <w:color w:val="000000"/>
+                <w:lang w:eastAsia="en-AU"/>
+              </w:rPr>
+              <w:t> </w:t>
+            </w:r>
+          </w:p>
+        </w:tc>
+        <w:tc>
+          <w:tcPr>
+            <w:tcW w:w="960" w:type="dxa"/>
+            <w:gridSpan w:val="2"/>
+            <w:tcBorders>
+              <w:top w:val="nil"/>
+              <w:left w:val="nil"/>
+              <w:bottom w:val="single" w:sz="4" w:space="0" w:color="auto"/>
+              <w:right w:val="nil"/>
+            </w:tcBorders>
+            <w:shd w:val="clear" w:color="auto" w:fill="auto"/>
+            <w:noWrap/>
+            <w:vAlign w:val="bottom"/>
+            <w:hideMark/>
+          </w:tcPr>
+          <w:p>
+            <w:pPr>
+              <w:spacing w:after="0" w:line="240" w:lineRule="auto"/>
+              <w:rPr>
+                <w:rFonts w:ascii="Calibri" w:eastAsia="Times New Roman" w:hAnsi="Calibri" w:cs="Calibri"/>
+                <w:color w:val="000000"/>
+                <w:lang w:eastAsia="en-AU"/>
+              </w:rPr>
+            </w:pPr>
+            <w:r>
+              <w:rPr>
+                <w:rFonts w:ascii="Calibri" w:eastAsia="Times New Roman" w:hAnsi="Calibri" w:cs="Calibri"/>
+                <w:color w:val="000000"/>
+                <w:lang w:eastAsia="en-AU"/>
+              </w:rPr>
+              <w:t> </w:t>
+            </w:r>
+          </w:p>
+        </w:tc>
+        <w:tc>
+          <w:tcPr>
+            <w:tcW w:w="960" w:type="dxa"/>
+            <w:tcBorders>
+              <w:top w:val="nil"/>
+              <w:left w:val="nil"/>
+              <w:bottom w:val="single" w:sz="4" w:space="0" w:color="auto"/>
+              <w:right w:val="single" w:sz="4" w:space="0" w:color="auto"/>
+            </w:tcBorders>
+            <w:shd w:val="clear" w:color="auto" w:fill="auto"/>
+            <w:noWrap/>
+            <w:hideMark/>
+          </w:tcPr>
+          <w:p>
+            <w:pPr>
+              <w:spacing w:after="0" w:line="240" w:lineRule="auto"/>
+              <w:jc w:val="right"/>
+              <w:rPr>
+                <w:rFonts w:ascii="Calibri" w:eastAsia="Times New Roman" w:hAnsi="Calibri" w:cs="Calibri"/>
+                <w:b/>
+                <w:bCs/>
+                <w:color w:val="000000"/>
+                <w:lang w:eastAsia="en-AU"/>
+              </w:rPr>
+            </w:pPr>
+            <w:r>
+              <w:rPr>
+                <w:rFonts w:ascii="Calibri" w:eastAsia="Times New Roman" w:hAnsi="Calibri" w:cs="Calibri"/>
+                <w:b/>
+                <w:bCs/>
+                <w:color w:val="000000"/>
+                <w:lang w:eastAsia="en-AU"/>
+              </w:rPr>
+              <w:t>I want </w:t>
+            </w:r>
+          </w:p>
+        </w:tc>
+        <w:tc>
+          <w:tcPr>
+            <w:tcW w:w="2880" w:type="dxa"/>
+            <w:gridSpan w:val="2"/>
+            <w:tcBorders>
+              <w:top w:val="single" w:sz="4" w:space="0" w:color="auto"/>
+              <w:left w:val="nil"/>
+              <w:bottom w:val="single" w:sz="4" w:space="0" w:color="auto"/>
+              <w:right w:val="single" w:sz="4" w:space="0" w:color="000000"/>
+            </w:tcBorders>
+            <w:shd w:val="clear" w:color="auto" w:fill="auto"/>
+            <w:noWrap/>
+            <w:vAlign w:val="bottom"/>
+            <w:hideMark/>
+          </w:tcPr>
+          <w:p>
+            <w:pPr>
+              <w:spacing w:after="0" w:line="240" w:lineRule="auto"/>
+              <w:jc w:val="center"/>
+              <w:rPr>
+                <w:rFonts w:ascii="Calibri" w:eastAsia="Times New Roman" w:hAnsi="Calibri" w:cs="Calibri"/>
+                <w:color w:val="000000"/>
+                <w:lang w:eastAsia="en-AU"/>
+              </w:rPr>
+            </w:pPr>
+            <w:r>
+              <w:rPr>
+                <w:rFonts w:ascii="Calibri" w:eastAsia="Times New Roman" w:hAnsi="Calibri" w:cs="Calibri"/>
+                <w:color w:val="000000"/>
+                <w:lang w:eastAsia="en-AU"/>
+              </w:rPr>
+              <w:t>To be able to look at a list of my prescriptions</w:t>
+            </w:r>
+          </w:p>
+        </w:tc>
+      </w:tr>
+      <w:tr>
+        <w:trPr>
+          <w:trHeight w:val="300"/>
+        </w:trPr>
+        <w:tc>
+          <w:tcPr>
+            <w:tcW w:w="960" w:type="dxa"/>
+            <w:tcBorders>
+              <w:top w:val="nil"/>
+              <w:left w:val="single" w:sz="4" w:space="0" w:color="auto"/>
+              <w:bottom w:val="single" w:sz="4" w:space="0" w:color="auto"/>
+              <w:right w:val="nil"/>
+            </w:tcBorders>
+            <w:shd w:val="clear" w:color="auto" w:fill="auto"/>
+            <w:noWrap/>
+            <w:vAlign w:val="bottom"/>
+            <w:hideMark/>
+          </w:tcPr>
+          <w:p>
+            <w:pPr>
+              <w:spacing w:after="0" w:line="240" w:lineRule="auto"/>
+              <w:rPr>
+                <w:rFonts w:ascii="Calibri" w:eastAsia="Times New Roman" w:hAnsi="Calibri" w:cs="Calibri"/>
+                <w:color w:val="000000"/>
+                <w:lang w:eastAsia="en-AU"/>
+              </w:rPr>
+            </w:pPr>
+            <w:r>
+              <w:rPr>
+                <w:rFonts w:ascii="Calibri" w:eastAsia="Times New Roman" w:hAnsi="Calibri" w:cs="Calibri"/>
+                <w:color w:val="000000"/>
+                <w:lang w:eastAsia="en-AU"/>
+              </w:rPr>
+              <w:t> </w:t>
+            </w:r>
+          </w:p>
+        </w:tc>
+        <w:tc>
+          <w:tcPr>
+            <w:tcW w:w="960" w:type="dxa"/>
+            <w:tcBorders>
+              <w:top w:val="nil"/>
+              <w:left w:val="nil"/>
+              <w:bottom w:val="single" w:sz="4" w:space="0" w:color="auto"/>
+              <w:right w:val="nil"/>
+            </w:tcBorders>
+            <w:shd w:val="clear" w:color="auto" w:fill="auto"/>
+            <w:noWrap/>
+            <w:vAlign w:val="bottom"/>
+            <w:hideMark/>
+          </w:tcPr>
+          <w:p>
+            <w:pPr>
+              <w:spacing w:after="0" w:line="240" w:lineRule="auto"/>
+              <w:rPr>
+                <w:rFonts w:ascii="Calibri" w:eastAsia="Times New Roman" w:hAnsi="Calibri" w:cs="Calibri"/>
+                <w:color w:val="000000"/>
+                <w:lang w:eastAsia="en-AU"/>
+              </w:rPr>
+            </w:pPr>
+            <w:r>
+              <w:rPr>
+                <w:rFonts w:ascii="Calibri" w:eastAsia="Times New Roman" w:hAnsi="Calibri" w:cs="Calibri"/>
+                <w:color w:val="000000"/>
+                <w:lang w:eastAsia="en-AU"/>
+              </w:rPr>
+              <w:t> </w:t>
+            </w:r>
+          </w:p>
+        </w:tc>
+        <w:tc>
+          <w:tcPr>
+            <w:tcW w:w="960" w:type="dxa"/>
+            <w:gridSpan w:val="2"/>
+            <w:tcBorders>
+              <w:top w:val="nil"/>
+              <w:left w:val="nil"/>
+              <w:bottom w:val="single" w:sz="4" w:space="0" w:color="auto"/>
+              <w:right w:val="nil"/>
+            </w:tcBorders>
+            <w:shd w:val="clear" w:color="auto" w:fill="auto"/>
+            <w:noWrap/>
+            <w:vAlign w:val="bottom"/>
+            <w:hideMark/>
+          </w:tcPr>
+          <w:p>
+            <w:pPr>
+              <w:spacing w:after="0" w:line="240" w:lineRule="auto"/>
+              <w:rPr>
+                <w:rFonts w:ascii="Calibri" w:eastAsia="Times New Roman" w:hAnsi="Calibri" w:cs="Calibri"/>
+                <w:color w:val="000000"/>
+                <w:lang w:eastAsia="en-AU"/>
+              </w:rPr>
+            </w:pPr>
+            <w:r>
+              <w:rPr>
+                <w:rFonts w:ascii="Calibri" w:eastAsia="Times New Roman" w:hAnsi="Calibri" w:cs="Calibri"/>
+                <w:color w:val="000000"/>
+                <w:lang w:eastAsia="en-AU"/>
+              </w:rPr>
+              <w:t> </w:t>
+            </w:r>
+          </w:p>
+        </w:tc>
+        <w:tc>
+          <w:tcPr>
+            <w:tcW w:w="960" w:type="dxa"/>
+            <w:tcBorders>
+              <w:top w:val="nil"/>
+              <w:left w:val="nil"/>
+              <w:bottom w:val="single" w:sz="4" w:space="0" w:color="auto"/>
+              <w:right w:val="single" w:sz="4" w:space="0" w:color="auto"/>
+            </w:tcBorders>
+            <w:shd w:val="clear" w:color="auto" w:fill="auto"/>
+            <w:noWrap/>
+            <w:hideMark/>
+          </w:tcPr>
+          <w:p>
+            <w:pPr>
+              <w:spacing w:after="0" w:line="240" w:lineRule="auto"/>
+              <w:jc w:val="right"/>
+              <w:rPr>
+                <w:rFonts w:ascii="Calibri" w:eastAsia="Times New Roman" w:hAnsi="Calibri" w:cs="Calibri"/>
+                <w:b/>
+                <w:bCs/>
+                <w:color w:val="000000"/>
+                <w:lang w:eastAsia="en-AU"/>
+              </w:rPr>
+            </w:pPr>
+            <w:r>
+              <w:rPr>
+                <w:rFonts w:ascii="Calibri" w:eastAsia="Times New Roman" w:hAnsi="Calibri" w:cs="Calibri"/>
+                <w:b/>
+                <w:bCs/>
+                <w:color w:val="000000"/>
+                <w:lang w:eastAsia="en-AU"/>
+              </w:rPr>
+              <w:t> So that</w:t>
+            </w:r>
+          </w:p>
+        </w:tc>
+        <w:tc>
+          <w:tcPr>
+            <w:tcW w:w="2880" w:type="dxa"/>
+            <w:gridSpan w:val="2"/>
+            <w:tcBorders>
+              <w:top w:val="single" w:sz="4" w:space="0" w:color="auto"/>
+              <w:left w:val="nil"/>
+              <w:bottom w:val="single" w:sz="4" w:space="0" w:color="auto"/>
+              <w:right w:val="single" w:sz="4" w:space="0" w:color="000000"/>
+            </w:tcBorders>
+            <w:shd w:val="clear" w:color="auto" w:fill="auto"/>
+            <w:noWrap/>
+            <w:vAlign w:val="bottom"/>
+            <w:hideMark/>
+          </w:tcPr>
+          <w:p>
+            <w:pPr>
+              <w:spacing w:after="0" w:line="240" w:lineRule="auto"/>
+              <w:jc w:val="center"/>
+              <w:rPr>
+                <w:rFonts w:ascii="Calibri" w:eastAsia="Times New Roman" w:hAnsi="Calibri" w:cs="Calibri"/>
+                <w:color w:val="000000"/>
+                <w:lang w:eastAsia="en-AU"/>
+              </w:rPr>
+            </w:pPr>
+            <w:r>
+              <w:rPr>
+                <w:rFonts w:ascii="Calibri" w:eastAsia="Times New Roman" w:hAnsi="Calibri" w:cs="Calibri"/>
+                <w:color w:val="000000"/>
+                <w:lang w:eastAsia="en-AU"/>
+              </w:rPr>
+              <w:t>I can see a list of each of my prescribed medications</w:t>
+            </w:r>
+          </w:p>
+        </w:tc>
+      </w:tr>
+      <w:tr>
+        <w:trPr>
+          <w:trHeight w:val="300"/>
+        </w:trPr>
+        <w:tc>
+          <w:tcPr>
+            <w:tcW w:w="6720" w:type="dxa"/>
+            <w:gridSpan w:val="7"/>
+            <w:tcBorders>
+              <w:top w:val="single" w:sz="4" w:space="0" w:color="auto"/>
+              <w:left w:val="single" w:sz="4" w:space="0" w:color="auto"/>
+              <w:bottom w:val="single" w:sz="4" w:space="0" w:color="auto"/>
+              <w:right w:val="single" w:sz="4" w:space="0" w:color="000000"/>
+            </w:tcBorders>
+            <w:shd w:val="clear" w:color="auto" w:fill="auto"/>
+            <w:noWrap/>
+            <w:vAlign w:val="bottom"/>
+            <w:hideMark/>
+          </w:tcPr>
+          <w:p>
+            <w:pPr>
+              <w:spacing w:after="0" w:line="240" w:lineRule="auto"/>
+              <w:jc w:val="center"/>
+              <w:rPr>
+                <w:rFonts w:ascii="Calibri" w:eastAsia="Times New Roman" w:hAnsi="Calibri" w:cs="Calibri"/>
+                <w:color w:val="000000"/>
+                <w:lang w:eastAsia="en-AU"/>
+              </w:rPr>
+            </w:pPr>
+            <w:r>
+              <w:rPr>
+                <w:rFonts w:ascii="Calibri" w:eastAsia="Times New Roman" w:hAnsi="Calibri" w:cs="Calibri"/>
+                <w:color w:val="000000"/>
+                <w:lang w:eastAsia="en-AU"/>
+              </w:rPr>
+              <w:t> </w:t>
+            </w:r>
+          </w:p>
+        </w:tc>
+      </w:tr>
+      <w:tr>
+        <w:trPr>
+          <w:trHeight w:val="450"/>
+        </w:trPr>
+        <w:tc>
+          <w:tcPr>
+            <w:tcW w:w="2405" w:type="dxa"/>
+            <w:gridSpan w:val="3"/>
+            <w:vMerge w:val="restart"/>
+            <w:tcBorders>
+              <w:top w:val="single" w:sz="4" w:space="0" w:color="auto"/>
+              <w:left w:val="single" w:sz="4" w:space="0" w:color="auto"/>
+              <w:bottom w:val="single" w:sz="4" w:space="0" w:color="auto"/>
+              <w:right w:val="single" w:sz="4" w:space="0" w:color="000000"/>
+            </w:tcBorders>
+            <w:shd w:val="clear" w:color="auto" w:fill="auto"/>
+            <w:noWrap/>
+            <w:hideMark/>
+          </w:tcPr>
+          <w:p>
+            <w:pPr>
+              <w:spacing w:after="0" w:line="240" w:lineRule="auto"/>
+              <w:jc w:val="right"/>
+              <w:rPr>
+                <w:rFonts w:ascii="Calibri" w:eastAsia="Times New Roman" w:hAnsi="Calibri" w:cs="Calibri"/>
+                <w:b/>
+                <w:bCs/>
+                <w:color w:val="000000"/>
+                <w:lang w:eastAsia="en-AU"/>
+              </w:rPr>
+            </w:pPr>
+            <w:r>
+              <w:rPr>
+                <w:rFonts w:ascii="Calibri" w:eastAsia="Times New Roman" w:hAnsi="Calibri" w:cs="Calibri"/>
+                <w:b/>
+                <w:bCs/>
+                <w:color w:val="000000"/>
+                <w:lang w:eastAsia="en-AU"/>
+              </w:rPr>
+              <w:t>Acceptance Criteria </w:t>
+            </w:r>
+          </w:p>
+        </w:tc>
+        <w:tc>
+          <w:tcPr>
+            <w:tcW w:w="4315" w:type="dxa"/>
+            <w:gridSpan w:val="4"/>
+            <w:vMerge w:val="restart"/>
+            <w:tcBorders>
+              <w:top w:val="single" w:sz="4" w:space="0" w:color="auto"/>
+              <w:left w:val="single" w:sz="4" w:space="0" w:color="auto"/>
+              <w:bottom w:val="single" w:sz="4" w:space="0" w:color="000000"/>
+              <w:right w:val="single" w:sz="4" w:space="0" w:color="000000"/>
+            </w:tcBorders>
+            <w:shd w:val="clear" w:color="auto" w:fill="auto"/>
+            <w:vAlign w:val="bottom"/>
+          </w:tcPr>
+          <w:p>
+            <w:pPr>
+              <w:spacing w:after="0" w:line="240" w:lineRule="auto"/>
+              <w:jc w:val="center"/>
+              <w:rPr>
+                <w:rFonts w:ascii="Calibri" w:eastAsia="Times New Roman" w:hAnsi="Calibri" w:cs="Calibri"/>
+                <w:color w:val="000000"/>
+                <w:lang w:eastAsia="en-AU"/>
+              </w:rPr>
+            </w:pPr>
+            <w:r>
+              <w:rPr>
+                <w:rFonts w:ascii="Calibri" w:eastAsia="Times New Roman" w:hAnsi="Calibri" w:cs="Calibri"/>
+                <w:color w:val="000000"/>
+                <w:lang w:eastAsia="en-AU"/>
+              </w:rPr>
+              <w:t>Criterion 1:</w:t>
+            </w:r>
+          </w:p>
+          <w:p>
+            <w:pPr>
+              <w:spacing w:after="0" w:line="240" w:lineRule="auto"/>
+              <w:rPr>
+                <w:rFonts w:ascii="Calibri" w:eastAsia="Times New Roman" w:hAnsi="Calibri" w:cs="Calibri"/>
+                <w:color w:val="000000"/>
+                <w:lang w:eastAsia="en-AU"/>
+              </w:rPr>
+            </w:pPr>
+            <w:r>
+              <w:rPr>
+                <w:rFonts w:ascii="Calibri" w:eastAsia="Times New Roman" w:hAnsi="Calibri" w:cs="Calibri"/>
+                <w:i/>
+                <w:iCs/>
+                <w:color w:val="000000"/>
+                <w:lang w:eastAsia="en-AU"/>
+              </w:rPr>
+              <w:t xml:space="preserve">Given </w:t>
+            </w:r>
+            <w:r>
+              <w:rPr>
+                <w:rFonts w:ascii="Calibri" w:eastAsia="Times New Roman" w:hAnsi="Calibri" w:cs="Calibri"/>
+                <w:color w:val="000000"/>
+                <w:lang w:eastAsia="en-AU"/>
+              </w:rPr>
+              <w:t>tha</w:t>
+            </w:r>
+            <w:r>
+              <w:rPr>
+                <w:rFonts w:ascii="Calibri" w:eastAsia="Times New Roman" w:hAnsi="Calibri" w:cs="Calibri"/>
+                <w:color w:val="000000"/>
+                <w:lang w:eastAsia="en-AU"/>
+              </w:rPr>
+              <w:t>t I am a returning user,</w:t>
+            </w:r>
+          </w:p>
+          <w:p>
+            <w:pPr>
+              <w:spacing w:after="0" w:line="240" w:lineRule="auto"/>
+              <w:rPr>
+                <w:rFonts w:ascii="Calibri" w:eastAsia="Times New Roman" w:hAnsi="Calibri" w:cs="Calibri"/>
+                <w:color w:val="000000"/>
+                <w:lang w:eastAsia="en-AU"/>
+              </w:rPr>
+            </w:pPr>
+            <w:r>
+              <w:rPr>
+                <w:rFonts w:ascii="Calibri" w:eastAsia="Times New Roman" w:hAnsi="Calibri" w:cs="Calibri"/>
+                <w:i/>
+                <w:iCs/>
+                <w:color w:val="000000"/>
+                <w:lang w:eastAsia="en-AU"/>
+              </w:rPr>
+              <w:t>When</w:t>
+            </w:r>
+            <w:r>
+              <w:rPr>
+                <w:rFonts w:ascii="Calibri" w:eastAsia="Times New Roman" w:hAnsi="Calibri" w:cs="Calibri"/>
+                <w:color w:val="000000"/>
+                <w:lang w:eastAsia="en-AU"/>
+              </w:rPr>
+              <w:t xml:space="preserve"> I am presented the</w:t>
+            </w:r>
+            <w:r>
+              <w:rPr>
+                <w:rFonts w:ascii="Calibri" w:eastAsia="Times New Roman" w:hAnsi="Calibri" w:cs="Calibri"/>
+                <w:color w:val="000000"/>
+                <w:lang w:eastAsia="en-AU"/>
+              </w:rPr>
+              <w:t xml:space="preserve"> medications/symptoms page</w:t>
+            </w:r>
+            <w:r>
+              <w:rPr>
+                <w:rFonts w:ascii="Calibri" w:eastAsia="Times New Roman" w:hAnsi="Calibri" w:cs="Calibri"/>
+                <w:color w:val="000000"/>
+                <w:lang w:eastAsia="en-AU"/>
+              </w:rPr>
+              <w:t>,</w:t>
+            </w:r>
+          </w:p>
+          <w:p>
+            <w:pPr>
+              <w:spacing w:after="0" w:line="240" w:lineRule="auto"/>
+              <w:rPr>
+                <w:rFonts w:ascii="Calibri" w:eastAsia="Times New Roman" w:hAnsi="Calibri" w:cs="Calibri"/>
+                <w:color w:val="000000"/>
+                <w:lang w:eastAsia="en-AU"/>
+              </w:rPr>
+            </w:pPr>
+            <w:r>
+              <w:rPr>
+                <w:rFonts w:ascii="Calibri" w:eastAsia="Times New Roman" w:hAnsi="Calibri" w:cs="Calibri"/>
+                <w:i/>
+                <w:iCs/>
+                <w:color w:val="000000"/>
+                <w:lang w:eastAsia="en-AU"/>
+              </w:rPr>
+              <w:t>Then</w:t>
+            </w:r>
+            <w:r>
+              <w:rPr>
+                <w:rFonts w:ascii="Calibri" w:eastAsia="Times New Roman" w:hAnsi="Calibri" w:cs="Calibri"/>
+                <w:color w:val="000000"/>
+                <w:lang w:eastAsia="en-AU"/>
+              </w:rPr>
+              <w:t xml:space="preserve"> I must</w:t>
+            </w:r>
+            <w:r>
+              <w:rPr>
+                <w:rFonts w:ascii="Calibri" w:eastAsia="Times New Roman" w:hAnsi="Calibri" w:cs="Calibri"/>
+                <w:color w:val="000000"/>
+                <w:lang w:eastAsia="en-AU"/>
+              </w:rPr>
+              <w:t xml:space="preserve"> be able to view all my prescriptions.</w:t>
+            </w:r>
+          </w:p>
+        </w:tc>
+      </w:tr>
+      <w:tr>
+        <w:trPr>
+          <w:trHeight w:val="450"/>
+        </w:trPr>
+        <w:tc>
+          <w:tcPr>
+            <w:tcW w:w="2405" w:type="dxa"/>
+            <w:gridSpan w:val="3"/>
+            <w:vMerge/>
+            <w:tcBorders>
+              <w:top w:val="single" w:sz="4" w:space="0" w:color="000000"/>
+              <w:left w:val="single" w:sz="4" w:space="0" w:color="auto"/>
+              <w:bottom w:val="single" w:sz="4" w:space="0" w:color="auto"/>
+              <w:right w:val="single" w:sz="4" w:space="0" w:color="000000"/>
+            </w:tcBorders>
+            <w:vAlign w:val="center"/>
+            <w:hideMark/>
+          </w:tcPr>
+          <w:p>
+            <w:pPr>
+              <w:spacing w:after="0" w:line="240" w:lineRule="auto"/>
+              <w:rPr>
+                <w:rFonts w:ascii="Calibri" w:eastAsia="Times New Roman" w:hAnsi="Calibri" w:cs="Calibri"/>
+                <w:color w:val="000000"/>
+                <w:lang w:eastAsia="en-AU"/>
+              </w:rPr>
+            </w:pPr>
+          </w:p>
+        </w:tc>
+        <w:tc>
+          <w:tcPr>
+            <w:tcW w:w="4315" w:type="dxa"/>
+            <w:gridSpan w:val="4"/>
+            <w:vMerge/>
+            <w:tcBorders>
+              <w:top w:val="single" w:sz="4" w:space="0" w:color="auto"/>
+              <w:left w:val="single" w:sz="4" w:space="0" w:color="auto"/>
+              <w:bottom w:val="single" w:sz="4" w:space="0" w:color="000000"/>
+              <w:right w:val="single" w:sz="4" w:space="0" w:color="000000"/>
+            </w:tcBorders>
+            <w:vAlign w:val="center"/>
+          </w:tcPr>
+          <w:p>
+            <w:pPr>
+              <w:spacing w:after="0" w:line="240" w:lineRule="auto"/>
+              <w:rPr>
+                <w:rFonts w:ascii="Calibri" w:eastAsia="Times New Roman" w:hAnsi="Calibri" w:cs="Calibri"/>
+                <w:color w:val="000000"/>
+                <w:lang w:eastAsia="en-AU"/>
+              </w:rPr>
+            </w:pPr>
+          </w:p>
+        </w:tc>
+      </w:tr>
+    </w:tbl>
+    <w:p/>
+    <w:tbl>
+      <w:tblPr>
+        <w:tblW w:w="6942" w:type="dxa"/>
+        <w:tblCellMar>
+          <w:top w:w="15" w:type="dxa"/>
+        </w:tblCellMar>
+        <w:tblLook w:val="04A0" w:firstRow="1" w:lastRow="0" w:firstColumn="1" w:lastColumn="0" w:noHBand="0" w:noVBand="1"/>
+      </w:tblPr>
+      <w:tblGrid>
+        <w:gridCol w:w="991"/>
+        <w:gridCol w:w="992"/>
+        <w:gridCol w:w="501"/>
+        <w:gridCol w:w="491"/>
+        <w:gridCol w:w="992"/>
+        <w:gridCol w:w="1983"/>
+        <w:gridCol w:w="992"/>
+      </w:tblGrid>
+      <w:tr>
+        <w:trPr>
+          <w:trHeight w:val="300"/>
+        </w:trPr>
+        <w:tc>
+          <w:tcPr>
+            <w:tcW w:w="960" w:type="dxa"/>
+            <w:vMerge w:val="restart"/>
+            <w:tcBorders>
+              <w:top w:val="single" w:sz="4" w:space="0" w:color="auto"/>
+              <w:left w:val="single" w:sz="4" w:space="0" w:color="auto"/>
+              <w:bottom w:val="single" w:sz="4" w:space="0" w:color="000000"/>
+              <w:right w:val="single" w:sz="4" w:space="0" w:color="auto"/>
+            </w:tcBorders>
+            <w:shd w:val="clear" w:color="auto" w:fill="auto"/>
+            <w:noWrap/>
+            <w:vAlign w:val="center"/>
+            <w:hideMark/>
+          </w:tcPr>
+          <w:p>
+            <w:pPr>
+              <w:spacing w:after="0" w:line="240" w:lineRule="auto"/>
+              <w:jc w:val="center"/>
+              <w:rPr>
+                <w:rFonts w:ascii="Calibri" w:eastAsia="Times New Roman" w:hAnsi="Calibri" w:cs="Calibri"/>
+                <w:b/>
+                <w:bCs/>
+                <w:color w:val="000000"/>
+                <w:lang w:eastAsia="en-AU"/>
+              </w:rPr>
+            </w:pPr>
+            <w:r>
+              <w:rPr>
+                <w:rFonts w:ascii="Calibri" w:eastAsia="Times New Roman" w:hAnsi="Calibri" w:cs="Calibri"/>
+                <w:b/>
+                <w:bCs/>
+                <w:color w:val="000000"/>
+                <w:lang w:eastAsia="en-AU"/>
+              </w:rPr>
+              <w:t xml:space="preserve">Story </w:t>
+            </w:r>
+            <w:r>
+              <w:rPr>
+                <w:rFonts w:ascii="Calibri" w:eastAsia="Times New Roman" w:hAnsi="Calibri" w:cs="Calibri"/>
+                <w:b/>
+                <w:bCs/>
+                <w:color w:val="000000"/>
+                <w:lang w:eastAsia="en-AU"/>
+              </w:rPr>
+              <w:t>5</w:t>
+            </w:r>
+          </w:p>
+        </w:tc>
+        <w:tc>
+          <w:tcPr>
+            <w:tcW w:w="2880" w:type="dxa"/>
+            <w:gridSpan w:val="4"/>
+            <w:vMerge w:val="restart"/>
+            <w:tcBorders>
+              <w:top w:val="single" w:sz="4" w:space="0" w:color="auto"/>
+              <w:left w:val="nil"/>
+              <w:bottom w:val="single" w:sz="4" w:space="0" w:color="000000"/>
+              <w:right w:val="single" w:sz="4" w:space="0" w:color="000000"/>
+            </w:tcBorders>
+            <w:shd w:val="clear" w:color="auto" w:fill="auto"/>
+            <w:noWrap/>
+            <w:hideMark/>
+          </w:tcPr>
+          <w:p>
+            <w:pPr>
+              <w:spacing w:after="0" w:line="240" w:lineRule="auto"/>
+              <w:jc w:val="center"/>
+              <w:rPr>
+                <w:rFonts w:ascii="Calibri" w:eastAsia="Times New Roman" w:hAnsi="Calibri" w:cs="Calibri"/>
+                <w:color w:val="000000"/>
+                <w:lang w:eastAsia="en-AU"/>
+              </w:rPr>
+            </w:pPr>
+            <w:r>
+              <w:rPr>
+                <w:rFonts w:ascii="Calibri" w:eastAsia="Times New Roman" w:hAnsi="Calibri" w:cs="Calibri"/>
+                <w:color w:val="000000"/>
+                <w:lang w:eastAsia="en-AU"/>
+              </w:rPr>
+              <w:t xml:space="preserve">View </w:t>
+            </w:r>
+            <w:r>
+              <w:rPr>
+                <w:rFonts w:ascii="Calibri" w:eastAsia="Times New Roman" w:hAnsi="Calibri" w:cs="Calibri"/>
+                <w:color w:val="000000"/>
+                <w:lang w:eastAsia="en-AU"/>
+              </w:rPr>
+              <w:t>specifics of a prescription</w:t>
+            </w:r>
+          </w:p>
+        </w:tc>
+        <w:tc>
+          <w:tcPr>
+            <w:tcW w:w="1920" w:type="dxa"/>
+            <w:tcBorders>
+              <w:top w:val="single" w:sz="4" w:space="0" w:color="auto"/>
+              <w:left w:val="nil"/>
+              <w:bottom w:val="single" w:sz="4" w:space="0" w:color="auto"/>
+              <w:right w:val="single" w:sz="4" w:space="0" w:color="000000"/>
+            </w:tcBorders>
+            <w:shd w:val="clear" w:color="auto" w:fill="auto"/>
+            <w:noWrap/>
+            <w:vAlign w:val="bottom"/>
+            <w:hideMark/>
+          </w:tcPr>
+          <w:p>
+            <w:pPr>
+              <w:spacing w:after="0" w:line="240" w:lineRule="auto"/>
+              <w:jc w:val="center"/>
+              <w:rPr>
+                <w:rFonts w:ascii="Calibri" w:eastAsia="Times New Roman" w:hAnsi="Calibri" w:cs="Calibri"/>
+                <w:b/>
+                <w:bCs/>
+                <w:color w:val="000000"/>
+                <w:lang w:eastAsia="en-AU"/>
+              </w:rPr>
+            </w:pPr>
+            <w:r>
+              <w:rPr>
+                <w:rFonts w:ascii="Calibri" w:eastAsia="Times New Roman" w:hAnsi="Calibri" w:cs="Calibri"/>
+                <w:b/>
+                <w:bCs/>
+                <w:color w:val="000000"/>
+                <w:lang w:eastAsia="en-AU"/>
+              </w:rPr>
+              <w:t>Priority </w:t>
+            </w:r>
+          </w:p>
+        </w:tc>
+        <w:tc>
+          <w:tcPr>
+            <w:tcW w:w="960" w:type="dxa"/>
+            <w:tcBorders>
+              <w:top w:val="single" w:sz="4" w:space="0" w:color="auto"/>
+              <w:left w:val="nil"/>
+              <w:bottom w:val="single" w:sz="4" w:space="0" w:color="auto"/>
+              <w:right w:val="single" w:sz="4" w:space="0" w:color="auto"/>
+            </w:tcBorders>
+            <w:shd w:val="clear" w:color="auto" w:fill="auto"/>
+            <w:noWrap/>
+            <w:vAlign w:val="bottom"/>
+            <w:hideMark/>
+          </w:tcPr>
+          <w:p>
+            <w:pPr>
+              <w:spacing w:after="0" w:line="240" w:lineRule="auto"/>
+              <w:jc w:val="center"/>
+              <w:rPr>
+                <w:rFonts w:ascii="Calibri" w:eastAsia="Times New Roman" w:hAnsi="Calibri" w:cs="Calibri"/>
+                <w:color w:val="000000"/>
+                <w:lang w:eastAsia="en-AU"/>
+              </w:rPr>
+            </w:pPr>
+            <w:r>
+              <w:rPr>
+                <w:rFonts w:ascii="Calibri" w:eastAsia="Times New Roman" w:hAnsi="Calibri" w:cs="Calibri"/>
+                <w:color w:val="000000"/>
+                <w:lang w:eastAsia="en-AU"/>
+              </w:rPr>
+              <w:t>2</w:t>
+            </w:r>
+          </w:p>
+        </w:tc>
+      </w:tr>
+      <w:tr>
+        <w:trPr>
+          <w:trHeight w:val="300"/>
+        </w:trPr>
+        <w:tc>
+          <w:tcPr>
+            <w:tcW w:w="960" w:type="dxa"/>
+            <w:vMerge/>
+            <w:tcBorders>
+              <w:top w:val="single" w:sz="4" w:space="0" w:color="auto"/>
+              <w:left w:val="single" w:sz="4" w:space="0" w:color="auto"/>
+              <w:bottom w:val="single" w:sz="4" w:space="0" w:color="000000"/>
+              <w:right w:val="single" w:sz="4" w:space="0" w:color="auto"/>
+            </w:tcBorders>
+            <w:vAlign w:val="center"/>
+            <w:hideMark/>
+          </w:tcPr>
+          <w:p>
+            <w:pPr>
+              <w:spacing w:after="0" w:line="240" w:lineRule="auto"/>
+              <w:rPr>
+                <w:rFonts w:ascii="Calibri" w:eastAsia="Times New Roman" w:hAnsi="Calibri" w:cs="Calibri"/>
+                <w:color w:val="000000"/>
+                <w:lang w:eastAsia="en-AU"/>
+              </w:rPr>
+            </w:pPr>
+          </w:p>
+        </w:tc>
+        <w:tc>
+          <w:tcPr>
+            <w:tcW w:w="2880" w:type="dxa"/>
+            <w:gridSpan w:val="4"/>
+            <w:vMerge/>
+            <w:tcBorders>
+              <w:top w:val="single" w:sz="4" w:space="0" w:color="auto"/>
+              <w:left w:val="nil"/>
+              <w:bottom w:val="single" w:sz="4" w:space="0" w:color="000000"/>
+              <w:right w:val="single" w:sz="4" w:space="0" w:color="000000"/>
+            </w:tcBorders>
+            <w:vAlign w:val="center"/>
+            <w:hideMark/>
+          </w:tcPr>
+          <w:p>
+            <w:pPr>
+              <w:spacing w:after="0" w:line="240" w:lineRule="auto"/>
+              <w:rPr>
+                <w:rFonts w:ascii="Calibri" w:eastAsia="Times New Roman" w:hAnsi="Calibri" w:cs="Calibri"/>
+                <w:color w:val="000000"/>
+                <w:lang w:eastAsia="en-AU"/>
+              </w:rPr>
+            </w:pPr>
+          </w:p>
+        </w:tc>
+        <w:tc>
+          <w:tcPr>
+            <w:tcW w:w="1920" w:type="dxa"/>
+            <w:tcBorders>
+              <w:top w:val="single" w:sz="4" w:space="0" w:color="auto"/>
+              <w:left w:val="nil"/>
+              <w:bottom w:val="single" w:sz="4" w:space="0" w:color="auto"/>
+              <w:right w:val="single" w:sz="4" w:space="0" w:color="000000"/>
+            </w:tcBorders>
+            <w:shd w:val="clear" w:color="auto" w:fill="auto"/>
+            <w:noWrap/>
+            <w:vAlign w:val="bottom"/>
+            <w:hideMark/>
+          </w:tcPr>
+          <w:p>
+            <w:pPr>
+              <w:spacing w:after="0" w:line="240" w:lineRule="auto"/>
+              <w:jc w:val="center"/>
+              <w:rPr>
+                <w:rFonts w:ascii="Calibri" w:eastAsia="Times New Roman" w:hAnsi="Calibri" w:cs="Calibri"/>
+                <w:b/>
+                <w:bCs/>
+                <w:color w:val="000000"/>
+                <w:lang w:eastAsia="en-AU"/>
+              </w:rPr>
+            </w:pPr>
+            <w:r>
+              <w:rPr>
+                <w:rFonts w:ascii="Calibri" w:eastAsia="Times New Roman" w:hAnsi="Calibri" w:cs="Calibri"/>
+                <w:b/>
+                <w:bCs/>
+                <w:color w:val="000000"/>
+                <w:lang w:eastAsia="en-AU"/>
+              </w:rPr>
+              <w:t> Effort</w:t>
+            </w:r>
+          </w:p>
+        </w:tc>
+        <w:tc>
+          <w:tcPr>
+            <w:tcW w:w="960" w:type="dxa"/>
+            <w:tcBorders>
+              <w:top w:val="nil"/>
+              <w:left w:val="nil"/>
+              <w:bottom w:val="single" w:sz="4" w:space="0" w:color="auto"/>
+              <w:right w:val="single" w:sz="4" w:space="0" w:color="auto"/>
+            </w:tcBorders>
+            <w:shd w:val="clear" w:color="auto" w:fill="auto"/>
+            <w:noWrap/>
+            <w:vAlign w:val="bottom"/>
+            <w:hideMark/>
+          </w:tcPr>
+          <w:p>
+            <w:pPr>
+              <w:spacing w:after="0" w:line="240" w:lineRule="auto"/>
+              <w:jc w:val="center"/>
+              <w:rPr>
+                <w:rFonts w:ascii="Calibri" w:eastAsia="Times New Roman" w:hAnsi="Calibri" w:cs="Calibri"/>
+                <w:color w:val="000000"/>
+                <w:lang w:eastAsia="en-AU"/>
+              </w:rPr>
+            </w:pPr>
+            <w:r>
+              <w:rPr>
+                <w:rFonts w:ascii="Calibri" w:eastAsia="Times New Roman" w:hAnsi="Calibri" w:cs="Calibri"/>
+                <w:color w:val="000000"/>
+                <w:lang w:eastAsia="en-AU"/>
+              </w:rPr>
+              <w:t>6</w:t>
+            </w:r>
+          </w:p>
+        </w:tc>
+      </w:tr>
+      <w:tr>
+        <w:trPr>
+          <w:trHeight w:val="300"/>
+        </w:trPr>
+        <w:tc>
+          <w:tcPr>
+            <w:tcW w:w="3840" w:type="dxa"/>
+            <w:gridSpan w:val="5"/>
+            <w:tcBorders>
+              <w:top w:val="single" w:sz="4" w:space="0" w:color="auto"/>
+              <w:left w:val="single" w:sz="4" w:space="0" w:color="auto"/>
+              <w:bottom w:val="single" w:sz="4" w:space="0" w:color="auto"/>
+              <w:right w:val="single" w:sz="4" w:space="0" w:color="000000"/>
+            </w:tcBorders>
+            <w:shd w:val="clear" w:color="auto" w:fill="auto"/>
+            <w:noWrap/>
+            <w:hideMark/>
+          </w:tcPr>
+          <w:p>
+            <w:pPr>
+              <w:spacing w:after="0" w:line="240" w:lineRule="auto"/>
+              <w:jc w:val="right"/>
+              <w:rPr>
+                <w:rFonts w:ascii="Calibri" w:eastAsia="Times New Roman" w:hAnsi="Calibri" w:cs="Calibri"/>
+                <w:b/>
+                <w:bCs/>
+                <w:color w:val="000000"/>
+                <w:lang w:eastAsia="en-AU"/>
+              </w:rPr>
+            </w:pPr>
+            <w:r>
+              <w:rPr>
+                <w:rFonts w:ascii="Calibri" w:eastAsia="Times New Roman" w:hAnsi="Calibri" w:cs="Calibri"/>
+                <w:b/>
+                <w:bCs/>
+                <w:color w:val="000000"/>
+                <w:lang w:eastAsia="en-AU"/>
+              </w:rPr>
+              <w:t>As a  </w:t>
+            </w:r>
+          </w:p>
+        </w:tc>
+        <w:tc>
+          <w:tcPr>
+            <w:tcW w:w="2880" w:type="dxa"/>
+            <w:gridSpan w:val="2"/>
+            <w:tcBorders>
+              <w:top w:val="single" w:sz="4" w:space="0" w:color="auto"/>
+              <w:left w:val="nil"/>
+              <w:bottom w:val="single" w:sz="4" w:space="0" w:color="auto"/>
+              <w:right w:val="single" w:sz="4" w:space="0" w:color="000000"/>
+            </w:tcBorders>
+            <w:shd w:val="clear" w:color="auto" w:fill="auto"/>
+            <w:noWrap/>
+            <w:vAlign w:val="bottom"/>
+            <w:hideMark/>
+          </w:tcPr>
+          <w:p>
+            <w:pPr>
+              <w:spacing w:after="0" w:line="240" w:lineRule="auto"/>
+              <w:jc w:val="center"/>
+              <w:rPr>
+                <w:rFonts w:ascii="Calibri" w:eastAsia="Times New Roman" w:hAnsi="Calibri" w:cs="Calibri"/>
+                <w:color w:val="000000"/>
+                <w:lang w:eastAsia="en-AU"/>
+              </w:rPr>
+            </w:pPr>
+            <w:r>
+              <w:rPr>
+                <w:rFonts w:ascii="Calibri" w:eastAsia="Times New Roman" w:hAnsi="Calibri" w:cs="Calibri"/>
+                <w:color w:val="000000"/>
+                <w:lang w:eastAsia="en-AU"/>
+              </w:rPr>
+              <w:t> </w:t>
+            </w:r>
+            <w:r>
+              <w:rPr>
+                <w:rFonts w:ascii="Calibri" w:eastAsia="Times New Roman" w:hAnsi="Calibri" w:cs="Calibri"/>
+                <w:color w:val="000000"/>
+                <w:lang w:eastAsia="en-AU"/>
+              </w:rPr>
+              <w:t xml:space="preserve">Patient </w:t>
+            </w:r>
+          </w:p>
+        </w:tc>
+      </w:tr>
+      <w:tr>
+        <w:trPr>
+          <w:trHeight w:val="300"/>
+        </w:trPr>
+        <w:tc>
+          <w:tcPr>
+            <w:tcW w:w="960" w:type="dxa"/>
+            <w:tcBorders>
+              <w:top w:val="nil"/>
+              <w:left w:val="single" w:sz="4" w:space="0" w:color="auto"/>
+              <w:bottom w:val="single" w:sz="4" w:space="0" w:color="auto"/>
+              <w:right w:val="nil"/>
+            </w:tcBorders>
+            <w:shd w:val="clear" w:color="auto" w:fill="auto"/>
+            <w:noWrap/>
+            <w:vAlign w:val="bottom"/>
+            <w:hideMark/>
+          </w:tcPr>
+          <w:p>
+            <w:pPr>
+              <w:spacing w:after="0" w:line="240" w:lineRule="auto"/>
+              <w:rPr>
+                <w:rFonts w:ascii="Calibri" w:eastAsia="Times New Roman" w:hAnsi="Calibri" w:cs="Calibri"/>
+                <w:color w:val="000000"/>
+                <w:lang w:eastAsia="en-AU"/>
+              </w:rPr>
+            </w:pPr>
+            <w:r>
+              <w:rPr>
+                <w:rFonts w:ascii="Calibri" w:eastAsia="Times New Roman" w:hAnsi="Calibri" w:cs="Calibri"/>
+                <w:color w:val="000000"/>
+                <w:lang w:eastAsia="en-AU"/>
+              </w:rPr>
+              <w:t> </w:t>
+            </w:r>
+          </w:p>
+        </w:tc>
+        <w:tc>
+          <w:tcPr>
+            <w:tcW w:w="960" w:type="dxa"/>
+            <w:tcBorders>
+              <w:top w:val="nil"/>
+              <w:left w:val="nil"/>
+              <w:bottom w:val="single" w:sz="4" w:space="0" w:color="auto"/>
+              <w:right w:val="nil"/>
+            </w:tcBorders>
+            <w:shd w:val="clear" w:color="auto" w:fill="auto"/>
+            <w:noWrap/>
+            <w:vAlign w:val="bottom"/>
+            <w:hideMark/>
+          </w:tcPr>
+          <w:p>
+            <w:pPr>
+              <w:spacing w:after="0" w:line="240" w:lineRule="auto"/>
+              <w:rPr>
+                <w:rFonts w:ascii="Calibri" w:eastAsia="Times New Roman" w:hAnsi="Calibri" w:cs="Calibri"/>
+                <w:color w:val="000000"/>
+                <w:lang w:eastAsia="en-AU"/>
+              </w:rPr>
+            </w:pPr>
+            <w:r>
+              <w:rPr>
+                <w:rFonts w:ascii="Calibri" w:eastAsia="Times New Roman" w:hAnsi="Calibri" w:cs="Calibri"/>
+                <w:color w:val="000000"/>
+                <w:lang w:eastAsia="en-AU"/>
+              </w:rPr>
+              <w:t> </w:t>
+            </w:r>
+          </w:p>
+        </w:tc>
+        <w:tc>
+          <w:tcPr>
+            <w:tcW w:w="960" w:type="dxa"/>
+            <w:gridSpan w:val="2"/>
+            <w:tcBorders>
+              <w:top w:val="nil"/>
+              <w:left w:val="nil"/>
+              <w:bottom w:val="single" w:sz="4" w:space="0" w:color="auto"/>
+              <w:right w:val="nil"/>
+            </w:tcBorders>
+            <w:shd w:val="clear" w:color="auto" w:fill="auto"/>
+            <w:noWrap/>
+            <w:vAlign w:val="bottom"/>
+            <w:hideMark/>
+          </w:tcPr>
+          <w:p>
+            <w:pPr>
+              <w:spacing w:after="0" w:line="240" w:lineRule="auto"/>
+              <w:rPr>
+                <w:rFonts w:ascii="Calibri" w:eastAsia="Times New Roman" w:hAnsi="Calibri" w:cs="Calibri"/>
+                <w:color w:val="000000"/>
+                <w:lang w:eastAsia="en-AU"/>
+              </w:rPr>
+            </w:pPr>
+            <w:r>
+              <w:rPr>
+                <w:rFonts w:ascii="Calibri" w:eastAsia="Times New Roman" w:hAnsi="Calibri" w:cs="Calibri"/>
+                <w:color w:val="000000"/>
+                <w:lang w:eastAsia="en-AU"/>
+              </w:rPr>
+              <w:t> </w:t>
+            </w:r>
+          </w:p>
+        </w:tc>
+        <w:tc>
+          <w:tcPr>
+            <w:tcW w:w="960" w:type="dxa"/>
+            <w:tcBorders>
+              <w:top w:val="nil"/>
+              <w:left w:val="nil"/>
+              <w:bottom w:val="single" w:sz="4" w:space="0" w:color="auto"/>
+              <w:right w:val="single" w:sz="4" w:space="0" w:color="auto"/>
+            </w:tcBorders>
+            <w:shd w:val="clear" w:color="auto" w:fill="auto"/>
+            <w:noWrap/>
+            <w:hideMark/>
+          </w:tcPr>
+          <w:p>
+            <w:pPr>
+              <w:spacing w:after="0" w:line="240" w:lineRule="auto"/>
+              <w:jc w:val="right"/>
+              <w:rPr>
+                <w:rFonts w:ascii="Calibri" w:eastAsia="Times New Roman" w:hAnsi="Calibri" w:cs="Calibri"/>
+                <w:b/>
+                <w:bCs/>
+                <w:color w:val="000000"/>
+                <w:lang w:eastAsia="en-AU"/>
+              </w:rPr>
+            </w:pPr>
+            <w:r>
+              <w:rPr>
+                <w:rFonts w:ascii="Calibri" w:eastAsia="Times New Roman" w:hAnsi="Calibri" w:cs="Calibri"/>
+                <w:b/>
+                <w:bCs/>
+                <w:color w:val="000000"/>
+                <w:lang w:eastAsia="en-AU"/>
+              </w:rPr>
+              <w:t>I want </w:t>
+            </w:r>
+          </w:p>
+        </w:tc>
+        <w:tc>
+          <w:tcPr>
+            <w:tcW w:w="2880" w:type="dxa"/>
+            <w:gridSpan w:val="2"/>
+            <w:tcBorders>
+              <w:top w:val="single" w:sz="4" w:space="0" w:color="auto"/>
+              <w:left w:val="nil"/>
+              <w:bottom w:val="single" w:sz="4" w:space="0" w:color="auto"/>
+              <w:right w:val="single" w:sz="4" w:space="0" w:color="000000"/>
+            </w:tcBorders>
+            <w:shd w:val="clear" w:color="auto" w:fill="auto"/>
+            <w:noWrap/>
+            <w:vAlign w:val="bottom"/>
+            <w:hideMark/>
+          </w:tcPr>
+          <w:p>
+            <w:pPr>
+              <w:spacing w:after="0" w:line="240" w:lineRule="auto"/>
+              <w:jc w:val="center"/>
+              <w:rPr>
+                <w:rFonts w:ascii="Calibri" w:eastAsia="Times New Roman" w:hAnsi="Calibri" w:cs="Calibri"/>
+                <w:color w:val="000000"/>
+                <w:lang w:eastAsia="en-AU"/>
+              </w:rPr>
+            </w:pPr>
+            <w:r>
+              <w:rPr>
+                <w:rFonts w:ascii="Calibri" w:eastAsia="Times New Roman" w:hAnsi="Calibri" w:cs="Calibri"/>
+                <w:color w:val="000000"/>
+                <w:lang w:eastAsia="en-AU"/>
+              </w:rPr>
+              <w:t xml:space="preserve">To be able </w:t>
+            </w:r>
+            <w:r>
+              <w:rPr>
+                <w:rFonts w:ascii="Calibri" w:eastAsia="Times New Roman" w:hAnsi="Calibri" w:cs="Calibri"/>
+                <w:color w:val="000000"/>
+                <w:lang w:eastAsia="en-AU"/>
+              </w:rPr>
+              <w:t>to look at a specific prescription</w:t>
+            </w:r>
+          </w:p>
+        </w:tc>
+      </w:tr>
+      <w:tr>
+        <w:trPr>
+          <w:trHeight w:val="300"/>
+        </w:trPr>
+        <w:tc>
+          <w:tcPr>
+            <w:tcW w:w="960" w:type="dxa"/>
+            <w:tcBorders>
+              <w:top w:val="nil"/>
+              <w:left w:val="single" w:sz="4" w:space="0" w:color="auto"/>
+              <w:bottom w:val="single" w:sz="4" w:space="0" w:color="auto"/>
+              <w:right w:val="nil"/>
+            </w:tcBorders>
+            <w:shd w:val="clear" w:color="auto" w:fill="auto"/>
+            <w:noWrap/>
+            <w:vAlign w:val="bottom"/>
+            <w:hideMark/>
+          </w:tcPr>
+          <w:p>
+            <w:pPr>
+              <w:spacing w:after="0" w:line="240" w:lineRule="auto"/>
+              <w:rPr>
+                <w:rFonts w:ascii="Calibri" w:eastAsia="Times New Roman" w:hAnsi="Calibri" w:cs="Calibri"/>
+                <w:color w:val="000000"/>
+                <w:lang w:eastAsia="en-AU"/>
+              </w:rPr>
+            </w:pPr>
+            <w:r>
+              <w:rPr>
+                <w:rFonts w:ascii="Calibri" w:eastAsia="Times New Roman" w:hAnsi="Calibri" w:cs="Calibri"/>
+                <w:color w:val="000000"/>
+                <w:lang w:eastAsia="en-AU"/>
+              </w:rPr>
+              <w:t> </w:t>
+            </w:r>
+          </w:p>
+        </w:tc>
+        <w:tc>
+          <w:tcPr>
+            <w:tcW w:w="960" w:type="dxa"/>
+            <w:tcBorders>
+              <w:top w:val="nil"/>
+              <w:left w:val="nil"/>
+              <w:bottom w:val="single" w:sz="4" w:space="0" w:color="auto"/>
+              <w:right w:val="nil"/>
+            </w:tcBorders>
+            <w:shd w:val="clear" w:color="auto" w:fill="auto"/>
+            <w:noWrap/>
+            <w:vAlign w:val="bottom"/>
+            <w:hideMark/>
+          </w:tcPr>
+          <w:p>
+            <w:pPr>
+              <w:spacing w:after="0" w:line="240" w:lineRule="auto"/>
+              <w:rPr>
+                <w:rFonts w:ascii="Calibri" w:eastAsia="Times New Roman" w:hAnsi="Calibri" w:cs="Calibri"/>
+                <w:color w:val="000000"/>
+                <w:lang w:eastAsia="en-AU"/>
+              </w:rPr>
+            </w:pPr>
+            <w:r>
+              <w:rPr>
+                <w:rFonts w:ascii="Calibri" w:eastAsia="Times New Roman" w:hAnsi="Calibri" w:cs="Calibri"/>
+                <w:color w:val="000000"/>
+                <w:lang w:eastAsia="en-AU"/>
+              </w:rPr>
+              <w:t> </w:t>
+            </w:r>
+          </w:p>
+        </w:tc>
+        <w:tc>
+          <w:tcPr>
+            <w:tcW w:w="960" w:type="dxa"/>
+            <w:gridSpan w:val="2"/>
+            <w:tcBorders>
+              <w:top w:val="nil"/>
+              <w:left w:val="nil"/>
+              <w:bottom w:val="single" w:sz="4" w:space="0" w:color="auto"/>
+              <w:right w:val="nil"/>
+            </w:tcBorders>
+            <w:shd w:val="clear" w:color="auto" w:fill="auto"/>
+            <w:noWrap/>
+            <w:vAlign w:val="bottom"/>
+            <w:hideMark/>
+          </w:tcPr>
+          <w:p>
+            <w:pPr>
+              <w:spacing w:after="0" w:line="240" w:lineRule="auto"/>
+              <w:rPr>
+                <w:rFonts w:ascii="Calibri" w:eastAsia="Times New Roman" w:hAnsi="Calibri" w:cs="Calibri"/>
+                <w:color w:val="000000"/>
+                <w:lang w:eastAsia="en-AU"/>
+              </w:rPr>
+            </w:pPr>
+            <w:r>
+              <w:rPr>
+                <w:rFonts w:ascii="Calibri" w:eastAsia="Times New Roman" w:hAnsi="Calibri" w:cs="Calibri"/>
+                <w:color w:val="000000"/>
+                <w:lang w:eastAsia="en-AU"/>
+              </w:rPr>
+              <w:t> </w:t>
+            </w:r>
+          </w:p>
+        </w:tc>
+        <w:tc>
+          <w:tcPr>
+            <w:tcW w:w="960" w:type="dxa"/>
+            <w:tcBorders>
+              <w:top w:val="nil"/>
+              <w:left w:val="nil"/>
+              <w:bottom w:val="single" w:sz="4" w:space="0" w:color="auto"/>
+              <w:right w:val="single" w:sz="4" w:space="0" w:color="auto"/>
+            </w:tcBorders>
+            <w:shd w:val="clear" w:color="auto" w:fill="auto"/>
+            <w:noWrap/>
+            <w:hideMark/>
+          </w:tcPr>
+          <w:p>
+            <w:pPr>
+              <w:spacing w:after="0" w:line="240" w:lineRule="auto"/>
+              <w:jc w:val="right"/>
+              <w:rPr>
+                <w:rFonts w:ascii="Calibri" w:eastAsia="Times New Roman" w:hAnsi="Calibri" w:cs="Calibri"/>
+                <w:b/>
+                <w:bCs/>
+                <w:color w:val="000000"/>
+                <w:lang w:eastAsia="en-AU"/>
+              </w:rPr>
+            </w:pPr>
+            <w:r>
+              <w:rPr>
+                <w:rFonts w:ascii="Calibri" w:eastAsia="Times New Roman" w:hAnsi="Calibri" w:cs="Calibri"/>
+                <w:b/>
+                <w:bCs/>
+                <w:color w:val="000000"/>
+                <w:lang w:eastAsia="en-AU"/>
+              </w:rPr>
+              <w:t> So that</w:t>
+            </w:r>
+          </w:p>
+        </w:tc>
+        <w:tc>
+          <w:tcPr>
+            <w:tcW w:w="2880" w:type="dxa"/>
+            <w:gridSpan w:val="2"/>
+            <w:tcBorders>
+              <w:top w:val="single" w:sz="4" w:space="0" w:color="auto"/>
+              <w:left w:val="nil"/>
+              <w:bottom w:val="single" w:sz="4" w:space="0" w:color="auto"/>
+              <w:right w:val="single" w:sz="4" w:space="0" w:color="000000"/>
+            </w:tcBorders>
+            <w:shd w:val="clear" w:color="auto" w:fill="auto"/>
+            <w:noWrap/>
+            <w:vAlign w:val="bottom"/>
+            <w:hideMark/>
+          </w:tcPr>
+          <w:p>
+            <w:pPr>
+              <w:spacing w:after="0" w:line="240" w:lineRule="auto"/>
+              <w:jc w:val="center"/>
+              <w:rPr>
+                <w:rFonts w:ascii="Calibri" w:eastAsia="Times New Roman" w:hAnsi="Calibri" w:cs="Calibri"/>
+                <w:color w:val="000000"/>
+                <w:lang w:eastAsia="en-AU"/>
+              </w:rPr>
+            </w:pPr>
+            <w:r>
+              <w:rPr>
+                <w:rFonts w:ascii="Calibri" w:eastAsia="Times New Roman" w:hAnsi="Calibri" w:cs="Calibri"/>
+                <w:color w:val="000000"/>
+                <w:lang w:eastAsia="en-AU"/>
+              </w:rPr>
+              <w:t>I can see details regarding the dosage amount and how often I should take my medication.</w:t>
+            </w:r>
+          </w:p>
+        </w:tc>
+      </w:tr>
+      <w:tr>
+        <w:trPr>
+          <w:trHeight w:val="300"/>
+        </w:trPr>
+        <w:tc>
+          <w:tcPr>
+            <w:tcW w:w="6720" w:type="dxa"/>
+            <w:gridSpan w:val="7"/>
+            <w:tcBorders>
+              <w:top w:val="single" w:sz="4" w:space="0" w:color="auto"/>
+              <w:left w:val="single" w:sz="4" w:space="0" w:color="auto"/>
+              <w:bottom w:val="single" w:sz="4" w:space="0" w:color="auto"/>
+              <w:right w:val="single" w:sz="4" w:space="0" w:color="000000"/>
+            </w:tcBorders>
+            <w:shd w:val="clear" w:color="auto" w:fill="auto"/>
+            <w:noWrap/>
+            <w:vAlign w:val="bottom"/>
+            <w:hideMark/>
+          </w:tcPr>
+          <w:p>
+            <w:pPr>
+              <w:spacing w:after="0" w:line="240" w:lineRule="auto"/>
+              <w:jc w:val="center"/>
+              <w:rPr>
+                <w:rFonts w:ascii="Calibri" w:eastAsia="Times New Roman" w:hAnsi="Calibri" w:cs="Calibri"/>
+                <w:color w:val="000000"/>
+                <w:lang w:eastAsia="en-AU"/>
+              </w:rPr>
+            </w:pPr>
+            <w:r>
+              <w:rPr>
+                <w:rFonts w:ascii="Calibri" w:eastAsia="Times New Roman" w:hAnsi="Calibri" w:cs="Calibri"/>
+                <w:color w:val="000000"/>
+                <w:lang w:eastAsia="en-AU"/>
+              </w:rPr>
+              <w:lastRenderedPageBreak/>
+              <w:t> </w:t>
+            </w:r>
+          </w:p>
+        </w:tc>
+      </w:tr>
+      <w:tr>
+        <w:trPr>
+          <w:trHeight w:val="450"/>
+        </w:trPr>
+        <w:tc>
+          <w:tcPr>
+            <w:tcW w:w="2405" w:type="dxa"/>
+            <w:gridSpan w:val="3"/>
+            <w:vMerge w:val="restart"/>
+            <w:tcBorders>
+              <w:top w:val="single" w:sz="4" w:space="0" w:color="auto"/>
+              <w:left w:val="single" w:sz="4" w:space="0" w:color="auto"/>
+              <w:bottom w:val="single" w:sz="4" w:space="0" w:color="auto"/>
+              <w:right w:val="single" w:sz="4" w:space="0" w:color="000000"/>
+            </w:tcBorders>
+            <w:shd w:val="clear" w:color="auto" w:fill="auto"/>
+            <w:noWrap/>
+            <w:hideMark/>
+          </w:tcPr>
+          <w:p>
+            <w:pPr>
+              <w:spacing w:after="0" w:line="240" w:lineRule="auto"/>
+              <w:jc w:val="right"/>
+              <w:rPr>
+                <w:rFonts w:ascii="Calibri" w:eastAsia="Times New Roman" w:hAnsi="Calibri" w:cs="Calibri"/>
+                <w:b/>
+                <w:bCs/>
+                <w:color w:val="000000"/>
+                <w:lang w:eastAsia="en-AU"/>
+              </w:rPr>
+            </w:pPr>
+            <w:r>
+              <w:rPr>
+                <w:rFonts w:ascii="Calibri" w:eastAsia="Times New Roman" w:hAnsi="Calibri" w:cs="Calibri"/>
+                <w:b/>
+                <w:bCs/>
+                <w:color w:val="000000"/>
+                <w:lang w:eastAsia="en-AU"/>
+              </w:rPr>
+              <w:t>Acceptance Criteria </w:t>
+            </w:r>
+          </w:p>
+        </w:tc>
+        <w:tc>
+          <w:tcPr>
+            <w:tcW w:w="4315" w:type="dxa"/>
+            <w:gridSpan w:val="4"/>
+            <w:vMerge w:val="restart"/>
+            <w:tcBorders>
+              <w:top w:val="single" w:sz="4" w:space="0" w:color="auto"/>
+              <w:left w:val="single" w:sz="4" w:space="0" w:color="auto"/>
+              <w:bottom w:val="single" w:sz="4" w:space="0" w:color="000000"/>
+              <w:right w:val="single" w:sz="4" w:space="0" w:color="000000"/>
+            </w:tcBorders>
+            <w:shd w:val="clear" w:color="auto" w:fill="auto"/>
+            <w:vAlign w:val="bottom"/>
+          </w:tcPr>
+          <w:p>
+            <w:pPr>
+              <w:spacing w:after="0" w:line="240" w:lineRule="auto"/>
+              <w:jc w:val="center"/>
+              <w:rPr>
+                <w:rFonts w:ascii="Calibri" w:eastAsia="Times New Roman" w:hAnsi="Calibri" w:cs="Calibri"/>
+                <w:color w:val="000000"/>
+                <w:lang w:eastAsia="en-AU"/>
+              </w:rPr>
+            </w:pPr>
+            <w:r>
+              <w:rPr>
+                <w:rFonts w:ascii="Calibri" w:eastAsia="Times New Roman" w:hAnsi="Calibri" w:cs="Calibri"/>
+                <w:color w:val="000000"/>
+                <w:lang w:eastAsia="en-AU"/>
+              </w:rPr>
+              <w:t>Criterion 1:</w:t>
+            </w:r>
+          </w:p>
+          <w:p>
+            <w:pPr>
+              <w:spacing w:after="0" w:line="240" w:lineRule="auto"/>
+              <w:rPr>
+                <w:rFonts w:ascii="Calibri" w:eastAsia="Times New Roman" w:hAnsi="Calibri" w:cs="Calibri"/>
+                <w:color w:val="000000"/>
+                <w:lang w:eastAsia="en-AU"/>
+              </w:rPr>
+            </w:pPr>
+            <w:r>
+              <w:rPr>
+                <w:rFonts w:ascii="Calibri" w:eastAsia="Times New Roman" w:hAnsi="Calibri" w:cs="Calibri"/>
+                <w:i/>
+                <w:iCs/>
+                <w:color w:val="000000"/>
+                <w:lang w:eastAsia="en-AU"/>
+              </w:rPr>
+              <w:t xml:space="preserve">Given </w:t>
+            </w:r>
+            <w:r>
+              <w:rPr>
+                <w:rFonts w:ascii="Calibri" w:eastAsia="Times New Roman" w:hAnsi="Calibri" w:cs="Calibri"/>
+                <w:color w:val="000000"/>
+                <w:lang w:eastAsia="en-AU"/>
+              </w:rPr>
+              <w:t>tha</w:t>
+            </w:r>
+            <w:r>
+              <w:rPr>
+                <w:rFonts w:ascii="Calibri" w:eastAsia="Times New Roman" w:hAnsi="Calibri" w:cs="Calibri"/>
+                <w:color w:val="000000"/>
+                <w:lang w:eastAsia="en-AU"/>
+              </w:rPr>
+              <w:t>t I am a returning user,</w:t>
+            </w:r>
+          </w:p>
+          <w:p>
+            <w:pPr>
+              <w:spacing w:after="0" w:line="240" w:lineRule="auto"/>
+              <w:rPr>
+                <w:rFonts w:ascii="Calibri" w:eastAsia="Times New Roman" w:hAnsi="Calibri" w:cs="Calibri"/>
+                <w:color w:val="000000"/>
+                <w:lang w:eastAsia="en-AU"/>
+              </w:rPr>
+            </w:pPr>
+            <w:r>
+              <w:rPr>
+                <w:rFonts w:ascii="Calibri" w:eastAsia="Times New Roman" w:hAnsi="Calibri" w:cs="Calibri"/>
+                <w:i/>
+                <w:iCs/>
+                <w:color w:val="000000"/>
+                <w:lang w:eastAsia="en-AU"/>
+              </w:rPr>
+              <w:t>When</w:t>
+            </w:r>
+            <w:r>
+              <w:rPr>
+                <w:rFonts w:ascii="Calibri" w:eastAsia="Times New Roman" w:hAnsi="Calibri" w:cs="Calibri"/>
+                <w:color w:val="000000"/>
+                <w:lang w:eastAsia="en-AU"/>
+              </w:rPr>
+              <w:t xml:space="preserve"> I am presented the medications/symptoms page,</w:t>
+            </w:r>
+          </w:p>
+          <w:p>
+            <w:pPr>
+              <w:spacing w:after="0" w:line="240" w:lineRule="auto"/>
+              <w:rPr>
+                <w:rFonts w:ascii="Calibri" w:eastAsia="Times New Roman" w:hAnsi="Calibri" w:cs="Calibri"/>
+                <w:color w:val="000000"/>
+                <w:lang w:eastAsia="en-AU"/>
+              </w:rPr>
+            </w:pPr>
+            <w:r>
+              <w:rPr>
+                <w:rFonts w:ascii="Calibri" w:eastAsia="Times New Roman" w:hAnsi="Calibri" w:cs="Calibri"/>
+                <w:i/>
+                <w:iCs/>
+                <w:color w:val="000000"/>
+                <w:lang w:eastAsia="en-AU"/>
+              </w:rPr>
+              <w:t>Then</w:t>
+            </w:r>
+            <w:r>
+              <w:rPr>
+                <w:rFonts w:ascii="Calibri" w:eastAsia="Times New Roman" w:hAnsi="Calibri" w:cs="Calibri"/>
+                <w:color w:val="000000"/>
+                <w:lang w:eastAsia="en-AU"/>
+              </w:rPr>
+              <w:t xml:space="preserve"> I must be able to view</w:t>
+            </w:r>
+            <w:r>
+              <w:rPr>
+                <w:rFonts w:ascii="Calibri" w:eastAsia="Times New Roman" w:hAnsi="Calibri" w:cs="Calibri"/>
+                <w:color w:val="000000"/>
+                <w:lang w:eastAsia="en-AU"/>
+              </w:rPr>
+              <w:t xml:space="preserve"> a specific prescription</w:t>
+            </w:r>
+            <w:r>
+              <w:rPr>
+                <w:rFonts w:ascii="Calibri" w:eastAsia="Times New Roman" w:hAnsi="Calibri" w:cs="Calibri"/>
+                <w:color w:val="000000"/>
+                <w:lang w:eastAsia="en-AU"/>
+              </w:rPr>
+              <w:t>.</w:t>
+            </w:r>
+          </w:p>
+          <w:p>
+            <w:pPr>
+              <w:spacing w:after="0" w:line="240" w:lineRule="auto"/>
+              <w:jc w:val="center"/>
+              <w:rPr>
+                <w:rFonts w:ascii="Calibri" w:eastAsia="Times New Roman" w:hAnsi="Calibri" w:cs="Calibri"/>
+                <w:color w:val="000000"/>
+                <w:lang w:eastAsia="en-AU"/>
+              </w:rPr>
+            </w:pPr>
+            <w:r>
+              <w:rPr>
+                <w:rFonts w:ascii="Calibri" w:eastAsia="Times New Roman" w:hAnsi="Calibri" w:cs="Calibri"/>
+                <w:color w:val="000000"/>
+                <w:lang w:eastAsia="en-AU"/>
+              </w:rPr>
+              <w:t xml:space="preserve">Criterion </w:t>
+            </w:r>
+            <w:r>
+              <w:rPr>
+                <w:rFonts w:ascii="Calibri" w:eastAsia="Times New Roman" w:hAnsi="Calibri" w:cs="Calibri"/>
+                <w:color w:val="000000"/>
+                <w:lang w:eastAsia="en-AU"/>
+              </w:rPr>
+              <w:t>2</w:t>
+            </w:r>
+            <w:r>
+              <w:rPr>
+                <w:rFonts w:ascii="Calibri" w:eastAsia="Times New Roman" w:hAnsi="Calibri" w:cs="Calibri"/>
+                <w:color w:val="000000"/>
+                <w:lang w:eastAsia="en-AU"/>
+              </w:rPr>
+              <w:t>:</w:t>
+            </w:r>
+          </w:p>
+          <w:p>
+            <w:pPr>
+              <w:spacing w:after="0" w:line="240" w:lineRule="auto"/>
+              <w:rPr>
+                <w:rFonts w:ascii="Calibri" w:eastAsia="Times New Roman" w:hAnsi="Calibri" w:cs="Calibri"/>
+                <w:color w:val="000000"/>
+                <w:lang w:eastAsia="en-AU"/>
+              </w:rPr>
+            </w:pPr>
+            <w:r>
+              <w:rPr>
+                <w:rFonts w:ascii="Calibri" w:eastAsia="Times New Roman" w:hAnsi="Calibri" w:cs="Calibri"/>
+                <w:i/>
+                <w:iCs/>
+                <w:color w:val="000000"/>
+                <w:lang w:eastAsia="en-AU"/>
+              </w:rPr>
+              <w:t xml:space="preserve">Given </w:t>
+            </w:r>
+            <w:r>
+              <w:rPr>
+                <w:rFonts w:ascii="Calibri" w:eastAsia="Times New Roman" w:hAnsi="Calibri" w:cs="Calibri"/>
+                <w:color w:val="000000"/>
+                <w:lang w:eastAsia="en-AU"/>
+              </w:rPr>
+              <w:t>tha</w:t>
+            </w:r>
+            <w:r>
+              <w:rPr>
+                <w:rFonts w:ascii="Calibri" w:eastAsia="Times New Roman" w:hAnsi="Calibri" w:cs="Calibri"/>
+                <w:color w:val="000000"/>
+                <w:lang w:eastAsia="en-AU"/>
+              </w:rPr>
+              <w:t>t I am a returning user,</w:t>
+            </w:r>
+          </w:p>
+          <w:p>
+            <w:pPr>
+              <w:spacing w:after="0" w:line="240" w:lineRule="auto"/>
+              <w:rPr>
+                <w:rFonts w:ascii="Calibri" w:eastAsia="Times New Roman" w:hAnsi="Calibri" w:cs="Calibri"/>
+                <w:color w:val="000000"/>
+                <w:lang w:eastAsia="en-AU"/>
+              </w:rPr>
+            </w:pPr>
+            <w:r>
+              <w:rPr>
+                <w:rFonts w:ascii="Calibri" w:eastAsia="Times New Roman" w:hAnsi="Calibri" w:cs="Calibri"/>
+                <w:i/>
+                <w:iCs/>
+                <w:color w:val="000000"/>
+                <w:lang w:eastAsia="en-AU"/>
+              </w:rPr>
+              <w:t>When</w:t>
+            </w:r>
+            <w:r>
+              <w:rPr>
+                <w:rFonts w:ascii="Calibri" w:eastAsia="Times New Roman" w:hAnsi="Calibri" w:cs="Calibri"/>
+                <w:color w:val="000000"/>
+                <w:lang w:eastAsia="en-AU"/>
+              </w:rPr>
+              <w:t xml:space="preserve"> I am </w:t>
+            </w:r>
+            <w:r>
+              <w:rPr>
+                <w:rFonts w:ascii="Calibri" w:eastAsia="Times New Roman" w:hAnsi="Calibri" w:cs="Calibri"/>
+                <w:color w:val="000000"/>
+                <w:lang w:eastAsia="en-AU"/>
+              </w:rPr>
+              <w:t xml:space="preserve">select </w:t>
+            </w:r>
+            <w:r>
+              <w:rPr>
+                <w:rFonts w:ascii="Calibri" w:eastAsia="Times New Roman" w:hAnsi="Calibri" w:cs="Calibri"/>
+                <w:color w:val="000000"/>
+                <w:lang w:eastAsia="en-AU"/>
+              </w:rPr>
+              <w:t xml:space="preserve">a given prescription to look at, </w:t>
+            </w:r>
+          </w:p>
+          <w:p>
+            <w:pPr>
+              <w:spacing w:after="0" w:line="240" w:lineRule="auto"/>
+              <w:rPr>
+                <w:rFonts w:ascii="Calibri" w:eastAsia="Times New Roman" w:hAnsi="Calibri" w:cs="Calibri"/>
+                <w:color w:val="000000"/>
+                <w:lang w:eastAsia="en-AU"/>
+              </w:rPr>
+            </w:pPr>
+            <w:r>
+              <w:rPr>
+                <w:rFonts w:ascii="Calibri" w:eastAsia="Times New Roman" w:hAnsi="Calibri" w:cs="Calibri"/>
+                <w:i/>
+                <w:iCs/>
+                <w:color w:val="000000"/>
+                <w:lang w:eastAsia="en-AU"/>
+              </w:rPr>
+              <w:t>Then</w:t>
+            </w:r>
+            <w:r>
+              <w:rPr>
+                <w:rFonts w:ascii="Calibri" w:eastAsia="Times New Roman" w:hAnsi="Calibri" w:cs="Calibri"/>
+                <w:color w:val="000000"/>
+                <w:lang w:eastAsia="en-AU"/>
+              </w:rPr>
+              <w:t xml:space="preserve"> I </w:t>
+            </w:r>
+            <w:proofErr w:type="gramStart"/>
+            <w:r>
+              <w:rPr>
+                <w:rFonts w:ascii="Calibri" w:eastAsia="Times New Roman" w:hAnsi="Calibri" w:cs="Calibri"/>
+                <w:color w:val="000000"/>
+                <w:lang w:eastAsia="en-AU"/>
+              </w:rPr>
+              <w:t>am able to</w:t>
+            </w:r>
+            <w:proofErr w:type="gramEnd"/>
+            <w:r>
+              <w:rPr>
+                <w:rFonts w:ascii="Calibri" w:eastAsia="Times New Roman" w:hAnsi="Calibri" w:cs="Calibri"/>
+                <w:color w:val="000000"/>
+                <w:lang w:eastAsia="en-AU"/>
+              </w:rPr>
+              <w:t xml:space="preserve"> see exact dosage amounts and how often I should take the medication</w:t>
+            </w:r>
+            <w:r>
+              <w:rPr>
+                <w:rFonts w:ascii="Calibri" w:eastAsia="Times New Roman" w:hAnsi="Calibri" w:cs="Calibri"/>
+                <w:color w:val="000000"/>
+                <w:lang w:eastAsia="en-AU"/>
+              </w:rPr>
+              <w:t>.</w:t>
+            </w:r>
+          </w:p>
+        </w:tc>
+      </w:tr>
+      <w:tr>
+        <w:trPr>
+          <w:trHeight w:val="450"/>
+        </w:trPr>
+        <w:tc>
+          <w:tcPr>
+            <w:tcW w:w="2405" w:type="dxa"/>
+            <w:gridSpan w:val="3"/>
+            <w:vMerge/>
+            <w:tcBorders>
+              <w:top w:val="single" w:sz="4" w:space="0" w:color="000000"/>
+              <w:left w:val="single" w:sz="4" w:space="0" w:color="auto"/>
+              <w:bottom w:val="single" w:sz="4" w:space="0" w:color="auto"/>
+              <w:right w:val="single" w:sz="4" w:space="0" w:color="000000"/>
+            </w:tcBorders>
+            <w:vAlign w:val="center"/>
+            <w:hideMark/>
+          </w:tcPr>
+          <w:p>
+            <w:pPr>
+              <w:spacing w:after="0" w:line="240" w:lineRule="auto"/>
+              <w:rPr>
+                <w:rFonts w:ascii="Calibri" w:eastAsia="Times New Roman" w:hAnsi="Calibri" w:cs="Calibri"/>
+                <w:color w:val="000000"/>
+                <w:lang w:eastAsia="en-AU"/>
+              </w:rPr>
+            </w:pPr>
+          </w:p>
+        </w:tc>
+        <w:tc>
+          <w:tcPr>
+            <w:tcW w:w="4315" w:type="dxa"/>
+            <w:gridSpan w:val="4"/>
+            <w:vMerge/>
+            <w:tcBorders>
+              <w:top w:val="single" w:sz="4" w:space="0" w:color="auto"/>
+              <w:left w:val="single" w:sz="4" w:space="0" w:color="auto"/>
+              <w:bottom w:val="single" w:sz="4" w:space="0" w:color="000000"/>
+              <w:right w:val="single" w:sz="4" w:space="0" w:color="000000"/>
+            </w:tcBorders>
+            <w:vAlign w:val="center"/>
+          </w:tcPr>
+          <w:p>
+            <w:pPr>
+              <w:spacing w:after="0" w:line="240" w:lineRule="auto"/>
+              <w:rPr>
+                <w:rFonts w:ascii="Calibri" w:eastAsia="Times New Roman" w:hAnsi="Calibri" w:cs="Calibri"/>
+                <w:color w:val="000000"/>
+                <w:lang w:eastAsia="en-AU"/>
+              </w:rPr>
+            </w:pPr>
+          </w:p>
+        </w:tc>
+      </w:tr>
+    </w:tbl>
+    <w:p/>
+    <w:tbl>
+      <w:tblPr>
+        <w:tblW w:w="6942" w:type="dxa"/>
+        <w:tblCellMar>
+          <w:top w:w="15" w:type="dxa"/>
+        </w:tblCellMar>
+        <w:tblLook w:val="04A0" w:firstRow="1" w:lastRow="0" w:firstColumn="1" w:lastColumn="0" w:noHBand="0" w:noVBand="1"/>
+      </w:tblPr>
+      <w:tblGrid>
+        <w:gridCol w:w="991"/>
+        <w:gridCol w:w="992"/>
+        <w:gridCol w:w="501"/>
+        <w:gridCol w:w="491"/>
+        <w:gridCol w:w="992"/>
+        <w:gridCol w:w="1983"/>
+        <w:gridCol w:w="992"/>
+      </w:tblGrid>
+      <w:tr>
+        <w:trPr>
+          <w:trHeight w:val="300"/>
+        </w:trPr>
+        <w:tc>
+          <w:tcPr>
+            <w:tcW w:w="960" w:type="dxa"/>
+            <w:vMerge w:val="restart"/>
+            <w:tcBorders>
+              <w:top w:val="single" w:sz="4" w:space="0" w:color="auto"/>
+              <w:left w:val="single" w:sz="4" w:space="0" w:color="auto"/>
+              <w:bottom w:val="single" w:sz="4" w:space="0" w:color="000000"/>
+              <w:right w:val="single" w:sz="4" w:space="0" w:color="auto"/>
+            </w:tcBorders>
+            <w:shd w:val="clear" w:color="auto" w:fill="auto"/>
+            <w:noWrap/>
+            <w:vAlign w:val="center"/>
+            <w:hideMark/>
+          </w:tcPr>
+          <w:p>
+            <w:pPr>
+              <w:spacing w:after="0" w:line="240" w:lineRule="auto"/>
+              <w:jc w:val="center"/>
+              <w:rPr>
+                <w:rFonts w:ascii="Calibri" w:eastAsia="Times New Roman" w:hAnsi="Calibri" w:cs="Calibri"/>
+                <w:b/>
+                <w:bCs/>
+                <w:color w:val="000000"/>
+                <w:lang w:eastAsia="en-AU"/>
+              </w:rPr>
+            </w:pPr>
+            <w:r>
+              <w:rPr>
+                <w:rFonts w:ascii="Calibri" w:eastAsia="Times New Roman" w:hAnsi="Calibri" w:cs="Calibri"/>
+                <w:b/>
+                <w:bCs/>
+                <w:color w:val="000000"/>
+                <w:lang w:eastAsia="en-AU"/>
+              </w:rPr>
+              <w:t xml:space="preserve">Story </w:t>
+            </w:r>
+            <w:r>
+              <w:rPr>
+                <w:rFonts w:ascii="Calibri" w:eastAsia="Times New Roman" w:hAnsi="Calibri" w:cs="Calibri"/>
+                <w:b/>
+                <w:bCs/>
+                <w:color w:val="000000"/>
+                <w:lang w:eastAsia="en-AU"/>
+              </w:rPr>
+              <w:t>6</w:t>
+            </w:r>
+          </w:p>
+        </w:tc>
+        <w:tc>
+          <w:tcPr>
+            <w:tcW w:w="2880" w:type="dxa"/>
+            <w:gridSpan w:val="4"/>
+            <w:vMerge w:val="restart"/>
+            <w:tcBorders>
+              <w:top w:val="single" w:sz="4" w:space="0" w:color="auto"/>
+              <w:left w:val="nil"/>
+              <w:bottom w:val="single" w:sz="4" w:space="0" w:color="000000"/>
+              <w:right w:val="single" w:sz="4" w:space="0" w:color="000000"/>
+            </w:tcBorders>
+            <w:shd w:val="clear" w:color="auto" w:fill="auto"/>
+            <w:noWrap/>
+            <w:hideMark/>
+          </w:tcPr>
+          <w:p>
+            <w:pPr>
+              <w:spacing w:after="0" w:line="240" w:lineRule="auto"/>
+              <w:jc w:val="center"/>
+              <w:rPr>
+                <w:rFonts w:ascii="Calibri" w:eastAsia="Times New Roman" w:hAnsi="Calibri" w:cs="Calibri"/>
+                <w:color w:val="000000"/>
+                <w:lang w:eastAsia="en-AU"/>
+              </w:rPr>
+            </w:pPr>
+            <w:r>
+              <w:rPr>
+                <w:rFonts w:ascii="Calibri" w:eastAsia="Times New Roman" w:hAnsi="Calibri" w:cs="Calibri"/>
+                <w:color w:val="000000"/>
+                <w:lang w:eastAsia="en-AU"/>
+              </w:rPr>
+              <w:t>Add a symptom to my record</w:t>
+            </w:r>
+          </w:p>
+        </w:tc>
+        <w:tc>
+          <w:tcPr>
+            <w:tcW w:w="1920" w:type="dxa"/>
+            <w:tcBorders>
+              <w:top w:val="single" w:sz="4" w:space="0" w:color="auto"/>
+              <w:left w:val="nil"/>
+              <w:bottom w:val="single" w:sz="4" w:space="0" w:color="auto"/>
+              <w:right w:val="single" w:sz="4" w:space="0" w:color="000000"/>
+            </w:tcBorders>
+            <w:shd w:val="clear" w:color="auto" w:fill="auto"/>
+            <w:noWrap/>
+            <w:vAlign w:val="bottom"/>
+            <w:hideMark/>
+          </w:tcPr>
+          <w:p>
+            <w:pPr>
+              <w:spacing w:after="0" w:line="240" w:lineRule="auto"/>
+              <w:jc w:val="center"/>
+              <w:rPr>
+                <w:rFonts w:ascii="Calibri" w:eastAsia="Times New Roman" w:hAnsi="Calibri" w:cs="Calibri"/>
+                <w:b/>
+                <w:bCs/>
+                <w:color w:val="000000"/>
+                <w:lang w:eastAsia="en-AU"/>
+              </w:rPr>
+            </w:pPr>
+            <w:r>
+              <w:rPr>
+                <w:rFonts w:ascii="Calibri" w:eastAsia="Times New Roman" w:hAnsi="Calibri" w:cs="Calibri"/>
+                <w:b/>
+                <w:bCs/>
+                <w:color w:val="000000"/>
+                <w:lang w:eastAsia="en-AU"/>
+              </w:rPr>
+              <w:t>Priority </w:t>
+            </w:r>
+          </w:p>
+        </w:tc>
+        <w:tc>
+          <w:tcPr>
+            <w:tcW w:w="960" w:type="dxa"/>
+            <w:tcBorders>
+              <w:top w:val="single" w:sz="4" w:space="0" w:color="auto"/>
+              <w:left w:val="nil"/>
+              <w:bottom w:val="single" w:sz="4" w:space="0" w:color="auto"/>
+              <w:right w:val="single" w:sz="4" w:space="0" w:color="auto"/>
+            </w:tcBorders>
+            <w:shd w:val="clear" w:color="auto" w:fill="auto"/>
+            <w:noWrap/>
+            <w:vAlign w:val="bottom"/>
+            <w:hideMark/>
+          </w:tcPr>
+          <w:p>
+            <w:pPr>
+              <w:spacing w:after="0" w:line="240" w:lineRule="auto"/>
+              <w:jc w:val="center"/>
+              <w:rPr>
+                <w:rFonts w:ascii="Calibri" w:eastAsia="Times New Roman" w:hAnsi="Calibri" w:cs="Calibri"/>
+                <w:color w:val="000000"/>
+                <w:lang w:eastAsia="en-AU"/>
+              </w:rPr>
+            </w:pPr>
+            <w:r>
+              <w:rPr>
+                <w:rFonts w:ascii="Calibri" w:eastAsia="Times New Roman" w:hAnsi="Calibri" w:cs="Calibri"/>
+                <w:color w:val="000000"/>
+                <w:lang w:eastAsia="en-AU"/>
+              </w:rPr>
+              <w:t>4</w:t>
+            </w:r>
+          </w:p>
+        </w:tc>
+      </w:tr>
+      <w:tr>
+        <w:trPr>
+          <w:trHeight w:val="300"/>
+        </w:trPr>
+        <w:tc>
+          <w:tcPr>
+            <w:tcW w:w="960" w:type="dxa"/>
+            <w:vMerge/>
+            <w:tcBorders>
+              <w:top w:val="single" w:sz="4" w:space="0" w:color="auto"/>
+              <w:left w:val="single" w:sz="4" w:space="0" w:color="auto"/>
+              <w:bottom w:val="single" w:sz="4" w:space="0" w:color="000000"/>
+              <w:right w:val="single" w:sz="4" w:space="0" w:color="auto"/>
+            </w:tcBorders>
+            <w:vAlign w:val="center"/>
+            <w:hideMark/>
+          </w:tcPr>
+          <w:p>
+            <w:pPr>
+              <w:spacing w:after="0" w:line="240" w:lineRule="auto"/>
+              <w:rPr>
+                <w:rFonts w:ascii="Calibri" w:eastAsia="Times New Roman" w:hAnsi="Calibri" w:cs="Calibri"/>
+                <w:color w:val="000000"/>
+                <w:lang w:eastAsia="en-AU"/>
+              </w:rPr>
+            </w:pPr>
+          </w:p>
+        </w:tc>
+        <w:tc>
+          <w:tcPr>
+            <w:tcW w:w="2880" w:type="dxa"/>
+            <w:gridSpan w:val="4"/>
+            <w:vMerge/>
+            <w:tcBorders>
+              <w:top w:val="single" w:sz="4" w:space="0" w:color="auto"/>
+              <w:left w:val="nil"/>
+              <w:bottom w:val="single" w:sz="4" w:space="0" w:color="000000"/>
+              <w:right w:val="single" w:sz="4" w:space="0" w:color="000000"/>
+            </w:tcBorders>
+            <w:vAlign w:val="center"/>
+            <w:hideMark/>
+          </w:tcPr>
+          <w:p>
+            <w:pPr>
+              <w:spacing w:after="0" w:line="240" w:lineRule="auto"/>
+              <w:rPr>
+                <w:rFonts w:ascii="Calibri" w:eastAsia="Times New Roman" w:hAnsi="Calibri" w:cs="Calibri"/>
+                <w:color w:val="000000"/>
+                <w:lang w:eastAsia="en-AU"/>
+              </w:rPr>
+            </w:pPr>
+          </w:p>
+        </w:tc>
+        <w:tc>
+          <w:tcPr>
+            <w:tcW w:w="1920" w:type="dxa"/>
+            <w:tcBorders>
+              <w:top w:val="single" w:sz="4" w:space="0" w:color="auto"/>
+              <w:left w:val="nil"/>
+              <w:bottom w:val="single" w:sz="4" w:space="0" w:color="auto"/>
+              <w:right w:val="single" w:sz="4" w:space="0" w:color="000000"/>
+            </w:tcBorders>
+            <w:shd w:val="clear" w:color="auto" w:fill="auto"/>
+            <w:noWrap/>
+            <w:vAlign w:val="bottom"/>
+            <w:hideMark/>
+          </w:tcPr>
+          <w:p>
+            <w:pPr>
+              <w:spacing w:after="0" w:line="240" w:lineRule="auto"/>
+              <w:jc w:val="center"/>
+              <w:rPr>
+                <w:rFonts w:ascii="Calibri" w:eastAsia="Times New Roman" w:hAnsi="Calibri" w:cs="Calibri"/>
+                <w:b/>
+                <w:bCs/>
+                <w:color w:val="000000"/>
+                <w:lang w:eastAsia="en-AU"/>
+              </w:rPr>
+            </w:pPr>
+            <w:r>
+              <w:rPr>
+                <w:rFonts w:ascii="Calibri" w:eastAsia="Times New Roman" w:hAnsi="Calibri" w:cs="Calibri"/>
+                <w:b/>
+                <w:bCs/>
+                <w:color w:val="000000"/>
+                <w:lang w:eastAsia="en-AU"/>
+              </w:rPr>
+              <w:t> Effort</w:t>
+            </w:r>
+          </w:p>
+        </w:tc>
+        <w:tc>
+          <w:tcPr>
+            <w:tcW w:w="960" w:type="dxa"/>
+            <w:tcBorders>
+              <w:top w:val="nil"/>
+              <w:left w:val="nil"/>
+              <w:bottom w:val="single" w:sz="4" w:space="0" w:color="auto"/>
+              <w:right w:val="single" w:sz="4" w:space="0" w:color="auto"/>
+            </w:tcBorders>
+            <w:shd w:val="clear" w:color="auto" w:fill="auto"/>
+            <w:noWrap/>
+            <w:vAlign w:val="bottom"/>
+            <w:hideMark/>
+          </w:tcPr>
+          <w:p>
+            <w:pPr>
+              <w:spacing w:after="0" w:line="240" w:lineRule="auto"/>
+              <w:jc w:val="center"/>
+              <w:rPr>
+                <w:rFonts w:ascii="Calibri" w:eastAsia="Times New Roman" w:hAnsi="Calibri" w:cs="Calibri"/>
+                <w:color w:val="000000"/>
+                <w:lang w:eastAsia="en-AU"/>
+              </w:rPr>
+            </w:pPr>
+            <w:r>
+              <w:rPr>
+                <w:rFonts w:ascii="Calibri" w:eastAsia="Times New Roman" w:hAnsi="Calibri" w:cs="Calibri"/>
+                <w:color w:val="000000"/>
+                <w:lang w:eastAsia="en-AU"/>
+              </w:rPr>
+              <w:t>6</w:t>
+            </w:r>
+          </w:p>
+        </w:tc>
+      </w:tr>
+      <w:tr>
+        <w:trPr>
+          <w:trHeight w:val="300"/>
+        </w:trPr>
+        <w:tc>
+          <w:tcPr>
+            <w:tcW w:w="3840" w:type="dxa"/>
+            <w:gridSpan w:val="5"/>
+            <w:tcBorders>
+              <w:top w:val="single" w:sz="4" w:space="0" w:color="auto"/>
+              <w:left w:val="single" w:sz="4" w:space="0" w:color="auto"/>
+              <w:bottom w:val="single" w:sz="4" w:space="0" w:color="auto"/>
+              <w:right w:val="single" w:sz="4" w:space="0" w:color="000000"/>
+            </w:tcBorders>
+            <w:shd w:val="clear" w:color="auto" w:fill="auto"/>
+            <w:noWrap/>
+            <w:hideMark/>
+          </w:tcPr>
+          <w:p>
+            <w:pPr>
+              <w:spacing w:after="0" w:line="240" w:lineRule="auto"/>
+              <w:jc w:val="right"/>
+              <w:rPr>
+                <w:rFonts w:ascii="Calibri" w:eastAsia="Times New Roman" w:hAnsi="Calibri" w:cs="Calibri"/>
+                <w:b/>
+                <w:bCs/>
+                <w:color w:val="000000"/>
+                <w:lang w:eastAsia="en-AU"/>
+              </w:rPr>
+            </w:pPr>
+            <w:r>
+              <w:rPr>
+                <w:rFonts w:ascii="Calibri" w:eastAsia="Times New Roman" w:hAnsi="Calibri" w:cs="Calibri"/>
+                <w:b/>
+                <w:bCs/>
+                <w:color w:val="000000"/>
+                <w:lang w:eastAsia="en-AU"/>
+              </w:rPr>
+              <w:t>As a  </w:t>
+            </w:r>
+          </w:p>
+        </w:tc>
+        <w:tc>
+          <w:tcPr>
+            <w:tcW w:w="2880" w:type="dxa"/>
+            <w:gridSpan w:val="2"/>
+            <w:tcBorders>
+              <w:top w:val="single" w:sz="4" w:space="0" w:color="auto"/>
+              <w:left w:val="nil"/>
+              <w:bottom w:val="single" w:sz="4" w:space="0" w:color="auto"/>
+              <w:right w:val="single" w:sz="4" w:space="0" w:color="000000"/>
+            </w:tcBorders>
+            <w:shd w:val="clear" w:color="auto" w:fill="auto"/>
+            <w:noWrap/>
+            <w:vAlign w:val="bottom"/>
+            <w:hideMark/>
+          </w:tcPr>
+          <w:p>
+            <w:pPr>
+              <w:spacing w:after="0" w:line="240" w:lineRule="auto"/>
+              <w:jc w:val="center"/>
+              <w:rPr>
+                <w:rFonts w:ascii="Calibri" w:eastAsia="Times New Roman" w:hAnsi="Calibri" w:cs="Calibri"/>
+                <w:color w:val="000000"/>
+                <w:lang w:eastAsia="en-AU"/>
+              </w:rPr>
+            </w:pPr>
+            <w:r>
+              <w:rPr>
+                <w:rFonts w:ascii="Calibri" w:eastAsia="Times New Roman" w:hAnsi="Calibri" w:cs="Calibri"/>
+                <w:color w:val="000000"/>
+                <w:lang w:eastAsia="en-AU"/>
+              </w:rPr>
+              <w:t> </w:t>
+            </w:r>
+            <w:r>
+              <w:rPr>
+                <w:rFonts w:ascii="Calibri" w:eastAsia="Times New Roman" w:hAnsi="Calibri" w:cs="Calibri"/>
+                <w:color w:val="000000"/>
+                <w:lang w:eastAsia="en-AU"/>
+              </w:rPr>
+              <w:t>Patient</w:t>
+            </w:r>
+            <w:r>
+              <w:rPr>
+                <w:rFonts w:ascii="Calibri" w:eastAsia="Times New Roman" w:hAnsi="Calibri" w:cs="Calibri"/>
+                <w:color w:val="000000"/>
+                <w:lang w:eastAsia="en-AU"/>
+              </w:rPr>
+              <w:t xml:space="preserve"> </w:t>
+            </w:r>
+          </w:p>
+        </w:tc>
+      </w:tr>
+      <w:tr>
+        <w:trPr>
+          <w:trHeight w:val="300"/>
+        </w:trPr>
+        <w:tc>
+          <w:tcPr>
+            <w:tcW w:w="960" w:type="dxa"/>
+            <w:tcBorders>
+              <w:top w:val="nil"/>
+              <w:left w:val="single" w:sz="4" w:space="0" w:color="auto"/>
+              <w:bottom w:val="single" w:sz="4" w:space="0" w:color="auto"/>
+              <w:right w:val="nil"/>
+            </w:tcBorders>
+            <w:shd w:val="clear" w:color="auto" w:fill="auto"/>
+            <w:noWrap/>
+            <w:vAlign w:val="bottom"/>
+            <w:hideMark/>
+          </w:tcPr>
+          <w:p>
+            <w:pPr>
+              <w:spacing w:after="0" w:line="240" w:lineRule="auto"/>
+              <w:rPr>
+                <w:rFonts w:ascii="Calibri" w:eastAsia="Times New Roman" w:hAnsi="Calibri" w:cs="Calibri"/>
+                <w:color w:val="000000"/>
+                <w:lang w:eastAsia="en-AU"/>
+              </w:rPr>
+            </w:pPr>
+            <w:r>
+              <w:rPr>
+                <w:rFonts w:ascii="Calibri" w:eastAsia="Times New Roman" w:hAnsi="Calibri" w:cs="Calibri"/>
+                <w:color w:val="000000"/>
+                <w:lang w:eastAsia="en-AU"/>
+              </w:rPr>
+              <w:t> </w:t>
+            </w:r>
+          </w:p>
+        </w:tc>
+        <w:tc>
+          <w:tcPr>
+            <w:tcW w:w="960" w:type="dxa"/>
+            <w:tcBorders>
+              <w:top w:val="nil"/>
+              <w:left w:val="nil"/>
+              <w:bottom w:val="single" w:sz="4" w:space="0" w:color="auto"/>
+              <w:right w:val="nil"/>
+            </w:tcBorders>
+            <w:shd w:val="clear" w:color="auto" w:fill="auto"/>
+            <w:noWrap/>
+            <w:vAlign w:val="bottom"/>
+            <w:hideMark/>
+          </w:tcPr>
+          <w:p>
+            <w:pPr>
+              <w:spacing w:after="0" w:line="240" w:lineRule="auto"/>
+              <w:rPr>
+                <w:rFonts w:ascii="Calibri" w:eastAsia="Times New Roman" w:hAnsi="Calibri" w:cs="Calibri"/>
+                <w:color w:val="000000"/>
+                <w:lang w:eastAsia="en-AU"/>
+              </w:rPr>
+            </w:pPr>
+            <w:r>
+              <w:rPr>
+                <w:rFonts w:ascii="Calibri" w:eastAsia="Times New Roman" w:hAnsi="Calibri" w:cs="Calibri"/>
+                <w:color w:val="000000"/>
+                <w:lang w:eastAsia="en-AU"/>
+              </w:rPr>
+              <w:t> </w:t>
+            </w:r>
+          </w:p>
+        </w:tc>
+        <w:tc>
+          <w:tcPr>
+            <w:tcW w:w="960" w:type="dxa"/>
+            <w:gridSpan w:val="2"/>
+            <w:tcBorders>
+              <w:top w:val="nil"/>
+              <w:left w:val="nil"/>
+              <w:bottom w:val="single" w:sz="4" w:space="0" w:color="auto"/>
+              <w:right w:val="nil"/>
+            </w:tcBorders>
+            <w:shd w:val="clear" w:color="auto" w:fill="auto"/>
+            <w:noWrap/>
+            <w:vAlign w:val="bottom"/>
+            <w:hideMark/>
+          </w:tcPr>
+          <w:p>
+            <w:pPr>
+              <w:spacing w:after="0" w:line="240" w:lineRule="auto"/>
+              <w:rPr>
+                <w:rFonts w:ascii="Calibri" w:eastAsia="Times New Roman" w:hAnsi="Calibri" w:cs="Calibri"/>
+                <w:color w:val="000000"/>
+                <w:lang w:eastAsia="en-AU"/>
+              </w:rPr>
+            </w:pPr>
+            <w:r>
+              <w:rPr>
+                <w:rFonts w:ascii="Calibri" w:eastAsia="Times New Roman" w:hAnsi="Calibri" w:cs="Calibri"/>
+                <w:color w:val="000000"/>
+                <w:lang w:eastAsia="en-AU"/>
+              </w:rPr>
+              <w:t> </w:t>
+            </w:r>
+          </w:p>
+        </w:tc>
+        <w:tc>
+          <w:tcPr>
+            <w:tcW w:w="960" w:type="dxa"/>
+            <w:tcBorders>
+              <w:top w:val="nil"/>
+              <w:left w:val="nil"/>
+              <w:bottom w:val="single" w:sz="4" w:space="0" w:color="auto"/>
+              <w:right w:val="single" w:sz="4" w:space="0" w:color="auto"/>
+            </w:tcBorders>
+            <w:shd w:val="clear" w:color="auto" w:fill="auto"/>
+            <w:noWrap/>
+            <w:hideMark/>
+          </w:tcPr>
+          <w:p>
+            <w:pPr>
+              <w:spacing w:after="0" w:line="240" w:lineRule="auto"/>
+              <w:jc w:val="right"/>
+              <w:rPr>
+                <w:rFonts w:ascii="Calibri" w:eastAsia="Times New Roman" w:hAnsi="Calibri" w:cs="Calibri"/>
+                <w:b/>
+                <w:bCs/>
+                <w:color w:val="000000"/>
+                <w:lang w:eastAsia="en-AU"/>
+              </w:rPr>
+            </w:pPr>
+            <w:r>
+              <w:rPr>
+                <w:rFonts w:ascii="Calibri" w:eastAsia="Times New Roman" w:hAnsi="Calibri" w:cs="Calibri"/>
+                <w:b/>
+                <w:bCs/>
+                <w:color w:val="000000"/>
+                <w:lang w:eastAsia="en-AU"/>
+              </w:rPr>
+              <w:t>I want </w:t>
+            </w:r>
+          </w:p>
+        </w:tc>
+        <w:tc>
+          <w:tcPr>
+            <w:tcW w:w="2880" w:type="dxa"/>
+            <w:gridSpan w:val="2"/>
+            <w:tcBorders>
+              <w:top w:val="single" w:sz="4" w:space="0" w:color="auto"/>
+              <w:left w:val="nil"/>
+              <w:bottom w:val="single" w:sz="4" w:space="0" w:color="auto"/>
+              <w:right w:val="single" w:sz="4" w:space="0" w:color="000000"/>
+            </w:tcBorders>
+            <w:shd w:val="clear" w:color="auto" w:fill="auto"/>
+            <w:noWrap/>
+            <w:vAlign w:val="bottom"/>
+            <w:hideMark/>
+          </w:tcPr>
+          <w:p>
+            <w:pPr>
+              <w:spacing w:after="0" w:line="240" w:lineRule="auto"/>
+              <w:jc w:val="center"/>
+              <w:rPr>
+                <w:rFonts w:ascii="Calibri" w:eastAsia="Times New Roman" w:hAnsi="Calibri" w:cs="Calibri"/>
+                <w:color w:val="000000"/>
+                <w:lang w:eastAsia="en-AU"/>
+              </w:rPr>
+            </w:pPr>
+            <w:r>
+              <w:rPr>
+                <w:rFonts w:ascii="Calibri" w:eastAsia="Times New Roman" w:hAnsi="Calibri" w:cs="Calibri"/>
+                <w:color w:val="000000"/>
+                <w:lang w:eastAsia="en-AU"/>
+              </w:rPr>
+              <w:t xml:space="preserve">To be </w:t>
+            </w:r>
+            <w:r>
+              <w:rPr>
+                <w:rFonts w:ascii="Calibri" w:eastAsia="Times New Roman" w:hAnsi="Calibri" w:cs="Calibri"/>
+                <w:color w:val="000000"/>
+                <w:lang w:eastAsia="en-AU"/>
+              </w:rPr>
+              <w:t>able to add new symptoms to my record when I have them.</w:t>
+            </w:r>
+          </w:p>
+        </w:tc>
+      </w:tr>
+      <w:tr>
+        <w:trPr>
+          <w:trHeight w:val="300"/>
+        </w:trPr>
+        <w:tc>
+          <w:tcPr>
+            <w:tcW w:w="960" w:type="dxa"/>
+            <w:tcBorders>
+              <w:top w:val="nil"/>
+              <w:left w:val="single" w:sz="4" w:space="0" w:color="auto"/>
+              <w:bottom w:val="single" w:sz="4" w:space="0" w:color="auto"/>
+              <w:right w:val="nil"/>
+            </w:tcBorders>
+            <w:shd w:val="clear" w:color="auto" w:fill="auto"/>
+            <w:noWrap/>
+            <w:vAlign w:val="bottom"/>
+            <w:hideMark/>
+          </w:tcPr>
+          <w:p>
+            <w:pPr>
+              <w:spacing w:after="0" w:line="240" w:lineRule="auto"/>
+              <w:rPr>
+                <w:rFonts w:ascii="Calibri" w:eastAsia="Times New Roman" w:hAnsi="Calibri" w:cs="Calibri"/>
+                <w:color w:val="000000"/>
+                <w:lang w:eastAsia="en-AU"/>
+              </w:rPr>
+            </w:pPr>
+            <w:r>
+              <w:rPr>
+                <w:rFonts w:ascii="Calibri" w:eastAsia="Times New Roman" w:hAnsi="Calibri" w:cs="Calibri"/>
+                <w:color w:val="000000"/>
+                <w:lang w:eastAsia="en-AU"/>
+              </w:rPr>
+              <w:t> </w:t>
+            </w:r>
+          </w:p>
+        </w:tc>
+        <w:tc>
+          <w:tcPr>
+            <w:tcW w:w="960" w:type="dxa"/>
+            <w:tcBorders>
+              <w:top w:val="nil"/>
+              <w:left w:val="nil"/>
+              <w:bottom w:val="single" w:sz="4" w:space="0" w:color="auto"/>
+              <w:right w:val="nil"/>
+            </w:tcBorders>
+            <w:shd w:val="clear" w:color="auto" w:fill="auto"/>
+            <w:noWrap/>
+            <w:vAlign w:val="bottom"/>
+            <w:hideMark/>
+          </w:tcPr>
+          <w:p>
+            <w:pPr>
+              <w:spacing w:after="0" w:line="240" w:lineRule="auto"/>
+              <w:rPr>
+                <w:rFonts w:ascii="Calibri" w:eastAsia="Times New Roman" w:hAnsi="Calibri" w:cs="Calibri"/>
+                <w:color w:val="000000"/>
+                <w:lang w:eastAsia="en-AU"/>
+              </w:rPr>
+            </w:pPr>
+            <w:r>
+              <w:rPr>
+                <w:rFonts w:ascii="Calibri" w:eastAsia="Times New Roman" w:hAnsi="Calibri" w:cs="Calibri"/>
+                <w:color w:val="000000"/>
+                <w:lang w:eastAsia="en-AU"/>
+              </w:rPr>
+              <w:t> </w:t>
+            </w:r>
+          </w:p>
+        </w:tc>
+        <w:tc>
+          <w:tcPr>
+            <w:tcW w:w="960" w:type="dxa"/>
+            <w:gridSpan w:val="2"/>
+            <w:tcBorders>
+              <w:top w:val="nil"/>
+              <w:left w:val="nil"/>
+              <w:bottom w:val="single" w:sz="4" w:space="0" w:color="auto"/>
+              <w:right w:val="nil"/>
+            </w:tcBorders>
+            <w:shd w:val="clear" w:color="auto" w:fill="auto"/>
+            <w:noWrap/>
+            <w:vAlign w:val="bottom"/>
+            <w:hideMark/>
+          </w:tcPr>
+          <w:p>
+            <w:pPr>
+              <w:spacing w:after="0" w:line="240" w:lineRule="auto"/>
+              <w:rPr>
+                <w:rFonts w:ascii="Calibri" w:eastAsia="Times New Roman" w:hAnsi="Calibri" w:cs="Calibri"/>
+                <w:color w:val="000000"/>
+                <w:lang w:eastAsia="en-AU"/>
+              </w:rPr>
+            </w:pPr>
+            <w:r>
+              <w:rPr>
+                <w:rFonts w:ascii="Calibri" w:eastAsia="Times New Roman" w:hAnsi="Calibri" w:cs="Calibri"/>
+                <w:color w:val="000000"/>
+                <w:lang w:eastAsia="en-AU"/>
+              </w:rPr>
+              <w:t> </w:t>
+            </w:r>
+          </w:p>
+        </w:tc>
+        <w:tc>
+          <w:tcPr>
+            <w:tcW w:w="960" w:type="dxa"/>
+            <w:tcBorders>
+              <w:top w:val="nil"/>
+              <w:left w:val="nil"/>
+              <w:bottom w:val="single" w:sz="4" w:space="0" w:color="auto"/>
+              <w:right w:val="single" w:sz="4" w:space="0" w:color="auto"/>
+            </w:tcBorders>
+            <w:shd w:val="clear" w:color="auto" w:fill="auto"/>
+            <w:noWrap/>
+            <w:hideMark/>
+          </w:tcPr>
+          <w:p>
+            <w:pPr>
+              <w:spacing w:after="0" w:line="240" w:lineRule="auto"/>
+              <w:jc w:val="right"/>
+              <w:rPr>
+                <w:rFonts w:ascii="Calibri" w:eastAsia="Times New Roman" w:hAnsi="Calibri" w:cs="Calibri"/>
+                <w:b/>
+                <w:bCs/>
+                <w:color w:val="000000"/>
+                <w:lang w:eastAsia="en-AU"/>
+              </w:rPr>
+            </w:pPr>
+            <w:r>
+              <w:rPr>
+                <w:rFonts w:ascii="Calibri" w:eastAsia="Times New Roman" w:hAnsi="Calibri" w:cs="Calibri"/>
+                <w:b/>
+                <w:bCs/>
+                <w:color w:val="000000"/>
+                <w:lang w:eastAsia="en-AU"/>
+              </w:rPr>
+              <w:t> So that</w:t>
+            </w:r>
+          </w:p>
+        </w:tc>
+        <w:tc>
+          <w:tcPr>
+            <w:tcW w:w="2880" w:type="dxa"/>
+            <w:gridSpan w:val="2"/>
+            <w:tcBorders>
+              <w:top w:val="single" w:sz="4" w:space="0" w:color="auto"/>
+              <w:left w:val="nil"/>
+              <w:bottom w:val="single" w:sz="4" w:space="0" w:color="auto"/>
+              <w:right w:val="single" w:sz="4" w:space="0" w:color="000000"/>
+            </w:tcBorders>
+            <w:shd w:val="clear" w:color="auto" w:fill="auto"/>
+            <w:noWrap/>
+            <w:vAlign w:val="bottom"/>
+            <w:hideMark/>
+          </w:tcPr>
+          <w:p>
+            <w:pPr>
+              <w:spacing w:after="0" w:line="240" w:lineRule="auto"/>
+              <w:jc w:val="center"/>
+              <w:rPr>
+                <w:rFonts w:ascii="Calibri" w:eastAsia="Times New Roman" w:hAnsi="Calibri" w:cs="Calibri"/>
+                <w:color w:val="000000"/>
+                <w:lang w:eastAsia="en-AU"/>
+              </w:rPr>
+            </w:pPr>
+            <w:r>
+              <w:rPr>
+                <w:rFonts w:ascii="Calibri" w:eastAsia="Times New Roman" w:hAnsi="Calibri" w:cs="Calibri"/>
+                <w:color w:val="000000"/>
+                <w:lang w:eastAsia="en-AU"/>
+              </w:rPr>
+              <w:t xml:space="preserve">  I can have my doctor review them and advise me on </w:t>
+            </w:r>
+            <w:proofErr w:type="spellStart"/>
+            <w:r>
+              <w:rPr>
+                <w:rFonts w:ascii="Calibri" w:eastAsia="Times New Roman" w:hAnsi="Calibri" w:cs="Calibri"/>
+                <w:color w:val="000000"/>
+                <w:lang w:eastAsia="en-AU"/>
+              </w:rPr>
+              <w:t>treatement</w:t>
+            </w:r>
+            <w:proofErr w:type="spellEnd"/>
+          </w:p>
+        </w:tc>
+      </w:tr>
+      <w:tr>
+        <w:trPr>
+          <w:trHeight w:val="300"/>
+        </w:trPr>
+        <w:tc>
+          <w:tcPr>
+            <w:tcW w:w="6720" w:type="dxa"/>
+            <w:gridSpan w:val="7"/>
+            <w:tcBorders>
+              <w:top w:val="single" w:sz="4" w:space="0" w:color="auto"/>
+              <w:left w:val="single" w:sz="4" w:space="0" w:color="auto"/>
+              <w:bottom w:val="single" w:sz="4" w:space="0" w:color="auto"/>
+              <w:right w:val="single" w:sz="4" w:space="0" w:color="000000"/>
+            </w:tcBorders>
+            <w:shd w:val="clear" w:color="auto" w:fill="auto"/>
+            <w:noWrap/>
+            <w:vAlign w:val="bottom"/>
+            <w:hideMark/>
+          </w:tcPr>
+          <w:p>
+            <w:pPr>
+              <w:spacing w:after="0" w:line="240" w:lineRule="auto"/>
+              <w:jc w:val="center"/>
+              <w:rPr>
+                <w:rFonts w:ascii="Calibri" w:eastAsia="Times New Roman" w:hAnsi="Calibri" w:cs="Calibri"/>
+                <w:color w:val="000000"/>
+                <w:lang w:eastAsia="en-AU"/>
+              </w:rPr>
+            </w:pPr>
+            <w:r>
+              <w:rPr>
+                <w:rFonts w:ascii="Calibri" w:eastAsia="Times New Roman" w:hAnsi="Calibri" w:cs="Calibri"/>
+                <w:color w:val="000000"/>
+                <w:lang w:eastAsia="en-AU"/>
+              </w:rPr>
+              <w:t> </w:t>
+            </w:r>
+          </w:p>
+        </w:tc>
+      </w:tr>
+      <w:tr>
+        <w:trPr>
+          <w:trHeight w:val="450"/>
+        </w:trPr>
+        <w:tc>
+          <w:tcPr>
+            <w:tcW w:w="2405" w:type="dxa"/>
+            <w:gridSpan w:val="3"/>
+            <w:vMerge w:val="restart"/>
+            <w:tcBorders>
+              <w:top w:val="single" w:sz="4" w:space="0" w:color="auto"/>
+              <w:left w:val="single" w:sz="4" w:space="0" w:color="auto"/>
+              <w:bottom w:val="single" w:sz="4" w:space="0" w:color="auto"/>
+              <w:right w:val="single" w:sz="4" w:space="0" w:color="000000"/>
+            </w:tcBorders>
+            <w:shd w:val="clear" w:color="auto" w:fill="auto"/>
+            <w:noWrap/>
+            <w:hideMark/>
+          </w:tcPr>
+          <w:p>
+            <w:pPr>
+              <w:spacing w:after="0" w:line="240" w:lineRule="auto"/>
+              <w:jc w:val="right"/>
+              <w:rPr>
+                <w:rFonts w:ascii="Calibri" w:eastAsia="Times New Roman" w:hAnsi="Calibri" w:cs="Calibri"/>
+                <w:b/>
+                <w:bCs/>
+                <w:color w:val="000000"/>
+                <w:lang w:eastAsia="en-AU"/>
+              </w:rPr>
+            </w:pPr>
+            <w:r>
+              <w:rPr>
+                <w:rFonts w:ascii="Calibri" w:eastAsia="Times New Roman" w:hAnsi="Calibri" w:cs="Calibri"/>
+                <w:b/>
+                <w:bCs/>
+                <w:color w:val="000000"/>
+                <w:lang w:eastAsia="en-AU"/>
+              </w:rPr>
+              <w:t>Acceptance Criteria </w:t>
+            </w:r>
+          </w:p>
+        </w:tc>
+        <w:tc>
+          <w:tcPr>
+            <w:tcW w:w="4315" w:type="dxa"/>
+            <w:gridSpan w:val="4"/>
+            <w:vMerge w:val="restart"/>
+            <w:tcBorders>
+              <w:top w:val="single" w:sz="4" w:space="0" w:color="auto"/>
+              <w:left w:val="single" w:sz="4" w:space="0" w:color="auto"/>
+              <w:bottom w:val="single" w:sz="4" w:space="0" w:color="000000"/>
+              <w:right w:val="single" w:sz="4" w:space="0" w:color="000000"/>
+            </w:tcBorders>
+            <w:shd w:val="clear" w:color="auto" w:fill="auto"/>
+            <w:vAlign w:val="bottom"/>
+          </w:tcPr>
+          <w:p>
+            <w:pPr>
+              <w:spacing w:after="0" w:line="240" w:lineRule="auto"/>
+              <w:jc w:val="center"/>
+              <w:rPr>
+                <w:rFonts w:ascii="Calibri" w:eastAsia="Times New Roman" w:hAnsi="Calibri" w:cs="Calibri"/>
+                <w:color w:val="000000"/>
+                <w:lang w:eastAsia="en-AU"/>
+              </w:rPr>
+            </w:pPr>
+            <w:r>
+              <w:rPr>
+                <w:rFonts w:ascii="Calibri" w:eastAsia="Times New Roman" w:hAnsi="Calibri" w:cs="Calibri"/>
+                <w:color w:val="000000"/>
+                <w:lang w:eastAsia="en-AU"/>
+              </w:rPr>
+              <w:t>Criterion 1:</w:t>
+            </w:r>
+          </w:p>
+          <w:p>
+            <w:pPr>
+              <w:spacing w:after="0" w:line="240" w:lineRule="auto"/>
+              <w:rPr>
+                <w:rFonts w:ascii="Calibri" w:eastAsia="Times New Roman" w:hAnsi="Calibri" w:cs="Calibri"/>
+                <w:color w:val="000000"/>
+                <w:lang w:eastAsia="en-AU"/>
+              </w:rPr>
+            </w:pPr>
+            <w:r>
+              <w:rPr>
+                <w:rFonts w:ascii="Calibri" w:eastAsia="Times New Roman" w:hAnsi="Calibri" w:cs="Calibri"/>
+                <w:i/>
+                <w:iCs/>
+                <w:color w:val="000000"/>
+                <w:lang w:eastAsia="en-AU"/>
+              </w:rPr>
+              <w:t>Given</w:t>
+            </w:r>
+            <w:r>
+              <w:rPr>
+                <w:rFonts w:ascii="Calibri" w:eastAsia="Times New Roman" w:hAnsi="Calibri" w:cs="Calibri"/>
+                <w:color w:val="000000"/>
+                <w:lang w:eastAsia="en-AU"/>
+              </w:rPr>
+              <w:t xml:space="preserve"> that I am a </w:t>
+            </w:r>
+            <w:r>
+              <w:rPr>
+                <w:rFonts w:ascii="Calibri" w:eastAsia="Times New Roman" w:hAnsi="Calibri" w:cs="Calibri"/>
+                <w:color w:val="000000"/>
+                <w:lang w:eastAsia="en-AU"/>
+              </w:rPr>
+              <w:t>patient at the hospital,</w:t>
+            </w:r>
+          </w:p>
+          <w:p>
+            <w:pPr>
+              <w:spacing w:after="0" w:line="240" w:lineRule="auto"/>
+              <w:rPr>
+                <w:rFonts w:ascii="Calibri" w:eastAsia="Times New Roman" w:hAnsi="Calibri" w:cs="Calibri"/>
+                <w:color w:val="000000"/>
+                <w:lang w:eastAsia="en-AU"/>
+              </w:rPr>
+            </w:pPr>
+            <w:r>
+              <w:rPr>
+                <w:rFonts w:ascii="Calibri" w:eastAsia="Times New Roman" w:hAnsi="Calibri" w:cs="Calibri"/>
+                <w:i/>
+                <w:iCs/>
+                <w:color w:val="000000"/>
+                <w:lang w:eastAsia="en-AU"/>
+              </w:rPr>
+              <w:t xml:space="preserve">When </w:t>
+            </w:r>
+            <w:r>
+              <w:rPr>
+                <w:rFonts w:ascii="Calibri" w:eastAsia="Times New Roman" w:hAnsi="Calibri" w:cs="Calibri"/>
+                <w:color w:val="000000"/>
+                <w:lang w:eastAsia="en-AU"/>
+              </w:rPr>
+              <w:t>I experience a new symptom,</w:t>
+            </w:r>
+          </w:p>
+          <w:p>
+            <w:pPr>
+              <w:spacing w:after="0" w:line="240" w:lineRule="auto"/>
+              <w:rPr>
+                <w:rFonts w:ascii="Calibri" w:eastAsia="Times New Roman" w:hAnsi="Calibri" w:cs="Calibri"/>
+                <w:color w:val="000000"/>
+                <w:lang w:eastAsia="en-AU"/>
+              </w:rPr>
+            </w:pPr>
+            <w:r>
+              <w:rPr>
+                <w:rFonts w:ascii="Calibri" w:eastAsia="Times New Roman" w:hAnsi="Calibri" w:cs="Calibri"/>
+                <w:i/>
+                <w:iCs/>
+                <w:color w:val="000000"/>
+                <w:lang w:eastAsia="en-AU"/>
+              </w:rPr>
+              <w:t>Then</w:t>
+            </w:r>
+            <w:r>
+              <w:rPr>
+                <w:rFonts w:ascii="Calibri" w:eastAsia="Times New Roman" w:hAnsi="Calibri" w:cs="Calibri"/>
+                <w:color w:val="000000"/>
+                <w:lang w:eastAsia="en-AU"/>
+              </w:rPr>
+              <w:t xml:space="preserve"> I can add that symptom my health record for my doctor to review.</w:t>
+            </w:r>
+          </w:p>
+          <w:p>
+            <w:pPr>
+              <w:spacing w:after="0" w:line="240" w:lineRule="auto"/>
+              <w:rPr>
+                <w:rFonts w:ascii="Calibri" w:eastAsia="Times New Roman" w:hAnsi="Calibri" w:cs="Calibri"/>
+                <w:color w:val="000000"/>
+                <w:lang w:eastAsia="en-AU"/>
+              </w:rPr>
+            </w:pPr>
+            <w:r>
+              <w:rPr>
+                <w:rFonts w:ascii="Calibri" w:eastAsia="Times New Roman" w:hAnsi="Calibri" w:cs="Calibri"/>
+                <w:color w:val="000000"/>
+                <w:lang w:eastAsia="en-AU"/>
+              </w:rPr>
+              <w:t xml:space="preserve"> </w:t>
+            </w:r>
+          </w:p>
+        </w:tc>
+      </w:tr>
+      <w:tr>
+        <w:trPr>
+          <w:trHeight w:val="450"/>
+        </w:trPr>
+        <w:tc>
+          <w:tcPr>
+            <w:tcW w:w="2405" w:type="dxa"/>
+            <w:gridSpan w:val="3"/>
+            <w:vMerge/>
+            <w:tcBorders>
+              <w:top w:val="single" w:sz="4" w:space="0" w:color="000000"/>
+              <w:left w:val="single" w:sz="4" w:space="0" w:color="auto"/>
+              <w:bottom w:val="single" w:sz="4" w:space="0" w:color="auto"/>
+              <w:right w:val="single" w:sz="4" w:space="0" w:color="000000"/>
+            </w:tcBorders>
+            <w:vAlign w:val="center"/>
+            <w:hideMark/>
+          </w:tcPr>
+          <w:p>
+            <w:pPr>
+              <w:spacing w:after="0" w:line="240" w:lineRule="auto"/>
+              <w:rPr>
+                <w:rFonts w:ascii="Calibri" w:eastAsia="Times New Roman" w:hAnsi="Calibri" w:cs="Calibri"/>
+                <w:color w:val="000000"/>
+                <w:lang w:eastAsia="en-AU"/>
+              </w:rPr>
+            </w:pPr>
+          </w:p>
+        </w:tc>
+        <w:tc>
+          <w:tcPr>
+            <w:tcW w:w="4315" w:type="dxa"/>
+            <w:gridSpan w:val="4"/>
+            <w:vMerge/>
+            <w:tcBorders>
+              <w:top w:val="single" w:sz="4" w:space="0" w:color="auto"/>
+              <w:left w:val="single" w:sz="4" w:space="0" w:color="auto"/>
+              <w:bottom w:val="single" w:sz="4" w:space="0" w:color="000000"/>
+              <w:right w:val="single" w:sz="4" w:space="0" w:color="000000"/>
+            </w:tcBorders>
+            <w:vAlign w:val="center"/>
+          </w:tcPr>
+          <w:p>
+            <w:pPr>
+              <w:spacing w:after="0" w:line="240" w:lineRule="auto"/>
               <w:rPr>
                 <w:rFonts w:ascii="Calibri" w:eastAsia="Times New Roman" w:hAnsi="Calibri" w:cs="Calibri"/>
                 <w:color w:val="000000"/>
@@ -3799,7 +7117,7 @@
   <w:style w:type="paragraph" w:default="1" w:styleId="Normal">
     <w:name w:val="Normal"/>
     <w:qFormat/>
-    <w:rsid w:val="0063270C"/>
+    <w:rsid w:val="008C1268"/>
   </w:style>
   <w:style w:type="character" w:default="1" w:styleId="DefaultParagraphFont">
     <w:name w:val="Default Paragraph Font"/>

</xml_diff>

<commit_message>
2 user stories added
</commit_message>
<xml_diff>
--- a/Milestone_2/user_stories.docx
+++ b/Milestone_2/user_stories.docx
@@ -4330,23 +4330,7 @@
                 <w:color w:val="000000"/>
                 <w:lang w:eastAsia="en-AU"/>
               </w:rPr>
-              <w:t xml:space="preserve"> I am presented the</w:t>
-            </w:r>
-            <w:r>
-              <w:rPr>
-                <w:rFonts w:ascii="Calibri" w:eastAsia="Times New Roman" w:hAnsi="Calibri" w:cs="Calibri"/>
-                <w:color w:val="000000"/>
-                <w:lang w:eastAsia="en-AU"/>
-              </w:rPr>
-              <w:t xml:space="preserve"> medications/symptoms page</w:t>
-            </w:r>
-            <w:r>
-              <w:rPr>
-                <w:rFonts w:ascii="Calibri" w:eastAsia="Times New Roman" w:hAnsi="Calibri" w:cs="Calibri"/>
-                <w:color w:val="000000"/>
-                <w:lang w:eastAsia="en-AU"/>
-              </w:rPr>
-              <w:t>,</w:t>
+              <w:t xml:space="preserve"> I am presented the medications/symptoms page,</w:t>
             </w:r>
           </w:p>
           <w:p>
@@ -4374,15 +4358,7 @@
                 <w:color w:val="000000"/>
                 <w:lang w:eastAsia="en-AU"/>
               </w:rPr>
-              <w:t xml:space="preserve"> I must</w:t>
-            </w:r>
-            <w:r>
-              <w:rPr>
-                <w:rFonts w:ascii="Calibri" w:eastAsia="Times New Roman" w:hAnsi="Calibri" w:cs="Calibri"/>
-                <w:color w:val="000000"/>
-                <w:lang w:eastAsia="en-AU"/>
-              </w:rPr>
-              <w:t xml:space="preserve"> be able to view all my prescriptions.</w:t>
+              <w:t xml:space="preserve"> I must be able to view all my prescriptions.</w:t>
             </w:r>
           </w:p>
         </w:tc>
@@ -4544,15 +4520,7 @@
                 <w:color w:val="000000"/>
                 <w:lang w:eastAsia="en-AU"/>
               </w:rPr>
-              <w:t xml:space="preserve">View </w:t>
-            </w:r>
-            <w:r>
-              <w:rPr>
-                <w:rFonts w:ascii="Calibri" w:eastAsia="Times New Roman" w:hAnsi="Calibri" w:cs="Calibri"/>
-                <w:color w:val="000000"/>
-                <w:lang w:eastAsia="en-AU"/>
-              </w:rPr>
-              <w:t>specifics of a prescription</w:t>
+              <w:t>View specifics of a prescription</w:t>
             </w:r>
           </w:p>
         </w:tc>
@@ -5013,15 +4981,7 @@
                 <w:color w:val="000000"/>
                 <w:lang w:eastAsia="en-AU"/>
               </w:rPr>
-              <w:t xml:space="preserve">To be able </w:t>
-            </w:r>
-            <w:r>
-              <w:rPr>
-                <w:rFonts w:ascii="Calibri" w:eastAsia="Times New Roman" w:hAnsi="Calibri" w:cs="Calibri"/>
-                <w:color w:val="000000"/>
-                <w:lang w:eastAsia="en-AU"/>
-              </w:rPr>
-              <w:t>to look at a specific prescription</w:t>
+              <w:t>To be able to look at a specific prescription</w:t>
             </w:r>
           </w:p>
         </w:tc>
@@ -5409,23 +5369,7 @@
                 <w:color w:val="000000"/>
                 <w:lang w:eastAsia="en-AU"/>
               </w:rPr>
-              <w:t xml:space="preserve"> I must be able to view</w:t>
-            </w:r>
-            <w:r>
-              <w:rPr>
-                <w:rFonts w:ascii="Calibri" w:eastAsia="Times New Roman" w:hAnsi="Calibri" w:cs="Calibri"/>
-                <w:color w:val="000000"/>
-                <w:lang w:eastAsia="en-AU"/>
-              </w:rPr>
-              <w:t xml:space="preserve"> a specific prescription</w:t>
-            </w:r>
-            <w:r>
-              <w:rPr>
-                <w:rFonts w:ascii="Calibri" w:eastAsia="Times New Roman" w:hAnsi="Calibri" w:cs="Calibri"/>
-                <w:color w:val="000000"/>
-                <w:lang w:eastAsia="en-AU"/>
-              </w:rPr>
-              <w:t>.</w:t>
+              <w:t xml:space="preserve"> I must be able to view a specific prescription.</w:t>
             </w:r>
           </w:p>
           <w:p>
@@ -5444,23 +5388,7 @@
                 <w:color w:val="000000"/>
                 <w:lang w:eastAsia="en-AU"/>
               </w:rPr>
-              <w:t xml:space="preserve">Criterion </w:t>
-            </w:r>
-            <w:r>
-              <w:rPr>
-                <w:rFonts w:ascii="Calibri" w:eastAsia="Times New Roman" w:hAnsi="Calibri" w:cs="Calibri"/>
-                <w:color w:val="000000"/>
-                <w:lang w:eastAsia="en-AU"/>
-              </w:rPr>
-              <w:t>2</w:t>
-            </w:r>
-            <w:r>
-              <w:rPr>
-                <w:rFonts w:ascii="Calibri" w:eastAsia="Times New Roman" w:hAnsi="Calibri" w:cs="Calibri"/>
-                <w:color w:val="000000"/>
-                <w:lang w:eastAsia="en-AU"/>
-              </w:rPr>
-              <w:t>:</w:t>
+              <w:t>Criterion 2:</w:t>
             </w:r>
           </w:p>
           <w:p>
@@ -5524,15 +5452,7 @@
                 <w:color w:val="000000"/>
                 <w:lang w:eastAsia="en-AU"/>
               </w:rPr>
-              <w:t xml:space="preserve"> I am </w:t>
-            </w:r>
-            <w:r>
-              <w:rPr>
-                <w:rFonts w:ascii="Calibri" w:eastAsia="Times New Roman" w:hAnsi="Calibri" w:cs="Calibri"/>
-                <w:color w:val="000000"/>
-                <w:lang w:eastAsia="en-AU"/>
-              </w:rPr>
-              <w:t xml:space="preserve">select </w:t>
+              <w:t xml:space="preserve"> I am select </w:t>
             </w:r>
             <w:r>
               <w:rPr>
@@ -6040,15 +5960,7 @@
                 <w:color w:val="000000"/>
                 <w:lang w:eastAsia="en-AU"/>
               </w:rPr>
-              <w:t>Patient</w:t>
-            </w:r>
-            <w:r>
-              <w:rPr>
-                <w:rFonts w:ascii="Calibri" w:eastAsia="Times New Roman" w:hAnsi="Calibri" w:cs="Calibri"/>
-                <w:color w:val="000000"/>
-                <w:lang w:eastAsia="en-AU"/>
-              </w:rPr>
-              <w:t xml:space="preserve"> </w:t>
+              <w:t xml:space="preserve">Patient </w:t>
             </w:r>
           </w:p>
         </w:tc>
@@ -6225,15 +6137,7 @@
                 <w:color w:val="000000"/>
                 <w:lang w:eastAsia="en-AU"/>
               </w:rPr>
-              <w:t xml:space="preserve">To be </w:t>
-            </w:r>
-            <w:r>
-              <w:rPr>
-                <w:rFonts w:ascii="Calibri" w:eastAsia="Times New Roman" w:hAnsi="Calibri" w:cs="Calibri"/>
-                <w:color w:val="000000"/>
-                <w:lang w:eastAsia="en-AU"/>
-              </w:rPr>
-              <w:t>able to add new symptoms to my record when I have them.</w:t>
+              <w:t>To be able to add new symptoms to my record when I have them.</w:t>
             </w:r>
           </w:p>
         </w:tc>
@@ -6566,15 +6470,7 @@
                 <w:color w:val="000000"/>
                 <w:lang w:eastAsia="en-AU"/>
               </w:rPr>
-              <w:t xml:space="preserve"> that I am a </w:t>
-            </w:r>
-            <w:r>
-              <w:rPr>
-                <w:rFonts w:ascii="Calibri" w:eastAsia="Times New Roman" w:hAnsi="Calibri" w:cs="Calibri"/>
-                <w:color w:val="000000"/>
-                <w:lang w:eastAsia="en-AU"/>
-              </w:rPr>
-              <w:t>patient at the hospital,</w:t>
+              <w:t xml:space="preserve"> that I am a patient at the hospital,</w:t>
             </w:r>
           </w:p>
           <w:p>
@@ -6695,6 +6591,2136 @@
             </w:tcBorders>
             <w:vAlign w:val="center"/>
           </w:tcPr>
+          <w:p>
+            <w:pPr>
+              <w:spacing w:after="0" w:line="240" w:lineRule="auto"/>
+              <w:rPr>
+                <w:rFonts w:ascii="Calibri" w:eastAsia="Times New Roman" w:hAnsi="Calibri" w:cs="Calibri"/>
+                <w:color w:val="000000"/>
+                <w:lang w:eastAsia="en-AU"/>
+              </w:rPr>
+            </w:pPr>
+          </w:p>
+        </w:tc>
+      </w:tr>
+    </w:tbl>
+    <w:p/>
+    <w:tbl>
+      <w:tblPr>
+        <w:tblW w:w="6942" w:type="dxa"/>
+        <w:tblCellMar>
+          <w:top w:w="15" w:type="dxa"/>
+        </w:tblCellMar>
+        <w:tblLook w:val="04A0" w:firstRow="1" w:lastRow="0" w:firstColumn="1" w:lastColumn="0" w:noHBand="0" w:noVBand="1"/>
+      </w:tblPr>
+      <w:tblGrid>
+        <w:gridCol w:w="991"/>
+        <w:gridCol w:w="992"/>
+        <w:gridCol w:w="501"/>
+        <w:gridCol w:w="491"/>
+        <w:gridCol w:w="992"/>
+        <w:gridCol w:w="1983"/>
+        <w:gridCol w:w="992"/>
+      </w:tblGrid>
+      <w:tr>
+        <w:trPr>
+          <w:trHeight w:val="300"/>
+        </w:trPr>
+        <w:tc>
+          <w:tcPr>
+            <w:tcW w:w="960" w:type="dxa"/>
+            <w:vMerge w:val="restart"/>
+            <w:tcBorders>
+              <w:top w:val="single" w:sz="4" w:space="0" w:color="auto"/>
+              <w:left w:val="single" w:sz="4" w:space="0" w:color="auto"/>
+              <w:bottom w:val="single" w:sz="4" w:space="0" w:color="000000"/>
+              <w:right w:val="single" w:sz="4" w:space="0" w:color="auto"/>
+            </w:tcBorders>
+            <w:shd w:val="clear" w:color="auto" w:fill="auto"/>
+            <w:noWrap/>
+            <w:vAlign w:val="center"/>
+            <w:hideMark/>
+          </w:tcPr>
+          <w:p>
+            <w:pPr>
+              <w:spacing w:after="0" w:line="240" w:lineRule="auto"/>
+              <w:jc w:val="center"/>
+              <w:rPr>
+                <w:rFonts w:ascii="Calibri" w:eastAsia="Times New Roman" w:hAnsi="Calibri" w:cs="Calibri"/>
+                <w:b/>
+                <w:bCs/>
+                <w:color w:val="000000"/>
+                <w:lang w:eastAsia="en-AU"/>
+              </w:rPr>
+            </w:pPr>
+            <w:r>
+              <w:rPr>
+                <w:rFonts w:ascii="Calibri" w:eastAsia="Times New Roman" w:hAnsi="Calibri" w:cs="Calibri"/>
+                <w:b/>
+                <w:bCs/>
+                <w:color w:val="000000"/>
+                <w:lang w:eastAsia="en-AU"/>
+              </w:rPr>
+              <w:t xml:space="preserve">Story </w:t>
+            </w:r>
+            <w:r>
+              <w:rPr>
+                <w:rFonts w:ascii="Calibri" w:eastAsia="Times New Roman" w:hAnsi="Calibri" w:cs="Calibri"/>
+                <w:b/>
+                <w:bCs/>
+                <w:color w:val="000000"/>
+                <w:lang w:eastAsia="en-AU"/>
+              </w:rPr>
+              <w:t>7</w:t>
+            </w:r>
+          </w:p>
+        </w:tc>
+        <w:tc>
+          <w:tcPr>
+            <w:tcW w:w="2880" w:type="dxa"/>
+            <w:gridSpan w:val="4"/>
+            <w:vMerge w:val="restart"/>
+            <w:tcBorders>
+              <w:top w:val="single" w:sz="4" w:space="0" w:color="auto"/>
+              <w:left w:val="nil"/>
+              <w:bottom w:val="single" w:sz="4" w:space="0" w:color="000000"/>
+              <w:right w:val="single" w:sz="4" w:space="0" w:color="000000"/>
+            </w:tcBorders>
+            <w:shd w:val="clear" w:color="auto" w:fill="auto"/>
+            <w:noWrap/>
+            <w:hideMark/>
+          </w:tcPr>
+          <w:p>
+            <w:pPr>
+              <w:spacing w:after="0" w:line="240" w:lineRule="auto"/>
+              <w:jc w:val="center"/>
+              <w:rPr>
+                <w:rFonts w:ascii="Calibri" w:eastAsia="Times New Roman" w:hAnsi="Calibri" w:cs="Calibri"/>
+                <w:color w:val="000000"/>
+                <w:lang w:eastAsia="en-AU"/>
+              </w:rPr>
+            </w:pPr>
+            <w:r>
+              <w:rPr>
+                <w:rFonts w:ascii="Calibri" w:eastAsia="Times New Roman" w:hAnsi="Calibri" w:cs="Calibri"/>
+                <w:color w:val="000000"/>
+                <w:lang w:eastAsia="en-AU"/>
+              </w:rPr>
+              <w:t>Doctor checking patient health status</w:t>
+            </w:r>
+          </w:p>
+        </w:tc>
+        <w:tc>
+          <w:tcPr>
+            <w:tcW w:w="1920" w:type="dxa"/>
+            <w:tcBorders>
+              <w:top w:val="single" w:sz="4" w:space="0" w:color="auto"/>
+              <w:left w:val="nil"/>
+              <w:bottom w:val="single" w:sz="4" w:space="0" w:color="auto"/>
+              <w:right w:val="single" w:sz="4" w:space="0" w:color="000000"/>
+            </w:tcBorders>
+            <w:shd w:val="clear" w:color="auto" w:fill="auto"/>
+            <w:noWrap/>
+            <w:vAlign w:val="bottom"/>
+            <w:hideMark/>
+          </w:tcPr>
+          <w:p>
+            <w:pPr>
+              <w:spacing w:after="0" w:line="240" w:lineRule="auto"/>
+              <w:jc w:val="center"/>
+              <w:rPr>
+                <w:rFonts w:ascii="Calibri" w:eastAsia="Times New Roman" w:hAnsi="Calibri" w:cs="Calibri"/>
+                <w:b/>
+                <w:bCs/>
+                <w:color w:val="000000"/>
+                <w:lang w:eastAsia="en-AU"/>
+              </w:rPr>
+            </w:pPr>
+            <w:r>
+              <w:rPr>
+                <w:rFonts w:ascii="Calibri" w:eastAsia="Times New Roman" w:hAnsi="Calibri" w:cs="Calibri"/>
+                <w:b/>
+                <w:bCs/>
+                <w:color w:val="000000"/>
+                <w:lang w:eastAsia="en-AU"/>
+              </w:rPr>
+              <w:t>Priority </w:t>
+            </w:r>
+          </w:p>
+        </w:tc>
+        <w:tc>
+          <w:tcPr>
+            <w:tcW w:w="960" w:type="dxa"/>
+            <w:tcBorders>
+              <w:top w:val="single" w:sz="4" w:space="0" w:color="auto"/>
+              <w:left w:val="nil"/>
+              <w:bottom w:val="single" w:sz="4" w:space="0" w:color="auto"/>
+              <w:right w:val="single" w:sz="4" w:space="0" w:color="auto"/>
+            </w:tcBorders>
+            <w:shd w:val="clear" w:color="auto" w:fill="auto"/>
+            <w:noWrap/>
+            <w:vAlign w:val="bottom"/>
+            <w:hideMark/>
+          </w:tcPr>
+          <w:p>
+            <w:pPr>
+              <w:spacing w:after="0" w:line="240" w:lineRule="auto"/>
+              <w:jc w:val="center"/>
+              <w:rPr>
+                <w:rFonts w:ascii="Calibri" w:eastAsia="Times New Roman" w:hAnsi="Calibri" w:cs="Calibri"/>
+                <w:color w:val="000000"/>
+                <w:lang w:eastAsia="en-AU"/>
+              </w:rPr>
+            </w:pPr>
+            <w:r>
+              <w:rPr>
+                <w:rFonts w:ascii="Calibri" w:eastAsia="Times New Roman" w:hAnsi="Calibri" w:cs="Calibri"/>
+                <w:color w:val="000000"/>
+                <w:lang w:eastAsia="en-AU"/>
+              </w:rPr>
+              <w:t>10</w:t>
+            </w:r>
+          </w:p>
+        </w:tc>
+      </w:tr>
+      <w:tr>
+        <w:trPr>
+          <w:trHeight w:val="300"/>
+        </w:trPr>
+        <w:tc>
+          <w:tcPr>
+            <w:tcW w:w="960" w:type="dxa"/>
+            <w:vMerge/>
+            <w:tcBorders>
+              <w:top w:val="single" w:sz="4" w:space="0" w:color="auto"/>
+              <w:left w:val="single" w:sz="4" w:space="0" w:color="auto"/>
+              <w:bottom w:val="single" w:sz="4" w:space="0" w:color="000000"/>
+              <w:right w:val="single" w:sz="4" w:space="0" w:color="auto"/>
+            </w:tcBorders>
+            <w:vAlign w:val="center"/>
+            <w:hideMark/>
+          </w:tcPr>
+          <w:p>
+            <w:pPr>
+              <w:spacing w:after="0" w:line="240" w:lineRule="auto"/>
+              <w:rPr>
+                <w:rFonts w:ascii="Calibri" w:eastAsia="Times New Roman" w:hAnsi="Calibri" w:cs="Calibri"/>
+                <w:color w:val="000000"/>
+                <w:lang w:eastAsia="en-AU"/>
+              </w:rPr>
+            </w:pPr>
+          </w:p>
+        </w:tc>
+        <w:tc>
+          <w:tcPr>
+            <w:tcW w:w="2880" w:type="dxa"/>
+            <w:gridSpan w:val="4"/>
+            <w:vMerge/>
+            <w:tcBorders>
+              <w:top w:val="single" w:sz="4" w:space="0" w:color="auto"/>
+              <w:left w:val="nil"/>
+              <w:bottom w:val="single" w:sz="4" w:space="0" w:color="000000"/>
+              <w:right w:val="single" w:sz="4" w:space="0" w:color="000000"/>
+            </w:tcBorders>
+            <w:vAlign w:val="center"/>
+            <w:hideMark/>
+          </w:tcPr>
+          <w:p>
+            <w:pPr>
+              <w:spacing w:after="0" w:line="240" w:lineRule="auto"/>
+              <w:rPr>
+                <w:rFonts w:ascii="Calibri" w:eastAsia="Times New Roman" w:hAnsi="Calibri" w:cs="Calibri"/>
+                <w:color w:val="000000"/>
+                <w:lang w:eastAsia="en-AU"/>
+              </w:rPr>
+            </w:pPr>
+          </w:p>
+        </w:tc>
+        <w:tc>
+          <w:tcPr>
+            <w:tcW w:w="1920" w:type="dxa"/>
+            <w:tcBorders>
+              <w:top w:val="single" w:sz="4" w:space="0" w:color="auto"/>
+              <w:left w:val="nil"/>
+              <w:bottom w:val="single" w:sz="4" w:space="0" w:color="auto"/>
+              <w:right w:val="single" w:sz="4" w:space="0" w:color="000000"/>
+            </w:tcBorders>
+            <w:shd w:val="clear" w:color="auto" w:fill="auto"/>
+            <w:noWrap/>
+            <w:vAlign w:val="bottom"/>
+            <w:hideMark/>
+          </w:tcPr>
+          <w:p>
+            <w:pPr>
+              <w:spacing w:after="0" w:line="240" w:lineRule="auto"/>
+              <w:jc w:val="center"/>
+              <w:rPr>
+                <w:rFonts w:ascii="Calibri" w:eastAsia="Times New Roman" w:hAnsi="Calibri" w:cs="Calibri"/>
+                <w:b/>
+                <w:bCs/>
+                <w:color w:val="000000"/>
+                <w:lang w:eastAsia="en-AU"/>
+              </w:rPr>
+            </w:pPr>
+            <w:r>
+              <w:rPr>
+                <w:rFonts w:ascii="Calibri" w:eastAsia="Times New Roman" w:hAnsi="Calibri" w:cs="Calibri"/>
+                <w:b/>
+                <w:bCs/>
+                <w:color w:val="000000"/>
+                <w:lang w:eastAsia="en-AU"/>
+              </w:rPr>
+              <w:t> Effort</w:t>
+            </w:r>
+          </w:p>
+        </w:tc>
+        <w:tc>
+          <w:tcPr>
+            <w:tcW w:w="960" w:type="dxa"/>
+            <w:tcBorders>
+              <w:top w:val="nil"/>
+              <w:left w:val="nil"/>
+              <w:bottom w:val="single" w:sz="4" w:space="0" w:color="auto"/>
+              <w:right w:val="single" w:sz="4" w:space="0" w:color="auto"/>
+            </w:tcBorders>
+            <w:shd w:val="clear" w:color="auto" w:fill="auto"/>
+            <w:noWrap/>
+            <w:vAlign w:val="bottom"/>
+            <w:hideMark/>
+          </w:tcPr>
+          <w:p>
+            <w:pPr>
+              <w:spacing w:after="0" w:line="240" w:lineRule="auto"/>
+              <w:jc w:val="center"/>
+              <w:rPr>
+                <w:rFonts w:ascii="Calibri" w:eastAsia="Times New Roman" w:hAnsi="Calibri" w:cs="Calibri"/>
+                <w:color w:val="000000"/>
+                <w:lang w:eastAsia="en-AU"/>
+              </w:rPr>
+            </w:pPr>
+            <w:r>
+              <w:rPr>
+                <w:rFonts w:ascii="Calibri" w:eastAsia="Times New Roman" w:hAnsi="Calibri" w:cs="Calibri"/>
+                <w:color w:val="000000"/>
+                <w:lang w:eastAsia="en-AU"/>
+              </w:rPr>
+              <w:t>7</w:t>
+            </w:r>
+          </w:p>
+        </w:tc>
+      </w:tr>
+      <w:tr>
+        <w:trPr>
+          <w:trHeight w:val="300"/>
+        </w:trPr>
+        <w:tc>
+          <w:tcPr>
+            <w:tcW w:w="3840" w:type="dxa"/>
+            <w:gridSpan w:val="5"/>
+            <w:tcBorders>
+              <w:top w:val="single" w:sz="4" w:space="0" w:color="auto"/>
+              <w:left w:val="single" w:sz="4" w:space="0" w:color="auto"/>
+              <w:bottom w:val="single" w:sz="4" w:space="0" w:color="auto"/>
+              <w:right w:val="single" w:sz="4" w:space="0" w:color="000000"/>
+            </w:tcBorders>
+            <w:shd w:val="clear" w:color="auto" w:fill="auto"/>
+            <w:noWrap/>
+            <w:hideMark/>
+          </w:tcPr>
+          <w:p>
+            <w:pPr>
+              <w:spacing w:after="0" w:line="240" w:lineRule="auto"/>
+              <w:jc w:val="right"/>
+              <w:rPr>
+                <w:rFonts w:ascii="Calibri" w:eastAsia="Times New Roman" w:hAnsi="Calibri" w:cs="Calibri"/>
+                <w:b/>
+                <w:bCs/>
+                <w:color w:val="000000"/>
+                <w:lang w:eastAsia="en-AU"/>
+              </w:rPr>
+            </w:pPr>
+            <w:r>
+              <w:rPr>
+                <w:rFonts w:ascii="Calibri" w:eastAsia="Times New Roman" w:hAnsi="Calibri" w:cs="Calibri"/>
+                <w:b/>
+                <w:bCs/>
+                <w:color w:val="000000"/>
+                <w:lang w:eastAsia="en-AU"/>
+              </w:rPr>
+              <w:t>As a  </w:t>
+            </w:r>
+          </w:p>
+        </w:tc>
+        <w:tc>
+          <w:tcPr>
+            <w:tcW w:w="2880" w:type="dxa"/>
+            <w:gridSpan w:val="2"/>
+            <w:tcBorders>
+              <w:top w:val="single" w:sz="4" w:space="0" w:color="auto"/>
+              <w:left w:val="nil"/>
+              <w:bottom w:val="single" w:sz="4" w:space="0" w:color="auto"/>
+              <w:right w:val="single" w:sz="4" w:space="0" w:color="000000"/>
+            </w:tcBorders>
+            <w:shd w:val="clear" w:color="auto" w:fill="auto"/>
+            <w:noWrap/>
+            <w:vAlign w:val="bottom"/>
+            <w:hideMark/>
+          </w:tcPr>
+          <w:p>
+            <w:pPr>
+              <w:spacing w:after="0" w:line="240" w:lineRule="auto"/>
+              <w:jc w:val="center"/>
+              <w:rPr>
+                <w:rFonts w:ascii="Calibri" w:eastAsia="Times New Roman" w:hAnsi="Calibri" w:cs="Calibri"/>
+                <w:color w:val="000000"/>
+                <w:lang w:eastAsia="en-AU"/>
+              </w:rPr>
+            </w:pPr>
+            <w:r>
+              <w:rPr>
+                <w:rFonts w:ascii="Calibri" w:eastAsia="Times New Roman" w:hAnsi="Calibri" w:cs="Calibri"/>
+                <w:color w:val="000000"/>
+                <w:lang w:eastAsia="en-AU"/>
+              </w:rPr>
+              <w:t>Doctor that has patients to follow up.</w:t>
+            </w:r>
+          </w:p>
+        </w:tc>
+      </w:tr>
+      <w:tr>
+        <w:trPr>
+          <w:trHeight w:val="300"/>
+        </w:trPr>
+        <w:tc>
+          <w:tcPr>
+            <w:tcW w:w="960" w:type="dxa"/>
+            <w:tcBorders>
+              <w:top w:val="nil"/>
+              <w:left w:val="single" w:sz="4" w:space="0" w:color="auto"/>
+              <w:bottom w:val="single" w:sz="4" w:space="0" w:color="auto"/>
+              <w:right w:val="nil"/>
+            </w:tcBorders>
+            <w:shd w:val="clear" w:color="auto" w:fill="auto"/>
+            <w:noWrap/>
+            <w:vAlign w:val="bottom"/>
+            <w:hideMark/>
+          </w:tcPr>
+          <w:p>
+            <w:pPr>
+              <w:spacing w:after="0" w:line="240" w:lineRule="auto"/>
+              <w:rPr>
+                <w:rFonts w:ascii="Calibri" w:eastAsia="Times New Roman" w:hAnsi="Calibri" w:cs="Calibri"/>
+                <w:color w:val="000000"/>
+                <w:lang w:eastAsia="en-AU"/>
+              </w:rPr>
+            </w:pPr>
+            <w:r>
+              <w:rPr>
+                <w:rFonts w:ascii="Calibri" w:eastAsia="Times New Roman" w:hAnsi="Calibri" w:cs="Calibri"/>
+                <w:color w:val="000000"/>
+                <w:lang w:eastAsia="en-AU"/>
+              </w:rPr>
+              <w:t> </w:t>
+            </w:r>
+          </w:p>
+        </w:tc>
+        <w:tc>
+          <w:tcPr>
+            <w:tcW w:w="960" w:type="dxa"/>
+            <w:tcBorders>
+              <w:top w:val="nil"/>
+              <w:left w:val="nil"/>
+              <w:bottom w:val="single" w:sz="4" w:space="0" w:color="auto"/>
+              <w:right w:val="nil"/>
+            </w:tcBorders>
+            <w:shd w:val="clear" w:color="auto" w:fill="auto"/>
+            <w:noWrap/>
+            <w:vAlign w:val="bottom"/>
+            <w:hideMark/>
+          </w:tcPr>
+          <w:p>
+            <w:pPr>
+              <w:spacing w:after="0" w:line="240" w:lineRule="auto"/>
+              <w:rPr>
+                <w:rFonts w:ascii="Calibri" w:eastAsia="Times New Roman" w:hAnsi="Calibri" w:cs="Calibri"/>
+                <w:color w:val="000000"/>
+                <w:lang w:eastAsia="en-AU"/>
+              </w:rPr>
+            </w:pPr>
+            <w:r>
+              <w:rPr>
+                <w:rFonts w:ascii="Calibri" w:eastAsia="Times New Roman" w:hAnsi="Calibri" w:cs="Calibri"/>
+                <w:color w:val="000000"/>
+                <w:lang w:eastAsia="en-AU"/>
+              </w:rPr>
+              <w:t> </w:t>
+            </w:r>
+          </w:p>
+        </w:tc>
+        <w:tc>
+          <w:tcPr>
+            <w:tcW w:w="960" w:type="dxa"/>
+            <w:gridSpan w:val="2"/>
+            <w:tcBorders>
+              <w:top w:val="nil"/>
+              <w:left w:val="nil"/>
+              <w:bottom w:val="single" w:sz="4" w:space="0" w:color="auto"/>
+              <w:right w:val="nil"/>
+            </w:tcBorders>
+            <w:shd w:val="clear" w:color="auto" w:fill="auto"/>
+            <w:noWrap/>
+            <w:vAlign w:val="bottom"/>
+            <w:hideMark/>
+          </w:tcPr>
+          <w:p>
+            <w:pPr>
+              <w:spacing w:after="0" w:line="240" w:lineRule="auto"/>
+              <w:rPr>
+                <w:rFonts w:ascii="Calibri" w:eastAsia="Times New Roman" w:hAnsi="Calibri" w:cs="Calibri"/>
+                <w:color w:val="000000"/>
+                <w:lang w:eastAsia="en-AU"/>
+              </w:rPr>
+            </w:pPr>
+            <w:r>
+              <w:rPr>
+                <w:rFonts w:ascii="Calibri" w:eastAsia="Times New Roman" w:hAnsi="Calibri" w:cs="Calibri"/>
+                <w:color w:val="000000"/>
+                <w:lang w:eastAsia="en-AU"/>
+              </w:rPr>
+              <w:t> </w:t>
+            </w:r>
+          </w:p>
+        </w:tc>
+        <w:tc>
+          <w:tcPr>
+            <w:tcW w:w="960" w:type="dxa"/>
+            <w:tcBorders>
+              <w:top w:val="nil"/>
+              <w:left w:val="nil"/>
+              <w:bottom w:val="single" w:sz="4" w:space="0" w:color="auto"/>
+              <w:right w:val="single" w:sz="4" w:space="0" w:color="auto"/>
+            </w:tcBorders>
+            <w:shd w:val="clear" w:color="auto" w:fill="auto"/>
+            <w:noWrap/>
+            <w:hideMark/>
+          </w:tcPr>
+          <w:p>
+            <w:pPr>
+              <w:spacing w:after="0" w:line="240" w:lineRule="auto"/>
+              <w:jc w:val="right"/>
+              <w:rPr>
+                <w:rFonts w:ascii="Calibri" w:eastAsia="Times New Roman" w:hAnsi="Calibri" w:cs="Calibri"/>
+                <w:b/>
+                <w:bCs/>
+                <w:color w:val="000000"/>
+                <w:lang w:eastAsia="en-AU"/>
+              </w:rPr>
+            </w:pPr>
+            <w:r>
+              <w:rPr>
+                <w:rFonts w:ascii="Calibri" w:eastAsia="Times New Roman" w:hAnsi="Calibri" w:cs="Calibri"/>
+                <w:b/>
+                <w:bCs/>
+                <w:color w:val="000000"/>
+                <w:lang w:eastAsia="en-AU"/>
+              </w:rPr>
+              <w:t>I want </w:t>
+            </w:r>
+          </w:p>
+        </w:tc>
+        <w:tc>
+          <w:tcPr>
+            <w:tcW w:w="2880" w:type="dxa"/>
+            <w:gridSpan w:val="2"/>
+            <w:tcBorders>
+              <w:top w:val="single" w:sz="4" w:space="0" w:color="auto"/>
+              <w:left w:val="nil"/>
+              <w:bottom w:val="single" w:sz="4" w:space="0" w:color="auto"/>
+              <w:right w:val="single" w:sz="4" w:space="0" w:color="000000"/>
+            </w:tcBorders>
+            <w:shd w:val="clear" w:color="auto" w:fill="auto"/>
+            <w:noWrap/>
+            <w:vAlign w:val="bottom"/>
+            <w:hideMark/>
+          </w:tcPr>
+          <w:p>
+            <w:pPr>
+              <w:spacing w:after="0" w:line="240" w:lineRule="auto"/>
+              <w:jc w:val="center"/>
+              <w:rPr>
+                <w:rFonts w:ascii="Calibri" w:eastAsia="Times New Roman" w:hAnsi="Calibri" w:cs="Calibri"/>
+                <w:color w:val="000000"/>
+                <w:lang w:eastAsia="en-AU"/>
+              </w:rPr>
+            </w:pPr>
+            <w:r>
+              <w:rPr>
+                <w:rFonts w:ascii="Calibri" w:eastAsia="Times New Roman" w:hAnsi="Calibri" w:cs="Calibri"/>
+                <w:color w:val="000000"/>
+                <w:lang w:eastAsia="en-AU"/>
+              </w:rPr>
+              <w:t xml:space="preserve">To check </w:t>
+            </w:r>
+            <w:proofErr w:type="gramStart"/>
+            <w:r>
+              <w:rPr>
+                <w:rFonts w:ascii="Calibri" w:eastAsia="Times New Roman" w:hAnsi="Calibri" w:cs="Calibri"/>
+                <w:color w:val="000000"/>
+                <w:lang w:eastAsia="en-AU"/>
+              </w:rPr>
+              <w:t>patients</w:t>
+            </w:r>
+            <w:proofErr w:type="gramEnd"/>
+            <w:r>
+              <w:rPr>
+                <w:rFonts w:ascii="Calibri" w:eastAsia="Times New Roman" w:hAnsi="Calibri" w:cs="Calibri"/>
+                <w:color w:val="000000"/>
+                <w:lang w:eastAsia="en-AU"/>
+              </w:rPr>
+              <w:t xml:space="preserve"> health status</w:t>
+            </w:r>
+          </w:p>
+        </w:tc>
+      </w:tr>
+      <w:tr>
+        <w:trPr>
+          <w:trHeight w:val="300"/>
+        </w:trPr>
+        <w:tc>
+          <w:tcPr>
+            <w:tcW w:w="960" w:type="dxa"/>
+            <w:tcBorders>
+              <w:top w:val="nil"/>
+              <w:left w:val="single" w:sz="4" w:space="0" w:color="auto"/>
+              <w:bottom w:val="single" w:sz="4" w:space="0" w:color="auto"/>
+              <w:right w:val="nil"/>
+            </w:tcBorders>
+            <w:shd w:val="clear" w:color="auto" w:fill="auto"/>
+            <w:noWrap/>
+            <w:vAlign w:val="bottom"/>
+            <w:hideMark/>
+          </w:tcPr>
+          <w:p>
+            <w:pPr>
+              <w:spacing w:after="0" w:line="240" w:lineRule="auto"/>
+              <w:rPr>
+                <w:rFonts w:ascii="Calibri" w:eastAsia="Times New Roman" w:hAnsi="Calibri" w:cs="Calibri"/>
+                <w:color w:val="000000"/>
+                <w:lang w:eastAsia="en-AU"/>
+              </w:rPr>
+            </w:pPr>
+            <w:r>
+              <w:rPr>
+                <w:rFonts w:ascii="Calibri" w:eastAsia="Times New Roman" w:hAnsi="Calibri" w:cs="Calibri"/>
+                <w:color w:val="000000"/>
+                <w:lang w:eastAsia="en-AU"/>
+              </w:rPr>
+              <w:t> </w:t>
+            </w:r>
+          </w:p>
+        </w:tc>
+        <w:tc>
+          <w:tcPr>
+            <w:tcW w:w="960" w:type="dxa"/>
+            <w:tcBorders>
+              <w:top w:val="nil"/>
+              <w:left w:val="nil"/>
+              <w:bottom w:val="single" w:sz="4" w:space="0" w:color="auto"/>
+              <w:right w:val="nil"/>
+            </w:tcBorders>
+            <w:shd w:val="clear" w:color="auto" w:fill="auto"/>
+            <w:noWrap/>
+            <w:vAlign w:val="bottom"/>
+            <w:hideMark/>
+          </w:tcPr>
+          <w:p>
+            <w:pPr>
+              <w:spacing w:after="0" w:line="240" w:lineRule="auto"/>
+              <w:rPr>
+                <w:rFonts w:ascii="Calibri" w:eastAsia="Times New Roman" w:hAnsi="Calibri" w:cs="Calibri"/>
+                <w:color w:val="000000"/>
+                <w:lang w:eastAsia="en-AU"/>
+              </w:rPr>
+            </w:pPr>
+            <w:r>
+              <w:rPr>
+                <w:rFonts w:ascii="Calibri" w:eastAsia="Times New Roman" w:hAnsi="Calibri" w:cs="Calibri"/>
+                <w:color w:val="000000"/>
+                <w:lang w:eastAsia="en-AU"/>
+              </w:rPr>
+              <w:t> </w:t>
+            </w:r>
+          </w:p>
+        </w:tc>
+        <w:tc>
+          <w:tcPr>
+            <w:tcW w:w="960" w:type="dxa"/>
+            <w:gridSpan w:val="2"/>
+            <w:tcBorders>
+              <w:top w:val="nil"/>
+              <w:left w:val="nil"/>
+              <w:bottom w:val="single" w:sz="4" w:space="0" w:color="auto"/>
+              <w:right w:val="nil"/>
+            </w:tcBorders>
+            <w:shd w:val="clear" w:color="auto" w:fill="auto"/>
+            <w:noWrap/>
+            <w:vAlign w:val="bottom"/>
+            <w:hideMark/>
+          </w:tcPr>
+          <w:p>
+            <w:pPr>
+              <w:spacing w:after="0" w:line="240" w:lineRule="auto"/>
+              <w:rPr>
+                <w:rFonts w:ascii="Calibri" w:eastAsia="Times New Roman" w:hAnsi="Calibri" w:cs="Calibri"/>
+                <w:color w:val="000000"/>
+                <w:lang w:eastAsia="en-AU"/>
+              </w:rPr>
+            </w:pPr>
+            <w:r>
+              <w:rPr>
+                <w:rFonts w:ascii="Calibri" w:eastAsia="Times New Roman" w:hAnsi="Calibri" w:cs="Calibri"/>
+                <w:color w:val="000000"/>
+                <w:lang w:eastAsia="en-AU"/>
+              </w:rPr>
+              <w:t> </w:t>
+            </w:r>
+          </w:p>
+        </w:tc>
+        <w:tc>
+          <w:tcPr>
+            <w:tcW w:w="960" w:type="dxa"/>
+            <w:tcBorders>
+              <w:top w:val="nil"/>
+              <w:left w:val="nil"/>
+              <w:bottom w:val="single" w:sz="4" w:space="0" w:color="auto"/>
+              <w:right w:val="single" w:sz="4" w:space="0" w:color="auto"/>
+            </w:tcBorders>
+            <w:shd w:val="clear" w:color="auto" w:fill="auto"/>
+            <w:noWrap/>
+            <w:hideMark/>
+          </w:tcPr>
+          <w:p>
+            <w:pPr>
+              <w:spacing w:after="0" w:line="240" w:lineRule="auto"/>
+              <w:jc w:val="right"/>
+              <w:rPr>
+                <w:rFonts w:ascii="Calibri" w:eastAsia="Times New Roman" w:hAnsi="Calibri" w:cs="Calibri"/>
+                <w:b/>
+                <w:bCs/>
+                <w:color w:val="000000"/>
+                <w:lang w:eastAsia="en-AU"/>
+              </w:rPr>
+            </w:pPr>
+            <w:r>
+              <w:rPr>
+                <w:rFonts w:ascii="Calibri" w:eastAsia="Times New Roman" w:hAnsi="Calibri" w:cs="Calibri"/>
+                <w:b/>
+                <w:bCs/>
+                <w:color w:val="000000"/>
+                <w:lang w:eastAsia="en-AU"/>
+              </w:rPr>
+              <w:t> So that</w:t>
+            </w:r>
+          </w:p>
+        </w:tc>
+        <w:tc>
+          <w:tcPr>
+            <w:tcW w:w="2880" w:type="dxa"/>
+            <w:gridSpan w:val="2"/>
+            <w:tcBorders>
+              <w:top w:val="single" w:sz="4" w:space="0" w:color="auto"/>
+              <w:left w:val="nil"/>
+              <w:bottom w:val="single" w:sz="4" w:space="0" w:color="auto"/>
+              <w:right w:val="single" w:sz="4" w:space="0" w:color="000000"/>
+            </w:tcBorders>
+            <w:shd w:val="clear" w:color="auto" w:fill="auto"/>
+            <w:noWrap/>
+            <w:vAlign w:val="bottom"/>
+            <w:hideMark/>
+          </w:tcPr>
+          <w:p>
+            <w:pPr>
+              <w:spacing w:after="0" w:line="240" w:lineRule="auto"/>
+              <w:jc w:val="center"/>
+              <w:rPr>
+                <w:rFonts w:ascii="Calibri" w:eastAsia="Times New Roman" w:hAnsi="Calibri" w:cs="Calibri"/>
+                <w:color w:val="000000"/>
+                <w:lang w:eastAsia="en-AU"/>
+              </w:rPr>
+            </w:pPr>
+            <w:r>
+              <w:rPr>
+                <w:rFonts w:ascii="Calibri" w:eastAsia="Times New Roman" w:hAnsi="Calibri" w:cs="Calibri"/>
+                <w:color w:val="000000"/>
+                <w:lang w:eastAsia="en-AU"/>
+              </w:rPr>
+              <w:t> </w:t>
+            </w:r>
+            <w:r>
+              <w:rPr>
+                <w:rFonts w:ascii="Calibri" w:eastAsia="Times New Roman" w:hAnsi="Calibri" w:cs="Calibri"/>
+                <w:color w:val="000000"/>
+                <w:lang w:eastAsia="en-AU"/>
+              </w:rPr>
+              <w:t xml:space="preserve">I </w:t>
+            </w:r>
+            <w:proofErr w:type="gramStart"/>
+            <w:r>
+              <w:rPr>
+                <w:rFonts w:ascii="Calibri" w:eastAsia="Times New Roman" w:hAnsi="Calibri" w:cs="Calibri"/>
+                <w:color w:val="000000"/>
+                <w:lang w:eastAsia="en-AU"/>
+              </w:rPr>
+              <w:t>am able to</w:t>
+            </w:r>
+            <w:proofErr w:type="gramEnd"/>
+            <w:r>
+              <w:rPr>
+                <w:rFonts w:ascii="Calibri" w:eastAsia="Times New Roman" w:hAnsi="Calibri" w:cs="Calibri"/>
+                <w:color w:val="000000"/>
+                <w:lang w:eastAsia="en-AU"/>
+              </w:rPr>
+              <w:t xml:space="preserve"> learn more about the patients and diagnosis them correctly.</w:t>
+            </w:r>
+          </w:p>
+        </w:tc>
+      </w:tr>
+      <w:tr>
+        <w:trPr>
+          <w:trHeight w:val="300"/>
+        </w:trPr>
+        <w:tc>
+          <w:tcPr>
+            <w:tcW w:w="6720" w:type="dxa"/>
+            <w:gridSpan w:val="7"/>
+            <w:tcBorders>
+              <w:top w:val="single" w:sz="4" w:space="0" w:color="auto"/>
+              <w:left w:val="single" w:sz="4" w:space="0" w:color="auto"/>
+              <w:bottom w:val="single" w:sz="4" w:space="0" w:color="auto"/>
+              <w:right w:val="single" w:sz="4" w:space="0" w:color="000000"/>
+            </w:tcBorders>
+            <w:shd w:val="clear" w:color="auto" w:fill="auto"/>
+            <w:noWrap/>
+            <w:vAlign w:val="bottom"/>
+            <w:hideMark/>
+          </w:tcPr>
+          <w:p>
+            <w:pPr>
+              <w:spacing w:after="0" w:line="240" w:lineRule="auto"/>
+              <w:jc w:val="center"/>
+              <w:rPr>
+                <w:rFonts w:ascii="Calibri" w:eastAsia="Times New Roman" w:hAnsi="Calibri" w:cs="Calibri"/>
+                <w:color w:val="000000"/>
+                <w:lang w:eastAsia="en-AU"/>
+              </w:rPr>
+            </w:pPr>
+            <w:r>
+              <w:rPr>
+                <w:rFonts w:ascii="Calibri" w:eastAsia="Times New Roman" w:hAnsi="Calibri" w:cs="Calibri"/>
+                <w:color w:val="000000"/>
+                <w:lang w:eastAsia="en-AU"/>
+              </w:rPr>
+              <w:t> </w:t>
+            </w:r>
+          </w:p>
+        </w:tc>
+      </w:tr>
+      <w:tr>
+        <w:trPr>
+          <w:trHeight w:val="450"/>
+        </w:trPr>
+        <w:tc>
+          <w:tcPr>
+            <w:tcW w:w="2405" w:type="dxa"/>
+            <w:gridSpan w:val="3"/>
+            <w:vMerge w:val="restart"/>
+            <w:tcBorders>
+              <w:top w:val="single" w:sz="4" w:space="0" w:color="auto"/>
+              <w:left w:val="single" w:sz="4" w:space="0" w:color="auto"/>
+              <w:bottom w:val="single" w:sz="4" w:space="0" w:color="auto"/>
+              <w:right w:val="single" w:sz="4" w:space="0" w:color="000000"/>
+            </w:tcBorders>
+            <w:shd w:val="clear" w:color="auto" w:fill="auto"/>
+            <w:noWrap/>
+            <w:hideMark/>
+          </w:tcPr>
+          <w:p>
+            <w:pPr>
+              <w:spacing w:after="0" w:line="240" w:lineRule="auto"/>
+              <w:jc w:val="right"/>
+              <w:rPr>
+                <w:rFonts w:ascii="Calibri" w:eastAsia="Times New Roman" w:hAnsi="Calibri" w:cs="Calibri"/>
+                <w:b/>
+                <w:bCs/>
+                <w:color w:val="000000"/>
+                <w:lang w:eastAsia="en-AU"/>
+              </w:rPr>
+            </w:pPr>
+            <w:r>
+              <w:rPr>
+                <w:rFonts w:ascii="Calibri" w:eastAsia="Times New Roman" w:hAnsi="Calibri" w:cs="Calibri"/>
+                <w:b/>
+                <w:bCs/>
+                <w:color w:val="000000"/>
+                <w:lang w:eastAsia="en-AU"/>
+              </w:rPr>
+              <w:t>Acceptance Criteria </w:t>
+            </w:r>
+          </w:p>
+        </w:tc>
+        <w:tc>
+          <w:tcPr>
+            <w:tcW w:w="4315" w:type="dxa"/>
+            <w:gridSpan w:val="4"/>
+            <w:vMerge w:val="restart"/>
+            <w:tcBorders>
+              <w:top w:val="single" w:sz="4" w:space="0" w:color="auto"/>
+              <w:left w:val="single" w:sz="4" w:space="0" w:color="auto"/>
+              <w:bottom w:val="single" w:sz="4" w:space="0" w:color="000000"/>
+              <w:right w:val="single" w:sz="4" w:space="0" w:color="000000"/>
+            </w:tcBorders>
+            <w:shd w:val="clear" w:color="auto" w:fill="auto"/>
+            <w:vAlign w:val="bottom"/>
+          </w:tcPr>
+          <w:p>
+            <w:pPr>
+              <w:spacing w:after="0" w:line="240" w:lineRule="auto"/>
+              <w:jc w:val="center"/>
+              <w:rPr>
+                <w:rFonts w:ascii="Calibri" w:eastAsia="Times New Roman" w:hAnsi="Calibri" w:cs="Calibri"/>
+                <w:color w:val="000000"/>
+                <w:lang w:eastAsia="en-AU"/>
+              </w:rPr>
+            </w:pPr>
+            <w:r>
+              <w:rPr>
+                <w:rFonts w:ascii="Calibri" w:eastAsia="Times New Roman" w:hAnsi="Calibri" w:cs="Calibri"/>
+                <w:color w:val="000000"/>
+                <w:lang w:eastAsia="en-AU"/>
+              </w:rPr>
+              <w:t>Criterion 1:</w:t>
+            </w:r>
+          </w:p>
+          <w:p>
+            <w:pPr>
+              <w:spacing w:after="0" w:line="240" w:lineRule="auto"/>
+              <w:rPr>
+                <w:rFonts w:ascii="Calibri" w:eastAsia="Times New Roman" w:hAnsi="Calibri" w:cs="Calibri"/>
+                <w:color w:val="000000"/>
+                <w:lang w:eastAsia="en-AU"/>
+              </w:rPr>
+            </w:pPr>
+            <w:r>
+              <w:rPr>
+                <w:rFonts w:ascii="Calibri" w:eastAsia="Times New Roman" w:hAnsi="Calibri" w:cs="Calibri"/>
+                <w:i/>
+                <w:iCs/>
+                <w:color w:val="000000"/>
+                <w:lang w:eastAsia="en-AU"/>
+              </w:rPr>
+              <w:t>Given</w:t>
+            </w:r>
+            <w:r>
+              <w:rPr>
+                <w:rFonts w:ascii="Calibri" w:eastAsia="Times New Roman" w:hAnsi="Calibri" w:cs="Calibri"/>
+                <w:color w:val="000000"/>
+                <w:lang w:eastAsia="en-AU"/>
+              </w:rPr>
+              <w:t xml:space="preserve"> I am a doctor who has already logged into the system,</w:t>
+            </w:r>
+          </w:p>
+          <w:p>
+            <w:pPr>
+              <w:spacing w:after="0" w:line="240" w:lineRule="auto"/>
+              <w:rPr>
+                <w:rFonts w:ascii="Calibri" w:eastAsia="Times New Roman" w:hAnsi="Calibri" w:cs="Calibri"/>
+                <w:color w:val="000000"/>
+                <w:lang w:eastAsia="en-AU"/>
+              </w:rPr>
+            </w:pPr>
+            <w:r>
+              <w:rPr>
+                <w:rFonts w:ascii="Calibri" w:eastAsia="Times New Roman" w:hAnsi="Calibri" w:cs="Calibri"/>
+                <w:i/>
+                <w:iCs/>
+                <w:color w:val="000000"/>
+                <w:lang w:eastAsia="en-AU"/>
+              </w:rPr>
+              <w:t>When</w:t>
+            </w:r>
+            <w:r>
+              <w:rPr>
+                <w:rFonts w:ascii="Calibri" w:eastAsia="Times New Roman" w:hAnsi="Calibri" w:cs="Calibri"/>
+                <w:color w:val="000000"/>
+                <w:lang w:eastAsia="en-AU"/>
+              </w:rPr>
+              <w:t xml:space="preserve"> I log into the system, </w:t>
+            </w:r>
+          </w:p>
+          <w:p>
+            <w:pPr>
+              <w:spacing w:after="0" w:line="240" w:lineRule="auto"/>
+              <w:rPr>
+                <w:rFonts w:ascii="Calibri" w:eastAsia="Times New Roman" w:hAnsi="Calibri" w:cs="Calibri"/>
+                <w:color w:val="000000"/>
+                <w:lang w:eastAsia="en-AU"/>
+              </w:rPr>
+            </w:pPr>
+            <w:r>
+              <w:rPr>
+                <w:rFonts w:ascii="Calibri" w:eastAsia="Times New Roman" w:hAnsi="Calibri" w:cs="Calibri"/>
+                <w:i/>
+                <w:iCs/>
+                <w:color w:val="000000"/>
+                <w:lang w:eastAsia="en-AU"/>
+              </w:rPr>
+              <w:t>Then</w:t>
+            </w:r>
+            <w:r>
+              <w:rPr>
+                <w:rFonts w:ascii="Calibri" w:eastAsia="Times New Roman" w:hAnsi="Calibri" w:cs="Calibri"/>
+                <w:i/>
+                <w:iCs/>
+                <w:color w:val="000000"/>
+                <w:lang w:eastAsia="en-AU"/>
+              </w:rPr>
+              <w:t xml:space="preserve"> </w:t>
+            </w:r>
+            <w:r>
+              <w:rPr>
+                <w:rFonts w:ascii="Calibri" w:eastAsia="Times New Roman" w:hAnsi="Calibri" w:cs="Calibri"/>
+                <w:color w:val="000000"/>
+                <w:lang w:eastAsia="en-AU"/>
+              </w:rPr>
+              <w:t>I should be able to check all my patient’s health status.</w:t>
+            </w:r>
+          </w:p>
+        </w:tc>
+      </w:tr>
+      <w:tr>
+        <w:trPr>
+          <w:trHeight w:val="450"/>
+        </w:trPr>
+        <w:tc>
+          <w:tcPr>
+            <w:tcW w:w="2405" w:type="dxa"/>
+            <w:gridSpan w:val="3"/>
+            <w:vMerge/>
+            <w:tcBorders>
+              <w:top w:val="single" w:sz="4" w:space="0" w:color="000000"/>
+              <w:left w:val="single" w:sz="4" w:space="0" w:color="auto"/>
+              <w:bottom w:val="single" w:sz="4" w:space="0" w:color="auto"/>
+              <w:right w:val="single" w:sz="4" w:space="0" w:color="000000"/>
+            </w:tcBorders>
+            <w:vAlign w:val="center"/>
+            <w:hideMark/>
+          </w:tcPr>
+          <w:p>
+            <w:pPr>
+              <w:spacing w:after="0" w:line="240" w:lineRule="auto"/>
+              <w:rPr>
+                <w:rFonts w:ascii="Calibri" w:eastAsia="Times New Roman" w:hAnsi="Calibri" w:cs="Calibri"/>
+                <w:color w:val="000000"/>
+                <w:lang w:eastAsia="en-AU"/>
+              </w:rPr>
+            </w:pPr>
+          </w:p>
+        </w:tc>
+        <w:tc>
+          <w:tcPr>
+            <w:tcW w:w="4315" w:type="dxa"/>
+            <w:gridSpan w:val="4"/>
+            <w:vMerge/>
+            <w:tcBorders>
+              <w:top w:val="single" w:sz="4" w:space="0" w:color="auto"/>
+              <w:left w:val="single" w:sz="4" w:space="0" w:color="auto"/>
+              <w:bottom w:val="single" w:sz="4" w:space="0" w:color="000000"/>
+              <w:right w:val="single" w:sz="4" w:space="0" w:color="000000"/>
+            </w:tcBorders>
+            <w:vAlign w:val="center"/>
+          </w:tcPr>
+          <w:p>
+            <w:pPr>
+              <w:spacing w:after="0" w:line="240" w:lineRule="auto"/>
+              <w:rPr>
+                <w:rFonts w:ascii="Calibri" w:eastAsia="Times New Roman" w:hAnsi="Calibri" w:cs="Calibri"/>
+                <w:color w:val="000000"/>
+                <w:lang w:eastAsia="en-AU"/>
+              </w:rPr>
+            </w:pPr>
+          </w:p>
+        </w:tc>
+      </w:tr>
+    </w:tbl>
+    <w:p/>
+    <w:tbl>
+      <w:tblPr>
+        <w:tblW w:w="6942" w:type="dxa"/>
+        <w:tblCellMar>
+          <w:top w:w="15" w:type="dxa"/>
+        </w:tblCellMar>
+        <w:tblLook w:val="04A0" w:firstRow="1" w:lastRow="0" w:firstColumn="1" w:lastColumn="0" w:noHBand="0" w:noVBand="1"/>
+      </w:tblPr>
+      <w:tblGrid>
+        <w:gridCol w:w="991"/>
+        <w:gridCol w:w="992"/>
+        <w:gridCol w:w="501"/>
+        <w:gridCol w:w="491"/>
+        <w:gridCol w:w="992"/>
+        <w:gridCol w:w="1983"/>
+        <w:gridCol w:w="992"/>
+      </w:tblGrid>
+      <w:tr>
+        <w:trPr>
+          <w:trHeight w:val="300"/>
+        </w:trPr>
+        <w:tc>
+          <w:tcPr>
+            <w:tcW w:w="991" w:type="dxa"/>
+            <w:vMerge w:val="restart"/>
+            <w:tcBorders>
+              <w:top w:val="single" w:sz="4" w:space="0" w:color="auto"/>
+              <w:left w:val="single" w:sz="4" w:space="0" w:color="auto"/>
+              <w:bottom w:val="single" w:sz="4" w:space="0" w:color="000000"/>
+              <w:right w:val="single" w:sz="4" w:space="0" w:color="auto"/>
+            </w:tcBorders>
+            <w:shd w:val="clear" w:color="auto" w:fill="auto"/>
+            <w:noWrap/>
+            <w:vAlign w:val="center"/>
+            <w:hideMark/>
+          </w:tcPr>
+          <w:p>
+            <w:pPr>
+              <w:spacing w:after="0" w:line="240" w:lineRule="auto"/>
+              <w:jc w:val="center"/>
+              <w:rPr>
+                <w:rFonts w:ascii="Calibri" w:eastAsia="Times New Roman" w:hAnsi="Calibri" w:cs="Calibri"/>
+                <w:b/>
+                <w:bCs/>
+                <w:color w:val="000000"/>
+                <w:lang w:eastAsia="en-AU"/>
+              </w:rPr>
+            </w:pPr>
+            <w:r>
+              <w:rPr>
+                <w:rFonts w:ascii="Calibri" w:eastAsia="Times New Roman" w:hAnsi="Calibri" w:cs="Calibri"/>
+                <w:b/>
+                <w:bCs/>
+                <w:color w:val="000000"/>
+                <w:lang w:eastAsia="en-AU"/>
+              </w:rPr>
+              <w:lastRenderedPageBreak/>
+              <w:t xml:space="preserve">Story </w:t>
+            </w:r>
+            <w:r>
+              <w:rPr>
+                <w:rFonts w:ascii="Calibri" w:eastAsia="Times New Roman" w:hAnsi="Calibri" w:cs="Calibri"/>
+                <w:b/>
+                <w:bCs/>
+                <w:color w:val="000000"/>
+                <w:lang w:eastAsia="en-AU"/>
+              </w:rPr>
+              <w:t>8</w:t>
+            </w:r>
+          </w:p>
+        </w:tc>
+        <w:tc>
+          <w:tcPr>
+            <w:tcW w:w="2976" w:type="dxa"/>
+            <w:gridSpan w:val="4"/>
+            <w:vMerge w:val="restart"/>
+            <w:tcBorders>
+              <w:top w:val="single" w:sz="4" w:space="0" w:color="auto"/>
+              <w:left w:val="nil"/>
+              <w:bottom w:val="single" w:sz="4" w:space="0" w:color="000000"/>
+              <w:right w:val="single" w:sz="4" w:space="0" w:color="000000"/>
+            </w:tcBorders>
+            <w:shd w:val="clear" w:color="auto" w:fill="auto"/>
+            <w:noWrap/>
+            <w:hideMark/>
+          </w:tcPr>
+          <w:p>
+            <w:pPr>
+              <w:spacing w:after="0" w:line="240" w:lineRule="auto"/>
+              <w:jc w:val="center"/>
+              <w:rPr>
+                <w:rFonts w:ascii="Calibri" w:eastAsia="Times New Roman" w:hAnsi="Calibri" w:cs="Calibri"/>
+                <w:color w:val="000000"/>
+                <w:lang w:eastAsia="en-AU"/>
+              </w:rPr>
+            </w:pPr>
+            <w:r>
+              <w:rPr>
+                <w:rFonts w:ascii="Calibri" w:eastAsia="Times New Roman" w:hAnsi="Calibri" w:cs="Calibri"/>
+                <w:color w:val="000000"/>
+                <w:lang w:eastAsia="en-AU"/>
+              </w:rPr>
+              <w:t>‘Super’ admin managing users</w:t>
+            </w:r>
+          </w:p>
+        </w:tc>
+        <w:tc>
+          <w:tcPr>
+            <w:tcW w:w="1983" w:type="dxa"/>
+            <w:tcBorders>
+              <w:top w:val="single" w:sz="4" w:space="0" w:color="auto"/>
+              <w:left w:val="nil"/>
+              <w:bottom w:val="single" w:sz="4" w:space="0" w:color="auto"/>
+              <w:right w:val="single" w:sz="4" w:space="0" w:color="000000"/>
+            </w:tcBorders>
+            <w:shd w:val="clear" w:color="auto" w:fill="auto"/>
+            <w:noWrap/>
+            <w:vAlign w:val="bottom"/>
+            <w:hideMark/>
+          </w:tcPr>
+          <w:p>
+            <w:pPr>
+              <w:spacing w:after="0" w:line="240" w:lineRule="auto"/>
+              <w:jc w:val="center"/>
+              <w:rPr>
+                <w:rFonts w:ascii="Calibri" w:eastAsia="Times New Roman" w:hAnsi="Calibri" w:cs="Calibri"/>
+                <w:b/>
+                <w:bCs/>
+                <w:color w:val="000000"/>
+                <w:lang w:eastAsia="en-AU"/>
+              </w:rPr>
+            </w:pPr>
+            <w:r>
+              <w:rPr>
+                <w:rFonts w:ascii="Calibri" w:eastAsia="Times New Roman" w:hAnsi="Calibri" w:cs="Calibri"/>
+                <w:b/>
+                <w:bCs/>
+                <w:color w:val="000000"/>
+                <w:lang w:eastAsia="en-AU"/>
+              </w:rPr>
+              <w:t>Priority </w:t>
+            </w:r>
+          </w:p>
+        </w:tc>
+        <w:tc>
+          <w:tcPr>
+            <w:tcW w:w="992" w:type="dxa"/>
+            <w:tcBorders>
+              <w:top w:val="single" w:sz="4" w:space="0" w:color="auto"/>
+              <w:left w:val="nil"/>
+              <w:bottom w:val="single" w:sz="4" w:space="0" w:color="auto"/>
+              <w:right w:val="single" w:sz="4" w:space="0" w:color="auto"/>
+            </w:tcBorders>
+            <w:shd w:val="clear" w:color="auto" w:fill="auto"/>
+            <w:noWrap/>
+            <w:vAlign w:val="bottom"/>
+            <w:hideMark/>
+          </w:tcPr>
+          <w:p>
+            <w:pPr>
+              <w:spacing w:after="0" w:line="240" w:lineRule="auto"/>
+              <w:jc w:val="center"/>
+              <w:rPr>
+                <w:rFonts w:ascii="Calibri" w:eastAsia="Times New Roman" w:hAnsi="Calibri" w:cs="Calibri"/>
+                <w:color w:val="000000"/>
+                <w:lang w:eastAsia="en-AU"/>
+              </w:rPr>
+            </w:pPr>
+            <w:r>
+              <w:rPr>
+                <w:rFonts w:ascii="Calibri" w:eastAsia="Times New Roman" w:hAnsi="Calibri" w:cs="Calibri"/>
+                <w:color w:val="000000"/>
+                <w:lang w:eastAsia="en-AU"/>
+              </w:rPr>
+              <w:t>10</w:t>
+            </w:r>
+          </w:p>
+        </w:tc>
+      </w:tr>
+      <w:tr>
+        <w:trPr>
+          <w:trHeight w:val="300"/>
+        </w:trPr>
+        <w:tc>
+          <w:tcPr>
+            <w:tcW w:w="991" w:type="dxa"/>
+            <w:vMerge/>
+            <w:tcBorders>
+              <w:top w:val="single" w:sz="4" w:space="0" w:color="auto"/>
+              <w:left w:val="single" w:sz="4" w:space="0" w:color="auto"/>
+              <w:bottom w:val="single" w:sz="4" w:space="0" w:color="000000"/>
+              <w:right w:val="single" w:sz="4" w:space="0" w:color="auto"/>
+            </w:tcBorders>
+            <w:vAlign w:val="center"/>
+            <w:hideMark/>
+          </w:tcPr>
+          <w:p>
+            <w:pPr>
+              <w:spacing w:after="0" w:line="240" w:lineRule="auto"/>
+              <w:rPr>
+                <w:rFonts w:ascii="Calibri" w:eastAsia="Times New Roman" w:hAnsi="Calibri" w:cs="Calibri"/>
+                <w:color w:val="000000"/>
+                <w:lang w:eastAsia="en-AU"/>
+              </w:rPr>
+            </w:pPr>
+          </w:p>
+        </w:tc>
+        <w:tc>
+          <w:tcPr>
+            <w:tcW w:w="2976" w:type="dxa"/>
+            <w:gridSpan w:val="4"/>
+            <w:vMerge/>
+            <w:tcBorders>
+              <w:top w:val="single" w:sz="4" w:space="0" w:color="auto"/>
+              <w:left w:val="nil"/>
+              <w:bottom w:val="single" w:sz="4" w:space="0" w:color="000000"/>
+              <w:right w:val="single" w:sz="4" w:space="0" w:color="000000"/>
+            </w:tcBorders>
+            <w:vAlign w:val="center"/>
+            <w:hideMark/>
+          </w:tcPr>
+          <w:p>
+            <w:pPr>
+              <w:spacing w:after="0" w:line="240" w:lineRule="auto"/>
+              <w:rPr>
+                <w:rFonts w:ascii="Calibri" w:eastAsia="Times New Roman" w:hAnsi="Calibri" w:cs="Calibri"/>
+                <w:color w:val="000000"/>
+                <w:lang w:eastAsia="en-AU"/>
+              </w:rPr>
+            </w:pPr>
+          </w:p>
+        </w:tc>
+        <w:tc>
+          <w:tcPr>
+            <w:tcW w:w="1983" w:type="dxa"/>
+            <w:tcBorders>
+              <w:top w:val="single" w:sz="4" w:space="0" w:color="auto"/>
+              <w:left w:val="nil"/>
+              <w:bottom w:val="single" w:sz="4" w:space="0" w:color="auto"/>
+              <w:right w:val="single" w:sz="4" w:space="0" w:color="000000"/>
+            </w:tcBorders>
+            <w:shd w:val="clear" w:color="auto" w:fill="auto"/>
+            <w:noWrap/>
+            <w:vAlign w:val="bottom"/>
+            <w:hideMark/>
+          </w:tcPr>
+          <w:p>
+            <w:pPr>
+              <w:spacing w:after="0" w:line="240" w:lineRule="auto"/>
+              <w:jc w:val="center"/>
+              <w:rPr>
+                <w:rFonts w:ascii="Calibri" w:eastAsia="Times New Roman" w:hAnsi="Calibri" w:cs="Calibri"/>
+                <w:b/>
+                <w:bCs/>
+                <w:color w:val="000000"/>
+                <w:lang w:eastAsia="en-AU"/>
+              </w:rPr>
+            </w:pPr>
+            <w:r>
+              <w:rPr>
+                <w:rFonts w:ascii="Calibri" w:eastAsia="Times New Roman" w:hAnsi="Calibri" w:cs="Calibri"/>
+                <w:b/>
+                <w:bCs/>
+                <w:color w:val="000000"/>
+                <w:lang w:eastAsia="en-AU"/>
+              </w:rPr>
+              <w:t> Effort</w:t>
+            </w:r>
+          </w:p>
+        </w:tc>
+        <w:tc>
+          <w:tcPr>
+            <w:tcW w:w="992" w:type="dxa"/>
+            <w:tcBorders>
+              <w:top w:val="nil"/>
+              <w:left w:val="nil"/>
+              <w:bottom w:val="single" w:sz="4" w:space="0" w:color="auto"/>
+              <w:right w:val="single" w:sz="4" w:space="0" w:color="auto"/>
+            </w:tcBorders>
+            <w:shd w:val="clear" w:color="auto" w:fill="auto"/>
+            <w:noWrap/>
+            <w:vAlign w:val="bottom"/>
+            <w:hideMark/>
+          </w:tcPr>
+          <w:p>
+            <w:pPr>
+              <w:spacing w:after="0" w:line="240" w:lineRule="auto"/>
+              <w:jc w:val="center"/>
+              <w:rPr>
+                <w:rFonts w:ascii="Calibri" w:eastAsia="Times New Roman" w:hAnsi="Calibri" w:cs="Calibri"/>
+                <w:color w:val="000000"/>
+                <w:lang w:eastAsia="en-AU"/>
+              </w:rPr>
+            </w:pPr>
+            <w:r>
+              <w:rPr>
+                <w:rFonts w:ascii="Calibri" w:eastAsia="Times New Roman" w:hAnsi="Calibri" w:cs="Calibri"/>
+                <w:color w:val="000000"/>
+                <w:lang w:eastAsia="en-AU"/>
+              </w:rPr>
+              <w:t>7</w:t>
+            </w:r>
+          </w:p>
+        </w:tc>
+      </w:tr>
+      <w:tr>
+        <w:trPr>
+          <w:trHeight w:val="300"/>
+        </w:trPr>
+        <w:tc>
+          <w:tcPr>
+            <w:tcW w:w="3967" w:type="dxa"/>
+            <w:gridSpan w:val="5"/>
+            <w:tcBorders>
+              <w:top w:val="single" w:sz="4" w:space="0" w:color="auto"/>
+              <w:left w:val="single" w:sz="4" w:space="0" w:color="auto"/>
+              <w:bottom w:val="single" w:sz="4" w:space="0" w:color="auto"/>
+              <w:right w:val="single" w:sz="4" w:space="0" w:color="000000"/>
+            </w:tcBorders>
+            <w:shd w:val="clear" w:color="auto" w:fill="auto"/>
+            <w:noWrap/>
+            <w:hideMark/>
+          </w:tcPr>
+          <w:p>
+            <w:pPr>
+              <w:spacing w:after="0" w:line="240" w:lineRule="auto"/>
+              <w:jc w:val="right"/>
+              <w:rPr>
+                <w:rFonts w:ascii="Calibri" w:eastAsia="Times New Roman" w:hAnsi="Calibri" w:cs="Calibri"/>
+                <w:b/>
+                <w:bCs/>
+                <w:color w:val="000000"/>
+                <w:lang w:eastAsia="en-AU"/>
+              </w:rPr>
+            </w:pPr>
+            <w:r>
+              <w:rPr>
+                <w:rFonts w:ascii="Calibri" w:eastAsia="Times New Roman" w:hAnsi="Calibri" w:cs="Calibri"/>
+                <w:b/>
+                <w:bCs/>
+                <w:color w:val="000000"/>
+                <w:lang w:eastAsia="en-AU"/>
+              </w:rPr>
+              <w:t>As a  </w:t>
+            </w:r>
+          </w:p>
+        </w:tc>
+        <w:tc>
+          <w:tcPr>
+            <w:tcW w:w="2975" w:type="dxa"/>
+            <w:gridSpan w:val="2"/>
+            <w:tcBorders>
+              <w:top w:val="single" w:sz="4" w:space="0" w:color="auto"/>
+              <w:left w:val="nil"/>
+              <w:bottom w:val="single" w:sz="4" w:space="0" w:color="auto"/>
+              <w:right w:val="single" w:sz="4" w:space="0" w:color="000000"/>
+            </w:tcBorders>
+            <w:shd w:val="clear" w:color="auto" w:fill="auto"/>
+            <w:noWrap/>
+            <w:vAlign w:val="bottom"/>
+            <w:hideMark/>
+          </w:tcPr>
+          <w:p>
+            <w:pPr>
+              <w:spacing w:after="0" w:line="240" w:lineRule="auto"/>
+              <w:jc w:val="center"/>
+              <w:rPr>
+                <w:rFonts w:ascii="Calibri" w:eastAsia="Times New Roman" w:hAnsi="Calibri" w:cs="Calibri"/>
+                <w:color w:val="000000"/>
+                <w:lang w:eastAsia="en-AU"/>
+              </w:rPr>
+            </w:pPr>
+            <w:r>
+              <w:rPr>
+                <w:rFonts w:ascii="Calibri" w:eastAsia="Times New Roman" w:hAnsi="Calibri" w:cs="Calibri"/>
+                <w:color w:val="000000"/>
+                <w:lang w:eastAsia="en-AU"/>
+              </w:rPr>
+              <w:t>‘Super’ admin that manage both types of users</w:t>
+            </w:r>
+          </w:p>
+        </w:tc>
+      </w:tr>
+      <w:tr>
+        <w:trPr>
+          <w:trHeight w:val="300"/>
+        </w:trPr>
+        <w:tc>
+          <w:tcPr>
+            <w:tcW w:w="991" w:type="dxa"/>
+            <w:tcBorders>
+              <w:top w:val="nil"/>
+              <w:left w:val="single" w:sz="4" w:space="0" w:color="auto"/>
+              <w:bottom w:val="single" w:sz="4" w:space="0" w:color="auto"/>
+              <w:right w:val="nil"/>
+            </w:tcBorders>
+            <w:shd w:val="clear" w:color="auto" w:fill="auto"/>
+            <w:noWrap/>
+            <w:vAlign w:val="bottom"/>
+            <w:hideMark/>
+          </w:tcPr>
+          <w:p>
+            <w:pPr>
+              <w:spacing w:after="0" w:line="240" w:lineRule="auto"/>
+              <w:rPr>
+                <w:rFonts w:ascii="Calibri" w:eastAsia="Times New Roman" w:hAnsi="Calibri" w:cs="Calibri"/>
+                <w:color w:val="000000"/>
+                <w:lang w:eastAsia="en-AU"/>
+              </w:rPr>
+            </w:pPr>
+            <w:r>
+              <w:rPr>
+                <w:rFonts w:ascii="Calibri" w:eastAsia="Times New Roman" w:hAnsi="Calibri" w:cs="Calibri"/>
+                <w:color w:val="000000"/>
+                <w:lang w:eastAsia="en-AU"/>
+              </w:rPr>
+              <w:t> </w:t>
+            </w:r>
+          </w:p>
+        </w:tc>
+        <w:tc>
+          <w:tcPr>
+            <w:tcW w:w="992" w:type="dxa"/>
+            <w:tcBorders>
+              <w:top w:val="nil"/>
+              <w:left w:val="nil"/>
+              <w:bottom w:val="single" w:sz="4" w:space="0" w:color="auto"/>
+              <w:right w:val="nil"/>
+            </w:tcBorders>
+            <w:shd w:val="clear" w:color="auto" w:fill="auto"/>
+            <w:noWrap/>
+            <w:vAlign w:val="bottom"/>
+            <w:hideMark/>
+          </w:tcPr>
+          <w:p>
+            <w:pPr>
+              <w:spacing w:after="0" w:line="240" w:lineRule="auto"/>
+              <w:rPr>
+                <w:rFonts w:ascii="Calibri" w:eastAsia="Times New Roman" w:hAnsi="Calibri" w:cs="Calibri"/>
+                <w:color w:val="000000"/>
+                <w:lang w:eastAsia="en-AU"/>
+              </w:rPr>
+            </w:pPr>
+            <w:r>
+              <w:rPr>
+                <w:rFonts w:ascii="Calibri" w:eastAsia="Times New Roman" w:hAnsi="Calibri" w:cs="Calibri"/>
+                <w:color w:val="000000"/>
+                <w:lang w:eastAsia="en-AU"/>
+              </w:rPr>
+              <w:t> </w:t>
+            </w:r>
+          </w:p>
+        </w:tc>
+        <w:tc>
+          <w:tcPr>
+            <w:tcW w:w="992" w:type="dxa"/>
+            <w:gridSpan w:val="2"/>
+            <w:tcBorders>
+              <w:top w:val="nil"/>
+              <w:left w:val="nil"/>
+              <w:bottom w:val="single" w:sz="4" w:space="0" w:color="auto"/>
+              <w:right w:val="nil"/>
+            </w:tcBorders>
+            <w:shd w:val="clear" w:color="auto" w:fill="auto"/>
+            <w:noWrap/>
+            <w:vAlign w:val="bottom"/>
+            <w:hideMark/>
+          </w:tcPr>
+          <w:p>
+            <w:pPr>
+              <w:spacing w:after="0" w:line="240" w:lineRule="auto"/>
+              <w:rPr>
+                <w:rFonts w:ascii="Calibri" w:eastAsia="Times New Roman" w:hAnsi="Calibri" w:cs="Calibri"/>
+                <w:color w:val="000000"/>
+                <w:lang w:eastAsia="en-AU"/>
+              </w:rPr>
+            </w:pPr>
+            <w:r>
+              <w:rPr>
+                <w:rFonts w:ascii="Calibri" w:eastAsia="Times New Roman" w:hAnsi="Calibri" w:cs="Calibri"/>
+                <w:color w:val="000000"/>
+                <w:lang w:eastAsia="en-AU"/>
+              </w:rPr>
+              <w:t> </w:t>
+            </w:r>
+          </w:p>
+        </w:tc>
+        <w:tc>
+          <w:tcPr>
+            <w:tcW w:w="992" w:type="dxa"/>
+            <w:tcBorders>
+              <w:top w:val="nil"/>
+              <w:left w:val="nil"/>
+              <w:bottom w:val="single" w:sz="4" w:space="0" w:color="auto"/>
+              <w:right w:val="single" w:sz="4" w:space="0" w:color="auto"/>
+            </w:tcBorders>
+            <w:shd w:val="clear" w:color="auto" w:fill="auto"/>
+            <w:noWrap/>
+            <w:hideMark/>
+          </w:tcPr>
+          <w:p>
+            <w:pPr>
+              <w:spacing w:after="0" w:line="240" w:lineRule="auto"/>
+              <w:jc w:val="right"/>
+              <w:rPr>
+                <w:rFonts w:ascii="Calibri" w:eastAsia="Times New Roman" w:hAnsi="Calibri" w:cs="Calibri"/>
+                <w:b/>
+                <w:bCs/>
+                <w:color w:val="000000"/>
+                <w:lang w:eastAsia="en-AU"/>
+              </w:rPr>
+            </w:pPr>
+            <w:r>
+              <w:rPr>
+                <w:rFonts w:ascii="Calibri" w:eastAsia="Times New Roman" w:hAnsi="Calibri" w:cs="Calibri"/>
+                <w:b/>
+                <w:bCs/>
+                <w:color w:val="000000"/>
+                <w:lang w:eastAsia="en-AU"/>
+              </w:rPr>
+              <w:t>I want </w:t>
+            </w:r>
+          </w:p>
+        </w:tc>
+        <w:tc>
+          <w:tcPr>
+            <w:tcW w:w="2975" w:type="dxa"/>
+            <w:gridSpan w:val="2"/>
+            <w:tcBorders>
+              <w:top w:val="single" w:sz="4" w:space="0" w:color="auto"/>
+              <w:left w:val="nil"/>
+              <w:bottom w:val="single" w:sz="4" w:space="0" w:color="auto"/>
+              <w:right w:val="single" w:sz="4" w:space="0" w:color="000000"/>
+            </w:tcBorders>
+            <w:shd w:val="clear" w:color="auto" w:fill="auto"/>
+            <w:noWrap/>
+            <w:vAlign w:val="bottom"/>
+            <w:hideMark/>
+          </w:tcPr>
+          <w:p>
+            <w:pPr>
+              <w:spacing w:after="0" w:line="240" w:lineRule="auto"/>
+              <w:jc w:val="center"/>
+              <w:rPr>
+                <w:rFonts w:ascii="Calibri" w:eastAsia="Times New Roman" w:hAnsi="Calibri" w:cs="Calibri"/>
+                <w:color w:val="000000"/>
+                <w:lang w:eastAsia="en-AU"/>
+              </w:rPr>
+            </w:pPr>
+            <w:r>
+              <w:rPr>
+                <w:rFonts w:ascii="Calibri" w:eastAsia="Times New Roman" w:hAnsi="Calibri" w:cs="Calibri"/>
+                <w:color w:val="000000"/>
+                <w:lang w:eastAsia="en-AU"/>
+              </w:rPr>
+              <w:t>To have the highest permission in the system</w:t>
+            </w:r>
+          </w:p>
+        </w:tc>
+      </w:tr>
+      <w:tr>
+        <w:trPr>
+          <w:trHeight w:val="300"/>
+        </w:trPr>
+        <w:tc>
+          <w:tcPr>
+            <w:tcW w:w="991" w:type="dxa"/>
+            <w:tcBorders>
+              <w:top w:val="nil"/>
+              <w:left w:val="single" w:sz="4" w:space="0" w:color="auto"/>
+              <w:bottom w:val="single" w:sz="4" w:space="0" w:color="auto"/>
+              <w:right w:val="nil"/>
+            </w:tcBorders>
+            <w:shd w:val="clear" w:color="auto" w:fill="auto"/>
+            <w:noWrap/>
+            <w:vAlign w:val="bottom"/>
+            <w:hideMark/>
+          </w:tcPr>
+          <w:p>
+            <w:pPr>
+              <w:spacing w:after="0" w:line="240" w:lineRule="auto"/>
+              <w:rPr>
+                <w:rFonts w:ascii="Calibri" w:eastAsia="Times New Roman" w:hAnsi="Calibri" w:cs="Calibri"/>
+                <w:color w:val="000000"/>
+                <w:lang w:eastAsia="en-AU"/>
+              </w:rPr>
+            </w:pPr>
+            <w:r>
+              <w:rPr>
+                <w:rFonts w:ascii="Calibri" w:eastAsia="Times New Roman" w:hAnsi="Calibri" w:cs="Calibri"/>
+                <w:color w:val="000000"/>
+                <w:lang w:eastAsia="en-AU"/>
+              </w:rPr>
+              <w:t> </w:t>
+            </w:r>
+          </w:p>
+        </w:tc>
+        <w:tc>
+          <w:tcPr>
+            <w:tcW w:w="992" w:type="dxa"/>
+            <w:tcBorders>
+              <w:top w:val="nil"/>
+              <w:left w:val="nil"/>
+              <w:bottom w:val="single" w:sz="4" w:space="0" w:color="auto"/>
+              <w:right w:val="nil"/>
+            </w:tcBorders>
+            <w:shd w:val="clear" w:color="auto" w:fill="auto"/>
+            <w:noWrap/>
+            <w:vAlign w:val="bottom"/>
+            <w:hideMark/>
+          </w:tcPr>
+          <w:p>
+            <w:pPr>
+              <w:spacing w:after="0" w:line="240" w:lineRule="auto"/>
+              <w:rPr>
+                <w:rFonts w:ascii="Calibri" w:eastAsia="Times New Roman" w:hAnsi="Calibri" w:cs="Calibri"/>
+                <w:color w:val="000000"/>
+                <w:lang w:eastAsia="en-AU"/>
+              </w:rPr>
+            </w:pPr>
+            <w:r>
+              <w:rPr>
+                <w:rFonts w:ascii="Calibri" w:eastAsia="Times New Roman" w:hAnsi="Calibri" w:cs="Calibri"/>
+                <w:color w:val="000000"/>
+                <w:lang w:eastAsia="en-AU"/>
+              </w:rPr>
+              <w:t> </w:t>
+            </w:r>
+          </w:p>
+        </w:tc>
+        <w:tc>
+          <w:tcPr>
+            <w:tcW w:w="992" w:type="dxa"/>
+            <w:gridSpan w:val="2"/>
+            <w:tcBorders>
+              <w:top w:val="nil"/>
+              <w:left w:val="nil"/>
+              <w:bottom w:val="single" w:sz="4" w:space="0" w:color="auto"/>
+              <w:right w:val="nil"/>
+            </w:tcBorders>
+            <w:shd w:val="clear" w:color="auto" w:fill="auto"/>
+            <w:noWrap/>
+            <w:vAlign w:val="bottom"/>
+            <w:hideMark/>
+          </w:tcPr>
+          <w:p>
+            <w:pPr>
+              <w:spacing w:after="0" w:line="240" w:lineRule="auto"/>
+              <w:rPr>
+                <w:rFonts w:ascii="Calibri" w:eastAsia="Times New Roman" w:hAnsi="Calibri" w:cs="Calibri"/>
+                <w:color w:val="000000"/>
+                <w:lang w:eastAsia="en-AU"/>
+              </w:rPr>
+            </w:pPr>
+            <w:r>
+              <w:rPr>
+                <w:rFonts w:ascii="Calibri" w:eastAsia="Times New Roman" w:hAnsi="Calibri" w:cs="Calibri"/>
+                <w:color w:val="000000"/>
+                <w:lang w:eastAsia="en-AU"/>
+              </w:rPr>
+              <w:t> </w:t>
+            </w:r>
+          </w:p>
+        </w:tc>
+        <w:tc>
+          <w:tcPr>
+            <w:tcW w:w="992" w:type="dxa"/>
+            <w:tcBorders>
+              <w:top w:val="nil"/>
+              <w:left w:val="nil"/>
+              <w:bottom w:val="single" w:sz="4" w:space="0" w:color="auto"/>
+              <w:right w:val="single" w:sz="4" w:space="0" w:color="auto"/>
+            </w:tcBorders>
+            <w:shd w:val="clear" w:color="auto" w:fill="auto"/>
+            <w:noWrap/>
+            <w:hideMark/>
+          </w:tcPr>
+          <w:p>
+            <w:pPr>
+              <w:spacing w:after="0" w:line="240" w:lineRule="auto"/>
+              <w:jc w:val="right"/>
+              <w:rPr>
+                <w:rFonts w:ascii="Calibri" w:eastAsia="Times New Roman" w:hAnsi="Calibri" w:cs="Calibri"/>
+                <w:b/>
+                <w:bCs/>
+                <w:color w:val="000000"/>
+                <w:lang w:eastAsia="en-AU"/>
+              </w:rPr>
+            </w:pPr>
+            <w:r>
+              <w:rPr>
+                <w:rFonts w:ascii="Calibri" w:eastAsia="Times New Roman" w:hAnsi="Calibri" w:cs="Calibri"/>
+                <w:b/>
+                <w:bCs/>
+                <w:color w:val="000000"/>
+                <w:lang w:eastAsia="en-AU"/>
+              </w:rPr>
+              <w:t> So that</w:t>
+            </w:r>
+          </w:p>
+        </w:tc>
+        <w:tc>
+          <w:tcPr>
+            <w:tcW w:w="2975" w:type="dxa"/>
+            <w:gridSpan w:val="2"/>
+            <w:tcBorders>
+              <w:top w:val="single" w:sz="4" w:space="0" w:color="auto"/>
+              <w:left w:val="nil"/>
+              <w:bottom w:val="single" w:sz="4" w:space="0" w:color="auto"/>
+              <w:right w:val="single" w:sz="4" w:space="0" w:color="000000"/>
+            </w:tcBorders>
+            <w:shd w:val="clear" w:color="auto" w:fill="auto"/>
+            <w:noWrap/>
+            <w:vAlign w:val="bottom"/>
+            <w:hideMark/>
+          </w:tcPr>
+          <w:p>
+            <w:pPr>
+              <w:spacing w:after="0" w:line="240" w:lineRule="auto"/>
+              <w:jc w:val="center"/>
+              <w:rPr>
+                <w:rFonts w:ascii="Calibri" w:eastAsia="Times New Roman" w:hAnsi="Calibri" w:cs="Calibri"/>
+                <w:color w:val="000000"/>
+                <w:lang w:eastAsia="en-AU"/>
+              </w:rPr>
+            </w:pPr>
+            <w:r>
+              <w:rPr>
+                <w:rFonts w:ascii="Calibri" w:eastAsia="Times New Roman" w:hAnsi="Calibri" w:cs="Calibri"/>
+                <w:color w:val="000000"/>
+                <w:lang w:eastAsia="en-AU"/>
+              </w:rPr>
+              <w:t> </w:t>
+            </w:r>
+            <w:r>
+              <w:rPr>
+                <w:rFonts w:ascii="Calibri" w:eastAsia="Times New Roman" w:hAnsi="Calibri" w:cs="Calibri"/>
+                <w:color w:val="000000"/>
+                <w:lang w:eastAsia="en-AU"/>
+              </w:rPr>
+              <w:t>I can manage both types of users.</w:t>
+            </w:r>
+          </w:p>
+        </w:tc>
+      </w:tr>
+      <w:tr>
+        <w:trPr>
+          <w:trHeight w:val="300"/>
+        </w:trPr>
+        <w:tc>
+          <w:tcPr>
+            <w:tcW w:w="6942" w:type="dxa"/>
+            <w:gridSpan w:val="7"/>
+            <w:tcBorders>
+              <w:top w:val="single" w:sz="4" w:space="0" w:color="auto"/>
+              <w:left w:val="single" w:sz="4" w:space="0" w:color="auto"/>
+              <w:bottom w:val="single" w:sz="4" w:space="0" w:color="auto"/>
+              <w:right w:val="single" w:sz="4" w:space="0" w:color="000000"/>
+            </w:tcBorders>
+            <w:shd w:val="clear" w:color="auto" w:fill="auto"/>
+            <w:noWrap/>
+            <w:vAlign w:val="bottom"/>
+            <w:hideMark/>
+          </w:tcPr>
+          <w:p>
+            <w:pPr>
+              <w:spacing w:after="0" w:line="240" w:lineRule="auto"/>
+              <w:jc w:val="center"/>
+              <w:rPr>
+                <w:rFonts w:ascii="Calibri" w:eastAsia="Times New Roman" w:hAnsi="Calibri" w:cs="Calibri"/>
+                <w:color w:val="000000"/>
+                <w:lang w:eastAsia="en-AU"/>
+              </w:rPr>
+            </w:pPr>
+            <w:r>
+              <w:rPr>
+                <w:rFonts w:ascii="Calibri" w:eastAsia="Times New Roman" w:hAnsi="Calibri" w:cs="Calibri"/>
+                <w:color w:val="000000"/>
+                <w:lang w:eastAsia="en-AU"/>
+              </w:rPr>
+              <w:t> </w:t>
+            </w:r>
+          </w:p>
+        </w:tc>
+      </w:tr>
+      <w:tr>
+        <w:trPr>
+          <w:trHeight w:val="450"/>
+        </w:trPr>
+        <w:tc>
+          <w:tcPr>
+            <w:tcW w:w="2484" w:type="dxa"/>
+            <w:gridSpan w:val="3"/>
+            <w:vMerge w:val="restart"/>
+            <w:tcBorders>
+              <w:top w:val="single" w:sz="4" w:space="0" w:color="auto"/>
+              <w:left w:val="single" w:sz="4" w:space="0" w:color="auto"/>
+              <w:bottom w:val="single" w:sz="4" w:space="0" w:color="auto"/>
+              <w:right w:val="single" w:sz="4" w:space="0" w:color="000000"/>
+            </w:tcBorders>
+            <w:shd w:val="clear" w:color="auto" w:fill="auto"/>
+            <w:noWrap/>
+            <w:hideMark/>
+          </w:tcPr>
+          <w:p>
+            <w:pPr>
+              <w:spacing w:after="0" w:line="240" w:lineRule="auto"/>
+              <w:jc w:val="right"/>
+              <w:rPr>
+                <w:rFonts w:ascii="Calibri" w:eastAsia="Times New Roman" w:hAnsi="Calibri" w:cs="Calibri"/>
+                <w:b/>
+                <w:bCs/>
+                <w:color w:val="000000"/>
+                <w:lang w:eastAsia="en-AU"/>
+              </w:rPr>
+            </w:pPr>
+            <w:r>
+              <w:rPr>
+                <w:rFonts w:ascii="Calibri" w:eastAsia="Times New Roman" w:hAnsi="Calibri" w:cs="Calibri"/>
+                <w:b/>
+                <w:bCs/>
+                <w:color w:val="000000"/>
+                <w:lang w:eastAsia="en-AU"/>
+              </w:rPr>
+              <w:t>Acceptance Criteria </w:t>
+            </w:r>
+          </w:p>
+        </w:tc>
+        <w:tc>
+          <w:tcPr>
+            <w:tcW w:w="4458" w:type="dxa"/>
+            <w:gridSpan w:val="4"/>
+            <w:vMerge w:val="restart"/>
+            <w:tcBorders>
+              <w:top w:val="single" w:sz="4" w:space="0" w:color="auto"/>
+              <w:left w:val="single" w:sz="4" w:space="0" w:color="auto"/>
+              <w:bottom w:val="single" w:sz="4" w:space="0" w:color="000000"/>
+              <w:right w:val="single" w:sz="4" w:space="0" w:color="000000"/>
+            </w:tcBorders>
+            <w:shd w:val="clear" w:color="auto" w:fill="auto"/>
+            <w:vAlign w:val="bottom"/>
+          </w:tcPr>
+          <w:p>
+            <w:pPr>
+              <w:spacing w:after="0" w:line="240" w:lineRule="auto"/>
+              <w:jc w:val="center"/>
+              <w:rPr>
+                <w:rFonts w:ascii="Calibri" w:eastAsia="Times New Roman" w:hAnsi="Calibri" w:cs="Calibri"/>
+                <w:color w:val="000000"/>
+                <w:lang w:eastAsia="en-AU"/>
+              </w:rPr>
+            </w:pPr>
+            <w:r>
+              <w:rPr>
+                <w:rFonts w:ascii="Calibri" w:eastAsia="Times New Roman" w:hAnsi="Calibri" w:cs="Calibri"/>
+                <w:color w:val="000000"/>
+                <w:lang w:eastAsia="en-AU"/>
+              </w:rPr>
+              <w:t>Criterion 1:</w:t>
+            </w:r>
+          </w:p>
+          <w:p>
+            <w:pPr>
+              <w:spacing w:after="0" w:line="240" w:lineRule="auto"/>
+              <w:rPr>
+                <w:rFonts w:ascii="Calibri" w:eastAsia="Times New Roman" w:hAnsi="Calibri" w:cs="Calibri"/>
+                <w:color w:val="000000"/>
+                <w:lang w:eastAsia="en-AU"/>
+              </w:rPr>
+            </w:pPr>
+            <w:r>
+              <w:rPr>
+                <w:rFonts w:ascii="Calibri" w:eastAsia="Times New Roman" w:hAnsi="Calibri" w:cs="Calibri"/>
+                <w:i/>
+                <w:iCs/>
+                <w:color w:val="000000"/>
+                <w:lang w:eastAsia="en-AU"/>
+              </w:rPr>
+              <w:t>Given</w:t>
+            </w:r>
+            <w:r>
+              <w:rPr>
+                <w:rFonts w:ascii="Calibri" w:eastAsia="Times New Roman" w:hAnsi="Calibri" w:cs="Calibri"/>
+                <w:color w:val="000000"/>
+                <w:lang w:eastAsia="en-AU"/>
+              </w:rPr>
+              <w:t xml:space="preserve"> I am a ’Super’ admin that has the highest permission,</w:t>
+            </w:r>
+          </w:p>
+          <w:p>
+            <w:pPr>
+              <w:spacing w:after="0" w:line="240" w:lineRule="auto"/>
+              <w:rPr>
+                <w:rFonts w:ascii="Calibri" w:eastAsia="Times New Roman" w:hAnsi="Calibri" w:cs="Calibri"/>
+                <w:color w:val="000000"/>
+                <w:lang w:eastAsia="en-AU"/>
+              </w:rPr>
+            </w:pPr>
+            <w:r>
+              <w:rPr>
+                <w:rFonts w:ascii="Calibri" w:eastAsia="Times New Roman" w:hAnsi="Calibri" w:cs="Calibri"/>
+                <w:i/>
+                <w:iCs/>
+                <w:color w:val="000000"/>
+                <w:lang w:eastAsia="en-AU"/>
+              </w:rPr>
+              <w:t>When</w:t>
+            </w:r>
+            <w:r>
+              <w:rPr>
+                <w:rFonts w:ascii="Calibri" w:eastAsia="Times New Roman" w:hAnsi="Calibri" w:cs="Calibri"/>
+                <w:color w:val="000000"/>
+                <w:lang w:eastAsia="en-AU"/>
+              </w:rPr>
+              <w:t xml:space="preserve"> I make changes to the system,</w:t>
+            </w:r>
+          </w:p>
+          <w:p>
+            <w:pPr>
+              <w:spacing w:after="0" w:line="240" w:lineRule="auto"/>
+              <w:rPr>
+                <w:rFonts w:ascii="Calibri" w:eastAsia="Times New Roman" w:hAnsi="Calibri" w:cs="Calibri"/>
+                <w:color w:val="000000"/>
+                <w:lang w:eastAsia="en-AU"/>
+              </w:rPr>
+            </w:pPr>
+            <w:r>
+              <w:rPr>
+                <w:rFonts w:ascii="Calibri" w:eastAsia="Times New Roman" w:hAnsi="Calibri" w:cs="Calibri"/>
+                <w:i/>
+                <w:iCs/>
+                <w:color w:val="000000"/>
+                <w:lang w:eastAsia="en-AU"/>
+              </w:rPr>
+              <w:t>Then</w:t>
+            </w:r>
+            <w:r>
+              <w:rPr>
+                <w:rFonts w:ascii="Calibri" w:eastAsia="Times New Roman" w:hAnsi="Calibri" w:cs="Calibri"/>
+                <w:color w:val="000000"/>
+                <w:lang w:eastAsia="en-AU"/>
+              </w:rPr>
+              <w:t xml:space="preserve"> changes should be made and saved to the system. </w:t>
+            </w:r>
+          </w:p>
+          <w:p>
+            <w:pPr>
+              <w:spacing w:after="0" w:line="240" w:lineRule="auto"/>
+              <w:rPr>
+                <w:rFonts w:ascii="Calibri" w:eastAsia="Times New Roman" w:hAnsi="Calibri" w:cs="Calibri"/>
+                <w:color w:val="000000"/>
+                <w:lang w:eastAsia="en-AU"/>
+              </w:rPr>
+            </w:pPr>
+          </w:p>
+          <w:p>
+            <w:pPr>
+              <w:spacing w:after="0" w:line="240" w:lineRule="auto"/>
+              <w:jc w:val="center"/>
+              <w:rPr>
+                <w:rFonts w:ascii="Calibri" w:eastAsia="Times New Roman" w:hAnsi="Calibri" w:cs="Calibri"/>
+                <w:color w:val="000000"/>
+                <w:lang w:eastAsia="en-AU"/>
+              </w:rPr>
+            </w:pPr>
+            <w:r>
+              <w:rPr>
+                <w:rFonts w:ascii="Calibri" w:eastAsia="Times New Roman" w:hAnsi="Calibri" w:cs="Calibri"/>
+                <w:color w:val="000000"/>
+                <w:lang w:eastAsia="en-AU"/>
+              </w:rPr>
+              <w:t>Criterion 2:</w:t>
+            </w:r>
+          </w:p>
+          <w:p>
+            <w:pPr>
+              <w:spacing w:after="0" w:line="240" w:lineRule="auto"/>
+              <w:rPr>
+                <w:rFonts w:ascii="Calibri" w:eastAsia="Times New Roman" w:hAnsi="Calibri" w:cs="Calibri"/>
+                <w:color w:val="000000"/>
+                <w:lang w:eastAsia="en-AU"/>
+              </w:rPr>
+            </w:pPr>
+            <w:r>
+              <w:rPr>
+                <w:rFonts w:ascii="Calibri" w:eastAsia="Times New Roman" w:hAnsi="Calibri" w:cs="Calibri"/>
+                <w:i/>
+                <w:iCs/>
+                <w:color w:val="000000"/>
+                <w:lang w:eastAsia="en-AU"/>
+              </w:rPr>
+              <w:t>Given</w:t>
+            </w:r>
+            <w:r>
+              <w:rPr>
+                <w:rFonts w:ascii="Calibri" w:eastAsia="Times New Roman" w:hAnsi="Calibri" w:cs="Calibri"/>
+                <w:color w:val="000000"/>
+                <w:lang w:eastAsia="en-AU"/>
+              </w:rPr>
+              <w:t xml:space="preserve"> I am a ’Super’ admin that has the highest permission,</w:t>
+            </w:r>
+          </w:p>
+          <w:p>
+            <w:pPr>
+              <w:spacing w:after="0" w:line="240" w:lineRule="auto"/>
+              <w:rPr>
+                <w:rFonts w:ascii="Calibri" w:eastAsia="Times New Roman" w:hAnsi="Calibri" w:cs="Calibri"/>
+                <w:color w:val="000000"/>
+                <w:lang w:eastAsia="en-AU"/>
+              </w:rPr>
+            </w:pPr>
+            <w:r>
+              <w:rPr>
+                <w:rFonts w:ascii="Calibri" w:eastAsia="Times New Roman" w:hAnsi="Calibri" w:cs="Calibri"/>
+                <w:i/>
+                <w:iCs/>
+                <w:color w:val="000000"/>
+                <w:lang w:eastAsia="en-AU"/>
+              </w:rPr>
+              <w:t>When</w:t>
+            </w:r>
+            <w:r>
+              <w:rPr>
+                <w:rFonts w:ascii="Calibri" w:eastAsia="Times New Roman" w:hAnsi="Calibri" w:cs="Calibri"/>
+                <w:i/>
+                <w:iCs/>
+                <w:color w:val="000000"/>
+                <w:lang w:eastAsia="en-AU"/>
+              </w:rPr>
+              <w:t xml:space="preserve"> </w:t>
+            </w:r>
+            <w:r>
+              <w:rPr>
+                <w:rFonts w:ascii="Calibri" w:eastAsia="Times New Roman" w:hAnsi="Calibri" w:cs="Calibri"/>
+                <w:color w:val="000000"/>
+                <w:lang w:eastAsia="en-AU"/>
+              </w:rPr>
+              <w:t>error occurs in the system,</w:t>
+            </w:r>
+          </w:p>
+          <w:p>
+            <w:pPr>
+              <w:spacing w:after="0" w:line="240" w:lineRule="auto"/>
+              <w:rPr>
+                <w:rFonts w:ascii="Calibri" w:eastAsia="Times New Roman" w:hAnsi="Calibri" w:cs="Calibri"/>
+                <w:color w:val="000000"/>
+                <w:lang w:eastAsia="en-AU"/>
+              </w:rPr>
+            </w:pPr>
+            <w:r>
+              <w:rPr>
+                <w:rFonts w:ascii="Calibri" w:eastAsia="Times New Roman" w:hAnsi="Calibri" w:cs="Calibri"/>
+                <w:i/>
+                <w:iCs/>
+                <w:color w:val="000000"/>
+                <w:lang w:eastAsia="en-AU"/>
+              </w:rPr>
+              <w:t>Then</w:t>
+            </w:r>
+            <w:r>
+              <w:rPr>
+                <w:rFonts w:ascii="Calibri" w:eastAsia="Times New Roman" w:hAnsi="Calibri" w:cs="Calibri"/>
+                <w:color w:val="000000"/>
+                <w:lang w:eastAsia="en-AU"/>
+              </w:rPr>
+              <w:t xml:space="preserve"> I should be able to check and fix the problem. </w:t>
+            </w:r>
+          </w:p>
           <w:p>
             <w:pPr>
               <w:spacing w:after="0" w:line="240" w:lineRule="auto"/>
@@ -6717,6 +8743,56 @@
     </w:sectPr>
   </w:body>
 </w:document>
+</file>
+
+<file path=word/endnotes.xml><?xml version="1.0" encoding="utf-8"?>
+<w:endnotes xmlns:wpc="http://schemas.microsoft.com/office/word/2010/wordprocessingCanvas" xmlns:cx="http://schemas.microsoft.com/office/drawing/2014/chartex" xmlns:cx1="http://schemas.microsoft.com/office/drawing/2015/9/8/chartex" xmlns:cx2="http://schemas.microsoft.com/office/drawing/2015/10/21/chartex" xmlns:cx3="http://schemas.microsoft.com/office/drawing/2016/5/9/chartex" xmlns:cx4="http://schemas.microsoft.com/office/drawing/2016/5/10/chartex" xmlns:cx5="http://schemas.microsoft.com/office/drawing/2016/5/11/chartex" xmlns:cx6="http://schemas.microsoft.com/office/drawing/2016/5/12/chartex" xmlns:cx7="http://schemas.microsoft.com/office/drawing/2016/5/13/chartex" xmlns:cx8="http://schemas.microsoft.com/office/drawing/2016/5/14/chartex" xmlns:mc="http://schemas.openxmlformats.org/markup-compatibility/2006" xmlns:aink="http://schemas.microsoft.com/office/drawing/2016/ink" xmlns:am3d="http://schemas.microsoft.com/office/drawing/2017/model3d" xmlns:o="urn:schemas-microsoft-com:office:office" xmlns:oel="http://schemas.microsoft.com/office/2019/extlst" xmlns:r="http://schemas.openxmlformats.org/officeDocument/2006/relationships" xmlns:m="http://schemas.openxmlformats.org/officeDocument/2006/math" xmlns:v="urn:schemas-microsoft-com:vml" xmlns:wp14="http://schemas.microsoft.com/office/word/2010/wordprocessingDrawing" xmlns:wp="http://schemas.openxmlformats.org/drawingml/2006/wordprocessingDrawing" xmlns:w10="urn:schemas-microsoft-com:office:word" xmlns:w="http://schemas.openxmlformats.org/wordprocessingml/2006/main" xmlns:w14="http://schemas.microsoft.com/office/word/2010/wordml" xmlns:w15="http://schemas.microsoft.com/office/word/2012/wordml" xmlns:w16cex="http://schemas.microsoft.com/office/word/2018/wordml/cex" xmlns:w16cid="http://schemas.microsoft.com/office/word/2016/wordml/cid" xmlns:w16="http://schemas.microsoft.com/office/word/2018/wordml" xmlns:w16sdtdh="http://schemas.microsoft.com/office/word/2020/wordml/sdtdatahash" xmlns:w16se="http://schemas.microsoft.com/office/word/2015/wordml/symex" xmlns:wpg="http://schemas.microsoft.com/office/word/2010/wordprocessingGroup" xmlns:wpi="http://schemas.microsoft.com/office/word/2010/wordprocessingInk" xmlns:wne="http://schemas.microsoft.com/office/word/2006/wordml" xmlns:wps="http://schemas.microsoft.com/office/word/2010/wordprocessingShape" mc:Ignorable="w14 w15 w16se w16cid w16 w16cex w16sdtdh wp14">
+  <w:endnote w:type="separator" w:id="-1">
+    <w:p>
+      <w:pPr>
+        <w:spacing w:after="0" w:line="240" w:lineRule="auto"/>
+      </w:pPr>
+      <w:r>
+        <w:separator/>
+      </w:r>
+    </w:p>
+  </w:endnote>
+  <w:endnote w:type="continuationSeparator" w:id="0">
+    <w:p>
+      <w:pPr>
+        <w:spacing w:after="0" w:line="240" w:lineRule="auto"/>
+      </w:pPr>
+      <w:r>
+        <w:continuationSeparator/>
+      </w:r>
+    </w:p>
+  </w:endnote>
+</w:endnotes>
+</file>
+
+<file path=word/footnotes.xml><?xml version="1.0" encoding="utf-8"?>
+<w:footnotes xmlns:wpc="http://schemas.microsoft.com/office/word/2010/wordprocessingCanvas" xmlns:cx="http://schemas.microsoft.com/office/drawing/2014/chartex" xmlns:cx1="http://schemas.microsoft.com/office/drawing/2015/9/8/chartex" xmlns:cx2="http://schemas.microsoft.com/office/drawing/2015/10/21/chartex" xmlns:cx3="http://schemas.microsoft.com/office/drawing/2016/5/9/chartex" xmlns:cx4="http://schemas.microsoft.com/office/drawing/2016/5/10/chartex" xmlns:cx5="http://schemas.microsoft.com/office/drawing/2016/5/11/chartex" xmlns:cx6="http://schemas.microsoft.com/office/drawing/2016/5/12/chartex" xmlns:cx7="http://schemas.microsoft.com/office/drawing/2016/5/13/chartex" xmlns:cx8="http://schemas.microsoft.com/office/drawing/2016/5/14/chartex" xmlns:mc="http://schemas.openxmlformats.org/markup-compatibility/2006" xmlns:aink="http://schemas.microsoft.com/office/drawing/2016/ink" xmlns:am3d="http://schemas.microsoft.com/office/drawing/2017/model3d" xmlns:o="urn:schemas-microsoft-com:office:office" xmlns:oel="http://schemas.microsoft.com/office/2019/extlst" xmlns:r="http://schemas.openxmlformats.org/officeDocument/2006/relationships" xmlns:m="http://schemas.openxmlformats.org/officeDocument/2006/math" xmlns:v="urn:schemas-microsoft-com:vml" xmlns:wp14="http://schemas.microsoft.com/office/word/2010/wordprocessingDrawing" xmlns:wp="http://schemas.openxmlformats.org/drawingml/2006/wordprocessingDrawing" xmlns:w10="urn:schemas-microsoft-com:office:word" xmlns:w="http://schemas.openxmlformats.org/wordprocessingml/2006/main" xmlns:w14="http://schemas.microsoft.com/office/word/2010/wordml" xmlns:w15="http://schemas.microsoft.com/office/word/2012/wordml" xmlns:w16cex="http://schemas.microsoft.com/office/word/2018/wordml/cex" xmlns:w16cid="http://schemas.microsoft.com/office/word/2016/wordml/cid" xmlns:w16="http://schemas.microsoft.com/office/word/2018/wordml" xmlns:w16sdtdh="http://schemas.microsoft.com/office/word/2020/wordml/sdtdatahash" xmlns:w16se="http://schemas.microsoft.com/office/word/2015/wordml/symex" xmlns:wpg="http://schemas.microsoft.com/office/word/2010/wordprocessingGroup" xmlns:wpi="http://schemas.microsoft.com/office/word/2010/wordprocessingInk" xmlns:wne="http://schemas.microsoft.com/office/word/2006/wordml" xmlns:wps="http://schemas.microsoft.com/office/word/2010/wordprocessingShape" mc:Ignorable="w14 w15 w16se w16cid w16 w16cex w16sdtdh wp14">
+  <w:footnote w:type="separator" w:id="-1">
+    <w:p>
+      <w:pPr>
+        <w:spacing w:after="0" w:line="240" w:lineRule="auto"/>
+      </w:pPr>
+      <w:r>
+        <w:separator/>
+      </w:r>
+    </w:p>
+  </w:footnote>
+  <w:footnote w:type="continuationSeparator" w:id="0">
+    <w:p>
+      <w:pPr>
+        <w:spacing w:after="0" w:line="240" w:lineRule="auto"/>
+      </w:pPr>
+      <w:r>
+        <w:continuationSeparator/>
+      </w:r>
+    </w:p>
+  </w:footnote>
+</w:footnotes>
 </file>
 
 <file path=word/styles.xml><?xml version="1.0" encoding="utf-8"?>
@@ -7114,18 +9190,18 @@
     <w:lsdException w:name="Unresolved Mention" w:semiHidden="1" w:unhideWhenUsed="1"/>
     <w:lsdException w:name="Smart Link" w:semiHidden="1" w:unhideWhenUsed="1"/>
   </w:latentStyles>
-  <w:style w:type="paragraph" w:default="1" w:styleId="Normal">
+  <w:style w:type="paragraph" w:default="1" w:styleId="a">
     <w:name w:val="Normal"/>
     <w:qFormat/>
     <w:rsid w:val="008C1268"/>
   </w:style>
-  <w:style w:type="character" w:default="1" w:styleId="DefaultParagraphFont">
+  <w:style w:type="character" w:default="1" w:styleId="a0">
     <w:name w:val="Default Paragraph Font"/>
     <w:uiPriority w:val="1"/>
     <w:semiHidden/>
     <w:unhideWhenUsed/>
   </w:style>
-  <w:style w:type="table" w:default="1" w:styleId="TableNormal">
+  <w:style w:type="table" w:default="1" w:styleId="a1">
     <w:name w:val="Normal Table"/>
     <w:uiPriority w:val="99"/>
     <w:semiHidden/>
@@ -7140,11 +9216,55 @@
       </w:tblCellMar>
     </w:tblPr>
   </w:style>
-  <w:style w:type="numbering" w:default="1" w:styleId="NoList">
+  <w:style w:type="numbering" w:default="1" w:styleId="a2">
     <w:name w:val="No List"/>
     <w:uiPriority w:val="99"/>
     <w:semiHidden/>
     <w:unhideWhenUsed/>
+  </w:style>
+  <w:style w:type="paragraph" w:styleId="a3">
+    <w:name w:val="header"/>
+    <w:basedOn w:val="a"/>
+    <w:link w:val="a4"/>
+    <w:uiPriority w:val="99"/>
+    <w:unhideWhenUsed/>
+    <w:rsid w:val="00F17CEB"/>
+    <w:pPr>
+      <w:tabs>
+        <w:tab w:val="center" w:pos="4513"/>
+        <w:tab w:val="right" w:pos="9026"/>
+      </w:tabs>
+      <w:spacing w:after="0" w:line="240" w:lineRule="auto"/>
+    </w:pPr>
+  </w:style>
+  <w:style w:type="character" w:customStyle="1" w:styleId="a4">
+    <w:name w:val="頁首 字元"/>
+    <w:basedOn w:val="a0"/>
+    <w:link w:val="a3"/>
+    <w:uiPriority w:val="99"/>
+    <w:rsid w:val="00F17CEB"/>
+  </w:style>
+  <w:style w:type="paragraph" w:styleId="a5">
+    <w:name w:val="footer"/>
+    <w:basedOn w:val="a"/>
+    <w:link w:val="a6"/>
+    <w:uiPriority w:val="99"/>
+    <w:unhideWhenUsed/>
+    <w:rsid w:val="00F17CEB"/>
+    <w:pPr>
+      <w:tabs>
+        <w:tab w:val="center" w:pos="4513"/>
+        <w:tab w:val="right" w:pos="9026"/>
+      </w:tabs>
+      <w:spacing w:after="0" w:line="240" w:lineRule="auto"/>
+    </w:pPr>
+  </w:style>
+  <w:style w:type="character" w:customStyle="1" w:styleId="a6">
+    <w:name w:val="頁尾 字元"/>
+    <w:basedOn w:val="a0"/>
+    <w:link w:val="a5"/>
+    <w:uiPriority w:val="99"/>
+    <w:rsid w:val="00F17CEB"/>
   </w:style>
 </w:styles>
 </file>

</xml_diff>

<commit_message>
Edit user stories file
</commit_message>
<xml_diff>
--- a/Milestone_2/user_stories.docx
+++ b/Milestone_2/user_stories.docx
@@ -1819,7 +1819,7 @@
                 <w:color w:val="000000"/>
                 <w:lang w:eastAsia="en-AU"/>
               </w:rPr>
-              <w:t xml:space="preserve">If there are any errors or issues </w:t>
+              <w:t>If there are any errors or issues</w:t>
             </w:r>
             <w:r>
               <w:rPr>
@@ -5472,13 +5472,23 @@
               </w:rPr>
               <w:t xml:space="preserve"> I </w:t>
             </w:r>
-            <w:r>
-              <w:rPr>
-                <w:rFonts w:ascii="Calibri" w:eastAsia="Times New Roman" w:hAnsi="Calibri" w:cs="Calibri"/>
-                <w:color w:val="000000"/>
-                <w:lang w:eastAsia="en-AU"/>
-              </w:rPr>
-              <w:t>am able to see exact dosage amounts and how often I should take the medication</w:t>
+            <w:proofErr w:type="gramStart"/>
+            <w:r>
+              <w:rPr>
+                <w:rFonts w:ascii="Calibri" w:eastAsia="Times New Roman" w:hAnsi="Calibri" w:cs="Calibri"/>
+                <w:color w:val="000000"/>
+                <w:lang w:eastAsia="en-AU"/>
+              </w:rPr>
+              <w:t>am able to</w:t>
+            </w:r>
+            <w:proofErr w:type="gramEnd"/>
+            <w:r>
+              <w:rPr>
+                <w:rFonts w:ascii="Calibri" w:eastAsia="Times New Roman" w:hAnsi="Calibri" w:cs="Calibri"/>
+                <w:color w:val="000000"/>
+                <w:lang w:eastAsia="en-AU"/>
+              </w:rPr>
+              <w:t xml:space="preserve"> see exact dosage amounts and how often I should take the medication</w:t>
             </w:r>
             <w:r>
               <w:rPr>
@@ -6287,8 +6297,18 @@
                 <w:color w:val="000000"/>
                 <w:lang w:eastAsia="en-AU"/>
               </w:rPr>
-              <w:t xml:space="preserve">  I can have my doctor review them and advise me on treatement</w:t>
-            </w:r>
+              <w:t xml:space="preserve">  I can have my doctor review them and advise me on </w:t>
+            </w:r>
+            <w:proofErr w:type="spellStart"/>
+            <w:r>
+              <w:rPr>
+                <w:rFonts w:ascii="Calibri" w:eastAsia="Times New Roman" w:hAnsi="Calibri" w:cs="Calibri"/>
+                <w:color w:val="000000"/>
+                <w:lang w:eastAsia="en-AU"/>
+              </w:rPr>
+              <w:t>treatement</w:t>
+            </w:r>
+            <w:proofErr w:type="spellEnd"/>
           </w:p>
         </w:tc>
       </w:tr>
@@ -11273,7 +11293,25 @@
                 <w:color w:val="000000"/>
                 <w:lang w:eastAsia="en-AU"/>
               </w:rPr>
-              <w:t xml:space="preserve">  I can easily keep a documented list of all of my patients online to be accessed whenever I need.</w:t>
+              <w:t xml:space="preserve">  I can easily keep a documented list of </w:t>
+            </w:r>
+            <w:proofErr w:type="gramStart"/>
+            <w:r>
+              <w:rPr>
+                <w:rFonts w:ascii="Calibri" w:eastAsia="Times New Roman" w:hAnsi="Calibri" w:cs="Calibri"/>
+                <w:color w:val="000000"/>
+                <w:lang w:eastAsia="en-AU"/>
+              </w:rPr>
+              <w:t>all of</w:t>
+            </w:r>
+            <w:proofErr w:type="gramEnd"/>
+            <w:r>
+              <w:rPr>
+                <w:rFonts w:ascii="Calibri" w:eastAsia="Times New Roman" w:hAnsi="Calibri" w:cs="Calibri"/>
+                <w:color w:val="000000"/>
+                <w:lang w:eastAsia="en-AU"/>
+              </w:rPr>
+              <w:t xml:space="preserve"> my patients online to be accessed whenever I need.</w:t>
             </w:r>
           </w:p>
         </w:tc>
@@ -12489,15 +12527,33 @@
                 <w:color w:val="000000"/>
                 <w:lang w:eastAsia="en-AU"/>
               </w:rPr>
-              <w:t xml:space="preserve"> I am </w:t>
-            </w:r>
-            <w:r>
-              <w:rPr>
-                <w:rFonts w:ascii="Calibri" w:eastAsia="Times New Roman" w:hAnsi="Calibri" w:cs="Calibri"/>
-                <w:color w:val="000000"/>
-                <w:lang w:eastAsia="en-AU"/>
-              </w:rPr>
-              <w:t>able to select a patient from the list and view their record</w:t>
+              <w:t xml:space="preserve"> I </w:t>
+            </w:r>
+            <w:proofErr w:type="gramStart"/>
+            <w:r>
+              <w:rPr>
+                <w:rFonts w:ascii="Calibri" w:eastAsia="Times New Roman" w:hAnsi="Calibri" w:cs="Calibri"/>
+                <w:color w:val="000000"/>
+                <w:lang w:eastAsia="en-AU"/>
+              </w:rPr>
+              <w:t xml:space="preserve">am </w:t>
+            </w:r>
+            <w:r>
+              <w:rPr>
+                <w:rFonts w:ascii="Calibri" w:eastAsia="Times New Roman" w:hAnsi="Calibri" w:cs="Calibri"/>
+                <w:color w:val="000000"/>
+                <w:lang w:eastAsia="en-AU"/>
+              </w:rPr>
+              <w:t>able to</w:t>
+            </w:r>
+            <w:proofErr w:type="gramEnd"/>
+            <w:r>
+              <w:rPr>
+                <w:rFonts w:ascii="Calibri" w:eastAsia="Times New Roman" w:hAnsi="Calibri" w:cs="Calibri"/>
+                <w:color w:val="000000"/>
+                <w:lang w:eastAsia="en-AU"/>
+              </w:rPr>
+              <w:t xml:space="preserve"> select a patient from the list and view their record</w:t>
             </w:r>
             <w:r>
               <w:rPr>
@@ -13085,7 +13141,25 @@
                 <w:color w:val="000000"/>
                 <w:lang w:eastAsia="en-AU"/>
               </w:rPr>
-              <w:t>To check patients health status</w:t>
+              <w:t xml:space="preserve">To check </w:t>
+            </w:r>
+            <w:proofErr w:type="gramStart"/>
+            <w:r>
+              <w:rPr>
+                <w:rFonts w:ascii="Calibri" w:eastAsia="Times New Roman" w:hAnsi="Calibri" w:cs="Calibri"/>
+                <w:color w:val="000000"/>
+                <w:lang w:eastAsia="en-AU"/>
+              </w:rPr>
+              <w:t>patients</w:t>
+            </w:r>
+            <w:proofErr w:type="gramEnd"/>
+            <w:r>
+              <w:rPr>
+                <w:rFonts w:ascii="Calibri" w:eastAsia="Times New Roman" w:hAnsi="Calibri" w:cs="Calibri"/>
+                <w:color w:val="000000"/>
+                <w:lang w:eastAsia="en-AU"/>
+              </w:rPr>
+              <w:t xml:space="preserve"> health status</w:t>
             </w:r>
           </w:p>
         </w:tc>
@@ -13270,7 +13344,25 @@
                 <w:color w:val="000000"/>
                 <w:lang w:eastAsia="en-AU"/>
               </w:rPr>
-              <w:t>I am able to learn more about the patients and diagnosis them correctly.</w:t>
+              <w:t xml:space="preserve">I </w:t>
+            </w:r>
+            <w:proofErr w:type="gramStart"/>
+            <w:r>
+              <w:rPr>
+                <w:rFonts w:ascii="Calibri" w:eastAsia="Times New Roman" w:hAnsi="Calibri" w:cs="Calibri"/>
+                <w:color w:val="000000"/>
+                <w:lang w:eastAsia="en-AU"/>
+              </w:rPr>
+              <w:t>am able to</w:t>
+            </w:r>
+            <w:proofErr w:type="gramEnd"/>
+            <w:r>
+              <w:rPr>
+                <w:rFonts w:ascii="Calibri" w:eastAsia="Times New Roman" w:hAnsi="Calibri" w:cs="Calibri"/>
+                <w:color w:val="000000"/>
+                <w:lang w:eastAsia="en-AU"/>
+              </w:rPr>
+              <w:t xml:space="preserve"> learn more about the patients and diagnosis them correctly.</w:t>
             </w:r>
           </w:p>
         </w:tc>
@@ -15792,7 +15884,17 @@
                 <w:color w:val="000000"/>
                 <w:lang w:eastAsia="en-AU"/>
               </w:rPr>
-              <w:t>16</w:t>
+              <w:t>1</w:t>
+            </w:r>
+            <w:r>
+              <w:rPr>
+                <w:rFonts w:ascii="Calibri" w:eastAsia="Times New Roman" w:hAnsi="Calibri" w:cs="Calibri"/>
+                <w:b/>
+                <w:bCs/>
+                <w:color w:val="000000"/>
+                <w:lang w:eastAsia="en-AU"/>
+              </w:rPr>
+              <w:t>6</w:t>
             </w:r>
           </w:p>
         </w:tc>
@@ -15827,7 +15929,7 @@
                 <w:color w:val="000000"/>
                 <w:lang w:eastAsia="en-AU"/>
               </w:rPr>
-              <w:t>Doctor viewing appointments for the day</w:t>
+              <w:t>Doctor viewing patient health information</w:t>
             </w:r>
           </w:p>
         </w:tc>
@@ -16025,1069 +16127,7 @@
                 <w:color w:val="000000"/>
                 <w:lang w:eastAsia="en-AU"/>
               </w:rPr>
-              <w:t>64</w:t>
-            </w:r>
-          </w:p>
-        </w:tc>
-      </w:tr>
-      <w:tr>
-        <w:trPr>
-          <w:trHeight w:val="300"/>
-        </w:trPr>
-        <w:tc>
-          <w:tcPr>
-            <w:tcW w:w="3967" w:type="dxa"/>
-            <w:gridSpan w:val="5"/>
-            <w:tcBorders>
-              <w:top w:val="single" w:sz="4" w:space="0" w:color="auto"/>
-              <w:left w:val="single" w:sz="4" w:space="0" w:color="auto"/>
-              <w:bottom w:val="single" w:sz="4" w:space="0" w:color="auto"/>
-              <w:right w:val="single" w:sz="4" w:space="0" w:color="000000"/>
-            </w:tcBorders>
-            <w:shd w:val="clear" w:color="auto" w:fill="auto"/>
-            <w:noWrap/>
-            <w:hideMark/>
-          </w:tcPr>
-          <w:p>
-            <w:pPr>
-              <w:spacing w:after="0" w:line="240" w:lineRule="auto"/>
-              <w:jc w:val="right"/>
-              <w:rPr>
-                <w:rFonts w:ascii="Calibri" w:eastAsia="Times New Roman" w:hAnsi="Calibri" w:cs="Calibri"/>
-                <w:b/>
-                <w:bCs/>
-                <w:color w:val="000000"/>
-                <w:lang w:eastAsia="en-AU"/>
-              </w:rPr>
-            </w:pPr>
-            <w:r>
-              <w:rPr>
-                <w:rFonts w:ascii="Calibri" w:eastAsia="Times New Roman" w:hAnsi="Calibri" w:cs="Calibri"/>
-                <w:b/>
-                <w:bCs/>
-                <w:color w:val="000000"/>
-                <w:lang w:eastAsia="en-AU"/>
-              </w:rPr>
-              <w:t>As a  </w:t>
-            </w:r>
-          </w:p>
-        </w:tc>
-        <w:tc>
-          <w:tcPr>
-            <w:tcW w:w="2975" w:type="dxa"/>
-            <w:gridSpan w:val="2"/>
-            <w:tcBorders>
-              <w:top w:val="single" w:sz="4" w:space="0" w:color="auto"/>
-              <w:left w:val="nil"/>
-              <w:bottom w:val="single" w:sz="4" w:space="0" w:color="auto"/>
-              <w:right w:val="single" w:sz="4" w:space="0" w:color="000000"/>
-            </w:tcBorders>
-            <w:shd w:val="clear" w:color="auto" w:fill="auto"/>
-            <w:noWrap/>
-            <w:vAlign w:val="bottom"/>
-            <w:hideMark/>
-          </w:tcPr>
-          <w:p>
-            <w:pPr>
-              <w:spacing w:after="0" w:line="240" w:lineRule="auto"/>
-              <w:jc w:val="center"/>
-              <w:rPr>
-                <w:rFonts w:ascii="Calibri" w:eastAsia="Times New Roman" w:hAnsi="Calibri" w:cs="Calibri"/>
-                <w:color w:val="000000"/>
-                <w:lang w:eastAsia="en-AU"/>
-              </w:rPr>
-            </w:pPr>
-            <w:r>
-              <w:rPr>
-                <w:rFonts w:ascii="Calibri" w:eastAsia="Times New Roman" w:hAnsi="Calibri" w:cs="Calibri"/>
-                <w:color w:val="000000"/>
-                <w:lang w:eastAsia="en-AU"/>
-              </w:rPr>
-              <w:t>Doctor</w:t>
-            </w:r>
-          </w:p>
-        </w:tc>
-      </w:tr>
-      <w:tr>
-        <w:trPr>
-          <w:trHeight w:val="300"/>
-        </w:trPr>
-        <w:tc>
-          <w:tcPr>
-            <w:tcW w:w="991" w:type="dxa"/>
-            <w:tcBorders>
-              <w:top w:val="nil"/>
-              <w:left w:val="single" w:sz="4" w:space="0" w:color="auto"/>
-              <w:bottom w:val="single" w:sz="4" w:space="0" w:color="auto"/>
-              <w:right w:val="nil"/>
-            </w:tcBorders>
-            <w:shd w:val="clear" w:color="auto" w:fill="auto"/>
-            <w:noWrap/>
-            <w:vAlign w:val="bottom"/>
-            <w:hideMark/>
-          </w:tcPr>
-          <w:p>
-            <w:pPr>
-              <w:spacing w:after="0" w:line="240" w:lineRule="auto"/>
-              <w:rPr>
-                <w:rFonts w:ascii="Calibri" w:eastAsia="Times New Roman" w:hAnsi="Calibri" w:cs="Calibri"/>
-                <w:color w:val="000000"/>
-                <w:lang w:eastAsia="en-AU"/>
-              </w:rPr>
-            </w:pPr>
-            <w:r>
-              <w:rPr>
-                <w:rFonts w:ascii="Calibri" w:eastAsia="Times New Roman" w:hAnsi="Calibri" w:cs="Calibri"/>
-                <w:color w:val="000000"/>
-                <w:lang w:eastAsia="en-AU"/>
-              </w:rPr>
-              <w:t> </w:t>
-            </w:r>
-          </w:p>
-        </w:tc>
-        <w:tc>
-          <w:tcPr>
-            <w:tcW w:w="992" w:type="dxa"/>
-            <w:tcBorders>
-              <w:top w:val="nil"/>
-              <w:left w:val="nil"/>
-              <w:bottom w:val="single" w:sz="4" w:space="0" w:color="auto"/>
-              <w:right w:val="nil"/>
-            </w:tcBorders>
-            <w:shd w:val="clear" w:color="auto" w:fill="auto"/>
-            <w:noWrap/>
-            <w:vAlign w:val="bottom"/>
-            <w:hideMark/>
-          </w:tcPr>
-          <w:p>
-            <w:pPr>
-              <w:spacing w:after="0" w:line="240" w:lineRule="auto"/>
-              <w:rPr>
-                <w:rFonts w:ascii="Calibri" w:eastAsia="Times New Roman" w:hAnsi="Calibri" w:cs="Calibri"/>
-                <w:color w:val="000000"/>
-                <w:lang w:eastAsia="en-AU"/>
-              </w:rPr>
-            </w:pPr>
-            <w:r>
-              <w:rPr>
-                <w:rFonts w:ascii="Calibri" w:eastAsia="Times New Roman" w:hAnsi="Calibri" w:cs="Calibri"/>
-                <w:color w:val="000000"/>
-                <w:lang w:eastAsia="en-AU"/>
-              </w:rPr>
-              <w:t> </w:t>
-            </w:r>
-          </w:p>
-        </w:tc>
-        <w:tc>
-          <w:tcPr>
-            <w:tcW w:w="992" w:type="dxa"/>
-            <w:gridSpan w:val="2"/>
-            <w:tcBorders>
-              <w:top w:val="nil"/>
-              <w:left w:val="nil"/>
-              <w:bottom w:val="single" w:sz="4" w:space="0" w:color="auto"/>
-              <w:right w:val="nil"/>
-            </w:tcBorders>
-            <w:shd w:val="clear" w:color="auto" w:fill="auto"/>
-            <w:noWrap/>
-            <w:vAlign w:val="bottom"/>
-            <w:hideMark/>
-          </w:tcPr>
-          <w:p>
-            <w:pPr>
-              <w:spacing w:after="0" w:line="240" w:lineRule="auto"/>
-              <w:rPr>
-                <w:rFonts w:ascii="Calibri" w:eastAsia="Times New Roman" w:hAnsi="Calibri" w:cs="Calibri"/>
-                <w:color w:val="000000"/>
-                <w:lang w:eastAsia="en-AU"/>
-              </w:rPr>
-            </w:pPr>
-            <w:r>
-              <w:rPr>
-                <w:rFonts w:ascii="Calibri" w:eastAsia="Times New Roman" w:hAnsi="Calibri" w:cs="Calibri"/>
-                <w:color w:val="000000"/>
-                <w:lang w:eastAsia="en-AU"/>
-              </w:rPr>
-              <w:t> </w:t>
-            </w:r>
-          </w:p>
-        </w:tc>
-        <w:tc>
-          <w:tcPr>
-            <w:tcW w:w="992" w:type="dxa"/>
-            <w:tcBorders>
-              <w:top w:val="nil"/>
-              <w:left w:val="nil"/>
-              <w:bottom w:val="single" w:sz="4" w:space="0" w:color="auto"/>
-              <w:right w:val="single" w:sz="4" w:space="0" w:color="auto"/>
-            </w:tcBorders>
-            <w:shd w:val="clear" w:color="auto" w:fill="auto"/>
-            <w:noWrap/>
-            <w:hideMark/>
-          </w:tcPr>
-          <w:p>
-            <w:pPr>
-              <w:spacing w:after="0" w:line="240" w:lineRule="auto"/>
-              <w:jc w:val="right"/>
-              <w:rPr>
-                <w:rFonts w:ascii="Calibri" w:eastAsia="Times New Roman" w:hAnsi="Calibri" w:cs="Calibri"/>
-                <w:b/>
-                <w:bCs/>
-                <w:color w:val="000000"/>
-                <w:lang w:eastAsia="en-AU"/>
-              </w:rPr>
-            </w:pPr>
-            <w:r>
-              <w:rPr>
-                <w:rFonts w:ascii="Calibri" w:eastAsia="Times New Roman" w:hAnsi="Calibri" w:cs="Calibri"/>
-                <w:b/>
-                <w:bCs/>
-                <w:color w:val="000000"/>
-                <w:lang w:eastAsia="en-AU"/>
-              </w:rPr>
-              <w:t>I want </w:t>
-            </w:r>
-          </w:p>
-        </w:tc>
-        <w:tc>
-          <w:tcPr>
-            <w:tcW w:w="2975" w:type="dxa"/>
-            <w:gridSpan w:val="2"/>
-            <w:tcBorders>
-              <w:top w:val="single" w:sz="4" w:space="0" w:color="auto"/>
-              <w:left w:val="nil"/>
-              <w:bottom w:val="single" w:sz="4" w:space="0" w:color="auto"/>
-              <w:right w:val="single" w:sz="4" w:space="0" w:color="000000"/>
-            </w:tcBorders>
-            <w:shd w:val="clear" w:color="auto" w:fill="auto"/>
-            <w:noWrap/>
-            <w:vAlign w:val="bottom"/>
-            <w:hideMark/>
-          </w:tcPr>
-          <w:p>
-            <w:pPr>
-              <w:spacing w:after="0" w:line="240" w:lineRule="auto"/>
-              <w:jc w:val="center"/>
-              <w:rPr>
-                <w:rFonts w:ascii="Calibri" w:eastAsia="Times New Roman" w:hAnsi="Calibri" w:cs="Calibri"/>
-                <w:color w:val="000000"/>
-                <w:lang w:eastAsia="en-AU"/>
-              </w:rPr>
-            </w:pPr>
-            <w:r>
-              <w:rPr>
-                <w:rFonts w:ascii="Calibri" w:eastAsia="Times New Roman" w:hAnsi="Calibri" w:cs="Calibri"/>
-                <w:color w:val="000000"/>
-                <w:lang w:eastAsia="en-AU"/>
-              </w:rPr>
-              <w:t>To be able to view a list of my future appointments</w:t>
-            </w:r>
-          </w:p>
-        </w:tc>
-      </w:tr>
-      <w:tr>
-        <w:trPr>
-          <w:trHeight w:val="300"/>
-        </w:trPr>
-        <w:tc>
-          <w:tcPr>
-            <w:tcW w:w="991" w:type="dxa"/>
-            <w:tcBorders>
-              <w:top w:val="nil"/>
-              <w:left w:val="single" w:sz="4" w:space="0" w:color="auto"/>
-              <w:bottom w:val="single" w:sz="4" w:space="0" w:color="auto"/>
-              <w:right w:val="nil"/>
-            </w:tcBorders>
-            <w:shd w:val="clear" w:color="auto" w:fill="auto"/>
-            <w:noWrap/>
-            <w:vAlign w:val="bottom"/>
-            <w:hideMark/>
-          </w:tcPr>
-          <w:p>
-            <w:pPr>
-              <w:spacing w:after="0" w:line="240" w:lineRule="auto"/>
-              <w:rPr>
-                <w:rFonts w:ascii="Calibri" w:eastAsia="Times New Roman" w:hAnsi="Calibri" w:cs="Calibri"/>
-                <w:color w:val="000000"/>
-                <w:lang w:eastAsia="en-AU"/>
-              </w:rPr>
-            </w:pPr>
-            <w:r>
-              <w:rPr>
-                <w:rFonts w:ascii="Calibri" w:eastAsia="Times New Roman" w:hAnsi="Calibri" w:cs="Calibri"/>
-                <w:color w:val="000000"/>
-                <w:lang w:eastAsia="en-AU"/>
-              </w:rPr>
-              <w:t> </w:t>
-            </w:r>
-          </w:p>
-        </w:tc>
-        <w:tc>
-          <w:tcPr>
-            <w:tcW w:w="992" w:type="dxa"/>
-            <w:tcBorders>
-              <w:top w:val="nil"/>
-              <w:left w:val="nil"/>
-              <w:bottom w:val="single" w:sz="4" w:space="0" w:color="auto"/>
-              <w:right w:val="nil"/>
-            </w:tcBorders>
-            <w:shd w:val="clear" w:color="auto" w:fill="auto"/>
-            <w:noWrap/>
-            <w:vAlign w:val="bottom"/>
-            <w:hideMark/>
-          </w:tcPr>
-          <w:p>
-            <w:pPr>
-              <w:spacing w:after="0" w:line="240" w:lineRule="auto"/>
-              <w:rPr>
-                <w:rFonts w:ascii="Calibri" w:eastAsia="Times New Roman" w:hAnsi="Calibri" w:cs="Calibri"/>
-                <w:color w:val="000000"/>
-                <w:lang w:eastAsia="en-AU"/>
-              </w:rPr>
-            </w:pPr>
-            <w:r>
-              <w:rPr>
-                <w:rFonts w:ascii="Calibri" w:eastAsia="Times New Roman" w:hAnsi="Calibri" w:cs="Calibri"/>
-                <w:color w:val="000000"/>
-                <w:lang w:eastAsia="en-AU"/>
-              </w:rPr>
-              <w:t> </w:t>
-            </w:r>
-          </w:p>
-        </w:tc>
-        <w:tc>
-          <w:tcPr>
-            <w:tcW w:w="992" w:type="dxa"/>
-            <w:gridSpan w:val="2"/>
-            <w:tcBorders>
-              <w:top w:val="nil"/>
-              <w:left w:val="nil"/>
-              <w:bottom w:val="single" w:sz="4" w:space="0" w:color="auto"/>
-              <w:right w:val="nil"/>
-            </w:tcBorders>
-            <w:shd w:val="clear" w:color="auto" w:fill="auto"/>
-            <w:noWrap/>
-            <w:vAlign w:val="bottom"/>
-            <w:hideMark/>
-          </w:tcPr>
-          <w:p>
-            <w:pPr>
-              <w:spacing w:after="0" w:line="240" w:lineRule="auto"/>
-              <w:rPr>
-                <w:rFonts w:ascii="Calibri" w:eastAsia="Times New Roman" w:hAnsi="Calibri" w:cs="Calibri"/>
-                <w:color w:val="000000"/>
-                <w:lang w:eastAsia="en-AU"/>
-              </w:rPr>
-            </w:pPr>
-            <w:r>
-              <w:rPr>
-                <w:rFonts w:ascii="Calibri" w:eastAsia="Times New Roman" w:hAnsi="Calibri" w:cs="Calibri"/>
-                <w:color w:val="000000"/>
-                <w:lang w:eastAsia="en-AU"/>
-              </w:rPr>
-              <w:t> </w:t>
-            </w:r>
-          </w:p>
-        </w:tc>
-        <w:tc>
-          <w:tcPr>
-            <w:tcW w:w="992" w:type="dxa"/>
-            <w:tcBorders>
-              <w:top w:val="nil"/>
-              <w:left w:val="nil"/>
-              <w:bottom w:val="single" w:sz="4" w:space="0" w:color="auto"/>
-              <w:right w:val="single" w:sz="4" w:space="0" w:color="auto"/>
-            </w:tcBorders>
-            <w:shd w:val="clear" w:color="auto" w:fill="auto"/>
-            <w:noWrap/>
-            <w:hideMark/>
-          </w:tcPr>
-          <w:p>
-            <w:pPr>
-              <w:spacing w:after="0" w:line="240" w:lineRule="auto"/>
-              <w:jc w:val="right"/>
-              <w:rPr>
-                <w:rFonts w:ascii="Calibri" w:eastAsia="Times New Roman" w:hAnsi="Calibri" w:cs="Calibri"/>
-                <w:b/>
-                <w:bCs/>
-                <w:color w:val="000000"/>
-                <w:lang w:eastAsia="en-AU"/>
-              </w:rPr>
-            </w:pPr>
-            <w:r>
-              <w:rPr>
-                <w:rFonts w:ascii="Calibri" w:eastAsia="Times New Roman" w:hAnsi="Calibri" w:cs="Calibri"/>
-                <w:b/>
-                <w:bCs/>
-                <w:color w:val="000000"/>
-                <w:lang w:eastAsia="en-AU"/>
-              </w:rPr>
-              <w:t> So that</w:t>
-            </w:r>
-          </w:p>
-        </w:tc>
-        <w:tc>
-          <w:tcPr>
-            <w:tcW w:w="2975" w:type="dxa"/>
-            <w:gridSpan w:val="2"/>
-            <w:tcBorders>
-              <w:top w:val="single" w:sz="4" w:space="0" w:color="auto"/>
-              <w:left w:val="nil"/>
-              <w:bottom w:val="single" w:sz="4" w:space="0" w:color="auto"/>
-              <w:right w:val="single" w:sz="4" w:space="0" w:color="000000"/>
-            </w:tcBorders>
-            <w:shd w:val="clear" w:color="auto" w:fill="auto"/>
-            <w:noWrap/>
-            <w:vAlign w:val="bottom"/>
-            <w:hideMark/>
-          </w:tcPr>
-          <w:p>
-            <w:pPr>
-              <w:spacing w:after="0" w:line="240" w:lineRule="auto"/>
-              <w:jc w:val="center"/>
-              <w:rPr>
-                <w:rFonts w:ascii="Calibri" w:eastAsia="Times New Roman" w:hAnsi="Calibri" w:cs="Calibri"/>
-                <w:color w:val="000000"/>
-                <w:lang w:eastAsia="en-AU"/>
-              </w:rPr>
-            </w:pPr>
-            <w:r>
-              <w:rPr>
-                <w:rFonts w:ascii="Calibri" w:eastAsia="Times New Roman" w:hAnsi="Calibri" w:cs="Calibri"/>
-                <w:color w:val="000000"/>
-                <w:lang w:eastAsia="en-AU"/>
-              </w:rPr>
-              <w:t> </w:t>
-            </w:r>
-            <w:r>
-              <w:rPr>
-                <w:rFonts w:ascii="Calibri" w:eastAsia="Times New Roman" w:hAnsi="Calibri" w:cs="Calibri"/>
-                <w:color w:val="000000"/>
-                <w:lang w:eastAsia="en-AU"/>
-              </w:rPr>
-              <w:t>I can adequately prepare for each patient that I will be seeing</w:t>
-            </w:r>
-          </w:p>
-        </w:tc>
-      </w:tr>
-      <w:tr>
-        <w:trPr>
-          <w:trHeight w:val="300"/>
-        </w:trPr>
-        <w:tc>
-          <w:tcPr>
-            <w:tcW w:w="6942" w:type="dxa"/>
-            <w:gridSpan w:val="7"/>
-            <w:tcBorders>
-              <w:top w:val="single" w:sz="4" w:space="0" w:color="auto"/>
-              <w:left w:val="single" w:sz="4" w:space="0" w:color="auto"/>
-              <w:bottom w:val="single" w:sz="4" w:space="0" w:color="auto"/>
-              <w:right w:val="single" w:sz="4" w:space="0" w:color="000000"/>
-            </w:tcBorders>
-            <w:shd w:val="clear" w:color="auto" w:fill="auto"/>
-            <w:noWrap/>
-            <w:vAlign w:val="bottom"/>
-            <w:hideMark/>
-          </w:tcPr>
-          <w:p>
-            <w:pPr>
-              <w:spacing w:after="0" w:line="240" w:lineRule="auto"/>
-              <w:jc w:val="center"/>
-              <w:rPr>
-                <w:rFonts w:ascii="Calibri" w:eastAsia="Times New Roman" w:hAnsi="Calibri" w:cs="Calibri"/>
-                <w:color w:val="000000"/>
-                <w:lang w:eastAsia="en-AU"/>
-              </w:rPr>
-            </w:pPr>
-            <w:r>
-              <w:rPr>
-                <w:rFonts w:ascii="Calibri" w:eastAsia="Times New Roman" w:hAnsi="Calibri" w:cs="Calibri"/>
-                <w:color w:val="000000"/>
-                <w:lang w:eastAsia="en-AU"/>
-              </w:rPr>
-              <w:t> </w:t>
-            </w:r>
-          </w:p>
-        </w:tc>
-      </w:tr>
-      <w:tr>
-        <w:trPr>
-          <w:trHeight w:val="450"/>
-        </w:trPr>
-        <w:tc>
-          <w:tcPr>
-            <w:tcW w:w="2484" w:type="dxa"/>
-            <w:gridSpan w:val="3"/>
-            <w:vMerge w:val="restart"/>
-            <w:tcBorders>
-              <w:top w:val="single" w:sz="4" w:space="0" w:color="auto"/>
-              <w:left w:val="single" w:sz="4" w:space="0" w:color="auto"/>
-              <w:bottom w:val="single" w:sz="4" w:space="0" w:color="auto"/>
-              <w:right w:val="single" w:sz="4" w:space="0" w:color="000000"/>
-            </w:tcBorders>
-            <w:shd w:val="clear" w:color="auto" w:fill="auto"/>
-            <w:noWrap/>
-            <w:hideMark/>
-          </w:tcPr>
-          <w:p>
-            <w:pPr>
-              <w:spacing w:after="0" w:line="240" w:lineRule="auto"/>
-              <w:jc w:val="right"/>
-              <w:rPr>
-                <w:rFonts w:ascii="Calibri" w:eastAsia="Times New Roman" w:hAnsi="Calibri" w:cs="Calibri"/>
-                <w:b/>
-                <w:bCs/>
-                <w:color w:val="000000"/>
-                <w:lang w:eastAsia="en-AU"/>
-              </w:rPr>
-            </w:pPr>
-            <w:r>
-              <w:rPr>
-                <w:rFonts w:ascii="Calibri" w:eastAsia="Times New Roman" w:hAnsi="Calibri" w:cs="Calibri"/>
-                <w:b/>
-                <w:bCs/>
-                <w:color w:val="000000"/>
-                <w:lang w:eastAsia="en-AU"/>
-              </w:rPr>
-              <w:t>Acceptance Criteria </w:t>
-            </w:r>
-          </w:p>
-        </w:tc>
-        <w:tc>
-          <w:tcPr>
-            <w:tcW w:w="4458" w:type="dxa"/>
-            <w:gridSpan w:val="4"/>
-            <w:vMerge w:val="restart"/>
-            <w:tcBorders>
-              <w:top w:val="single" w:sz="4" w:space="0" w:color="auto"/>
-              <w:left w:val="single" w:sz="4" w:space="0" w:color="auto"/>
-              <w:bottom w:val="single" w:sz="4" w:space="0" w:color="000000"/>
-              <w:right w:val="single" w:sz="4" w:space="0" w:color="000000"/>
-            </w:tcBorders>
-            <w:shd w:val="clear" w:color="auto" w:fill="auto"/>
-            <w:vAlign w:val="bottom"/>
-          </w:tcPr>
-          <w:p>
-            <w:pPr>
-              <w:spacing w:after="0" w:line="240" w:lineRule="auto"/>
-              <w:jc w:val="center"/>
-              <w:rPr>
-                <w:rFonts w:ascii="Calibri" w:eastAsia="Times New Roman" w:hAnsi="Calibri" w:cs="Calibri"/>
-                <w:color w:val="000000"/>
-                <w:lang w:eastAsia="en-AU"/>
-              </w:rPr>
-            </w:pPr>
-            <w:r>
-              <w:rPr>
-                <w:rFonts w:ascii="Calibri" w:eastAsia="Times New Roman" w:hAnsi="Calibri" w:cs="Calibri"/>
-                <w:color w:val="000000"/>
-                <w:lang w:eastAsia="en-AU"/>
-              </w:rPr>
-              <w:t>Criterion 1:</w:t>
-            </w:r>
-          </w:p>
-          <w:p>
-            <w:pPr>
-              <w:spacing w:after="0" w:line="240" w:lineRule="auto"/>
-              <w:rPr>
-                <w:rFonts w:ascii="Calibri" w:eastAsia="Times New Roman" w:hAnsi="Calibri" w:cs="Calibri"/>
-                <w:color w:val="000000"/>
-                <w:lang w:eastAsia="en-AU"/>
-              </w:rPr>
-            </w:pPr>
-            <w:r>
-              <w:rPr>
-                <w:rFonts w:ascii="Calibri" w:eastAsia="Times New Roman" w:hAnsi="Calibri" w:cs="Calibri"/>
-                <w:i/>
-                <w:iCs/>
-                <w:color w:val="000000"/>
-                <w:lang w:eastAsia="en-AU"/>
-              </w:rPr>
-              <w:t>Given</w:t>
-            </w:r>
-            <w:r>
-              <w:rPr>
-                <w:rFonts w:ascii="Calibri" w:eastAsia="Times New Roman" w:hAnsi="Calibri" w:cs="Calibri"/>
-                <w:color w:val="000000"/>
-                <w:lang w:eastAsia="en-AU"/>
-              </w:rPr>
-              <w:t xml:space="preserve"> I am a doctor at the hospital,</w:t>
-            </w:r>
-          </w:p>
-          <w:p>
-            <w:pPr>
-              <w:spacing w:after="0" w:line="240" w:lineRule="auto"/>
-              <w:rPr>
-                <w:rFonts w:ascii="Calibri" w:eastAsia="Times New Roman" w:hAnsi="Calibri" w:cs="Calibri"/>
-                <w:color w:val="000000"/>
-                <w:lang w:eastAsia="en-AU"/>
-              </w:rPr>
-            </w:pPr>
-            <w:r>
-              <w:rPr>
-                <w:rFonts w:ascii="Calibri" w:eastAsia="Times New Roman" w:hAnsi="Calibri" w:cs="Calibri"/>
-                <w:i/>
-                <w:iCs/>
-                <w:color w:val="000000"/>
-                <w:lang w:eastAsia="en-AU"/>
-              </w:rPr>
-              <w:t>When</w:t>
-            </w:r>
-            <w:r>
-              <w:rPr>
-                <w:rFonts w:ascii="Calibri" w:eastAsia="Times New Roman" w:hAnsi="Calibri" w:cs="Calibri"/>
-                <w:color w:val="000000"/>
-                <w:lang w:eastAsia="en-AU"/>
-              </w:rPr>
-              <w:t xml:space="preserve"> I access my appointments page,</w:t>
-            </w:r>
-          </w:p>
-          <w:p>
-            <w:pPr>
-              <w:spacing w:after="0" w:line="240" w:lineRule="auto"/>
-              <w:rPr>
-                <w:rFonts w:ascii="Calibri" w:eastAsia="Times New Roman" w:hAnsi="Calibri" w:cs="Calibri"/>
-                <w:color w:val="000000"/>
-                <w:lang w:eastAsia="en-AU"/>
-              </w:rPr>
-            </w:pPr>
-            <w:r>
-              <w:rPr>
-                <w:rFonts w:ascii="Calibri" w:eastAsia="Times New Roman" w:hAnsi="Calibri" w:cs="Calibri"/>
-                <w:i/>
-                <w:iCs/>
-                <w:color w:val="000000"/>
-                <w:lang w:eastAsia="en-AU"/>
-              </w:rPr>
-              <w:t>Then</w:t>
-            </w:r>
-            <w:r>
-              <w:rPr>
-                <w:rFonts w:ascii="Calibri" w:eastAsia="Times New Roman" w:hAnsi="Calibri" w:cs="Calibri"/>
-                <w:color w:val="000000"/>
-                <w:lang w:eastAsia="en-AU"/>
-              </w:rPr>
-              <w:t xml:space="preserve"> I can look at my appointments for a given day. </w:t>
-            </w:r>
-          </w:p>
-          <w:p>
-            <w:pPr>
-              <w:spacing w:after="0" w:line="240" w:lineRule="auto"/>
-              <w:jc w:val="center"/>
-              <w:rPr>
-                <w:rFonts w:ascii="Calibri" w:eastAsia="Times New Roman" w:hAnsi="Calibri" w:cs="Calibri"/>
-                <w:color w:val="000000"/>
-                <w:lang w:eastAsia="en-AU"/>
-              </w:rPr>
-            </w:pPr>
-            <w:r>
-              <w:rPr>
-                <w:rFonts w:ascii="Calibri" w:eastAsia="Times New Roman" w:hAnsi="Calibri" w:cs="Calibri"/>
-                <w:color w:val="000000"/>
-                <w:lang w:eastAsia="en-AU"/>
-              </w:rPr>
-              <w:t>Criterion 1:</w:t>
-            </w:r>
-          </w:p>
-          <w:p>
-            <w:pPr>
-              <w:spacing w:after="0" w:line="240" w:lineRule="auto"/>
-              <w:rPr>
-                <w:rFonts w:ascii="Calibri" w:eastAsia="Times New Roman" w:hAnsi="Calibri" w:cs="Calibri"/>
-                <w:color w:val="000000"/>
-                <w:lang w:eastAsia="en-AU"/>
-              </w:rPr>
-            </w:pPr>
-            <w:r>
-              <w:rPr>
-                <w:rFonts w:ascii="Calibri" w:eastAsia="Times New Roman" w:hAnsi="Calibri" w:cs="Calibri"/>
-                <w:i/>
-                <w:iCs/>
-                <w:color w:val="000000"/>
-                <w:lang w:eastAsia="en-AU"/>
-              </w:rPr>
-              <w:t>Given</w:t>
-            </w:r>
-            <w:r>
-              <w:rPr>
-                <w:rFonts w:ascii="Calibri" w:eastAsia="Times New Roman" w:hAnsi="Calibri" w:cs="Calibri"/>
-                <w:color w:val="000000"/>
-                <w:lang w:eastAsia="en-AU"/>
-              </w:rPr>
-              <w:t xml:space="preserve"> I am a doctor at the hospital,</w:t>
-            </w:r>
-          </w:p>
-          <w:p>
-            <w:pPr>
-              <w:spacing w:after="0" w:line="240" w:lineRule="auto"/>
-              <w:rPr>
-                <w:rFonts w:ascii="Calibri" w:eastAsia="Times New Roman" w:hAnsi="Calibri" w:cs="Calibri"/>
-                <w:color w:val="000000"/>
-                <w:lang w:eastAsia="en-AU"/>
-              </w:rPr>
-            </w:pPr>
-            <w:r>
-              <w:rPr>
-                <w:rFonts w:ascii="Calibri" w:eastAsia="Times New Roman" w:hAnsi="Calibri" w:cs="Calibri"/>
-                <w:i/>
-                <w:iCs/>
-                <w:color w:val="000000"/>
-                <w:lang w:eastAsia="en-AU"/>
-              </w:rPr>
-              <w:t>When</w:t>
-            </w:r>
-            <w:r>
-              <w:rPr>
-                <w:rFonts w:ascii="Calibri" w:eastAsia="Times New Roman" w:hAnsi="Calibri" w:cs="Calibri"/>
-                <w:color w:val="000000"/>
-                <w:lang w:eastAsia="en-AU"/>
-              </w:rPr>
-              <w:t xml:space="preserve"> I access my appointments page,</w:t>
-            </w:r>
-          </w:p>
-          <w:p>
-            <w:pPr>
-              <w:spacing w:after="0" w:line="240" w:lineRule="auto"/>
-              <w:rPr>
-                <w:rFonts w:ascii="Calibri" w:eastAsia="Times New Roman" w:hAnsi="Calibri" w:cs="Calibri"/>
-                <w:color w:val="000000"/>
-                <w:lang w:eastAsia="en-AU"/>
-              </w:rPr>
-            </w:pPr>
-            <w:r>
-              <w:rPr>
-                <w:rFonts w:ascii="Calibri" w:eastAsia="Times New Roman" w:hAnsi="Calibri" w:cs="Calibri"/>
-                <w:i/>
-                <w:iCs/>
-                <w:color w:val="000000"/>
-                <w:lang w:eastAsia="en-AU"/>
-              </w:rPr>
-              <w:t>Then</w:t>
-            </w:r>
-            <w:r>
-              <w:rPr>
-                <w:rFonts w:ascii="Calibri" w:eastAsia="Times New Roman" w:hAnsi="Calibri" w:cs="Calibri"/>
-                <w:color w:val="000000"/>
-                <w:lang w:eastAsia="en-AU"/>
-              </w:rPr>
-              <w:t xml:space="preserve"> I can look at my appointments and see the patient’s record for that day.</w:t>
-            </w:r>
-          </w:p>
-        </w:tc>
-      </w:tr>
-    </w:tbl>
-    <w:p/>
-    <w:tbl>
-      <w:tblPr>
-        <w:tblW w:w="6942" w:type="dxa"/>
-        <w:tblCellMar>
-          <w:top w:w="15" w:type="dxa"/>
-        </w:tblCellMar>
-        <w:tblLook w:val="04A0" w:firstRow="1" w:lastRow="0" w:firstColumn="1" w:lastColumn="0" w:noHBand="0" w:noVBand="1"/>
-      </w:tblPr>
-      <w:tblGrid>
-        <w:gridCol w:w="991"/>
-        <w:gridCol w:w="992"/>
-        <w:gridCol w:w="501"/>
-        <w:gridCol w:w="491"/>
-        <w:gridCol w:w="992"/>
-        <w:gridCol w:w="1983"/>
-        <w:gridCol w:w="992"/>
-      </w:tblGrid>
-      <w:tr>
-        <w:trPr>
-          <w:trHeight w:val="300"/>
-        </w:trPr>
-        <w:tc>
-          <w:tcPr>
-            <w:tcW w:w="991" w:type="dxa"/>
-            <w:vMerge w:val="restart"/>
-            <w:tcBorders>
-              <w:top w:val="single" w:sz="4" w:space="0" w:color="auto"/>
-              <w:left w:val="single" w:sz="4" w:space="0" w:color="auto"/>
-              <w:bottom w:val="single" w:sz="4" w:space="0" w:color="000000"/>
-              <w:right w:val="single" w:sz="4" w:space="0" w:color="auto"/>
-            </w:tcBorders>
-            <w:shd w:val="clear" w:color="auto" w:fill="auto"/>
-            <w:noWrap/>
-            <w:vAlign w:val="center"/>
-            <w:hideMark/>
-          </w:tcPr>
-          <w:p>
-            <w:pPr>
-              <w:spacing w:after="0" w:line="240" w:lineRule="auto"/>
-              <w:jc w:val="center"/>
-              <w:rPr>
-                <w:rFonts w:ascii="Calibri" w:eastAsia="Times New Roman" w:hAnsi="Calibri" w:cs="Calibri"/>
-                <w:b/>
-                <w:bCs/>
-                <w:color w:val="000000"/>
-                <w:lang w:eastAsia="en-AU"/>
-              </w:rPr>
-            </w:pPr>
-            <w:r>
-              <w:rPr>
-                <w:rFonts w:ascii="Calibri" w:eastAsia="Times New Roman" w:hAnsi="Calibri" w:cs="Calibri"/>
-                <w:b/>
-                <w:bCs/>
-                <w:color w:val="000000"/>
-                <w:lang w:eastAsia="en-AU"/>
-              </w:rPr>
-              <w:lastRenderedPageBreak/>
-              <w:t xml:space="preserve">Story </w:t>
-            </w:r>
-            <w:r>
-              <w:rPr>
-                <w:rFonts w:ascii="Calibri" w:eastAsia="Times New Roman" w:hAnsi="Calibri" w:cs="Calibri"/>
-                <w:b/>
-                <w:bCs/>
-                <w:color w:val="000000"/>
-                <w:lang w:eastAsia="en-AU"/>
-              </w:rPr>
-              <w:t>1</w:t>
-            </w:r>
-            <w:r>
-              <w:rPr>
-                <w:rFonts w:ascii="Calibri" w:eastAsia="Times New Roman" w:hAnsi="Calibri" w:cs="Calibri"/>
-                <w:b/>
-                <w:bCs/>
-                <w:color w:val="000000"/>
-                <w:lang w:eastAsia="en-AU"/>
-              </w:rPr>
-              <w:t>7</w:t>
-            </w:r>
-          </w:p>
-        </w:tc>
-        <w:tc>
-          <w:tcPr>
-            <w:tcW w:w="2976" w:type="dxa"/>
-            <w:gridSpan w:val="4"/>
-            <w:vMerge w:val="restart"/>
-            <w:tcBorders>
-              <w:top w:val="single" w:sz="4" w:space="0" w:color="auto"/>
-              <w:left w:val="nil"/>
-              <w:bottom w:val="single" w:sz="4" w:space="0" w:color="000000"/>
-              <w:right w:val="single" w:sz="4" w:space="0" w:color="000000"/>
-            </w:tcBorders>
-            <w:shd w:val="clear" w:color="auto" w:fill="auto"/>
-            <w:noWrap/>
-            <w:hideMark/>
-          </w:tcPr>
-          <w:p>
-            <w:pPr>
-              <w:spacing w:after="0" w:line="240" w:lineRule="auto"/>
-              <w:jc w:val="center"/>
-              <w:rPr>
-                <w:rFonts w:ascii="Calibri" w:eastAsia="Times New Roman" w:hAnsi="Calibri" w:cs="Calibri"/>
-                <w:color w:val="000000"/>
-                <w:lang w:eastAsia="en-AU"/>
-              </w:rPr>
-            </w:pPr>
-            <w:r>
-              <w:rPr>
-                <w:rFonts w:ascii="Calibri" w:eastAsia="Times New Roman" w:hAnsi="Calibri" w:cs="Calibri"/>
-                <w:color w:val="000000"/>
-                <w:lang w:eastAsia="en-AU"/>
-              </w:rPr>
-              <w:t>Doctor viewing patient health information</w:t>
-            </w:r>
-          </w:p>
-        </w:tc>
-        <w:tc>
-          <w:tcPr>
-            <w:tcW w:w="1983" w:type="dxa"/>
-            <w:tcBorders>
-              <w:top w:val="single" w:sz="4" w:space="0" w:color="auto"/>
-              <w:left w:val="nil"/>
-              <w:bottom w:val="single" w:sz="4" w:space="0" w:color="auto"/>
-              <w:right w:val="single" w:sz="4" w:space="0" w:color="000000"/>
-            </w:tcBorders>
-            <w:shd w:val="clear" w:color="auto" w:fill="auto"/>
-            <w:noWrap/>
-            <w:vAlign w:val="bottom"/>
-            <w:hideMark/>
-          </w:tcPr>
-          <w:p>
-            <w:pPr>
-              <w:spacing w:after="0" w:line="240" w:lineRule="auto"/>
-              <w:jc w:val="center"/>
-              <w:rPr>
-                <w:rFonts w:ascii="Calibri" w:eastAsia="Times New Roman" w:hAnsi="Calibri" w:cs="Calibri"/>
-                <w:b/>
-                <w:bCs/>
-                <w:color w:val="000000"/>
-                <w:lang w:eastAsia="en-AU"/>
-              </w:rPr>
-            </w:pPr>
-            <w:r>
-              <w:rPr>
-                <w:rFonts w:ascii="Calibri" w:eastAsia="Times New Roman" w:hAnsi="Calibri" w:cs="Calibri"/>
-                <w:b/>
-                <w:bCs/>
-                <w:color w:val="000000"/>
-                <w:lang w:eastAsia="en-AU"/>
-              </w:rPr>
-              <w:t>Priority </w:t>
-            </w:r>
-          </w:p>
-        </w:tc>
-        <w:tc>
-          <w:tcPr>
-            <w:tcW w:w="992" w:type="dxa"/>
-            <w:tcBorders>
-              <w:top w:val="single" w:sz="4" w:space="0" w:color="auto"/>
-              <w:left w:val="nil"/>
-              <w:bottom w:val="single" w:sz="4" w:space="0" w:color="auto"/>
-              <w:right w:val="single" w:sz="4" w:space="0" w:color="auto"/>
-            </w:tcBorders>
-            <w:shd w:val="clear" w:color="auto" w:fill="auto"/>
-            <w:noWrap/>
-            <w:vAlign w:val="bottom"/>
-            <w:hideMark/>
-          </w:tcPr>
-          <w:p>
-            <w:pPr>
-              <w:spacing w:after="0" w:line="240" w:lineRule="auto"/>
-              <w:jc w:val="center"/>
-              <w:rPr>
-                <w:rFonts w:ascii="Calibri" w:eastAsia="Times New Roman" w:hAnsi="Calibri" w:cs="Calibri"/>
-                <w:color w:val="000000"/>
-                <w:lang w:eastAsia="en-AU"/>
-              </w:rPr>
-            </w:pPr>
-            <w:r>
-              <w:rPr>
-                <w:rFonts w:ascii="Calibri" w:eastAsia="Times New Roman" w:hAnsi="Calibri" w:cs="Calibri"/>
-                <w:color w:val="000000"/>
-                <w:lang w:eastAsia="en-AU"/>
-              </w:rPr>
               <w:t>4</w:t>
-            </w:r>
-          </w:p>
-        </w:tc>
-      </w:tr>
-      <w:tr>
-        <w:trPr>
-          <w:trHeight w:val="300"/>
-        </w:trPr>
-        <w:tc>
-          <w:tcPr>
-            <w:tcW w:w="991" w:type="dxa"/>
-            <w:vMerge/>
-            <w:tcBorders>
-              <w:top w:val="single" w:sz="4" w:space="0" w:color="auto"/>
-              <w:left w:val="single" w:sz="4" w:space="0" w:color="auto"/>
-              <w:bottom w:val="single" w:sz="4" w:space="0" w:color="000000"/>
-              <w:right w:val="single" w:sz="4" w:space="0" w:color="auto"/>
-            </w:tcBorders>
-            <w:vAlign w:val="center"/>
-            <w:hideMark/>
-          </w:tcPr>
-          <w:p>
-            <w:pPr>
-              <w:spacing w:after="0" w:line="240" w:lineRule="auto"/>
-              <w:rPr>
-                <w:rFonts w:ascii="Calibri" w:eastAsia="Times New Roman" w:hAnsi="Calibri" w:cs="Calibri"/>
-                <w:color w:val="000000"/>
-                <w:lang w:eastAsia="en-AU"/>
-              </w:rPr>
-            </w:pPr>
-          </w:p>
-        </w:tc>
-        <w:tc>
-          <w:tcPr>
-            <w:tcW w:w="2976" w:type="dxa"/>
-            <w:gridSpan w:val="4"/>
-            <w:vMerge/>
-            <w:tcBorders>
-              <w:top w:val="single" w:sz="4" w:space="0" w:color="auto"/>
-              <w:left w:val="nil"/>
-              <w:bottom w:val="single" w:sz="4" w:space="0" w:color="000000"/>
-              <w:right w:val="single" w:sz="4" w:space="0" w:color="000000"/>
-            </w:tcBorders>
-            <w:vAlign w:val="center"/>
-            <w:hideMark/>
-          </w:tcPr>
-          <w:p>
-            <w:pPr>
-              <w:spacing w:after="0" w:line="240" w:lineRule="auto"/>
-              <w:rPr>
-                <w:rFonts w:ascii="Calibri" w:eastAsia="Times New Roman" w:hAnsi="Calibri" w:cs="Calibri"/>
-                <w:color w:val="000000"/>
-                <w:lang w:eastAsia="en-AU"/>
-              </w:rPr>
-            </w:pPr>
-          </w:p>
-        </w:tc>
-        <w:tc>
-          <w:tcPr>
-            <w:tcW w:w="1983" w:type="dxa"/>
-            <w:tcBorders>
-              <w:top w:val="single" w:sz="4" w:space="0" w:color="auto"/>
-              <w:left w:val="nil"/>
-              <w:bottom w:val="single" w:sz="4" w:space="0" w:color="auto"/>
-              <w:right w:val="single" w:sz="4" w:space="0" w:color="000000"/>
-            </w:tcBorders>
-            <w:shd w:val="clear" w:color="auto" w:fill="auto"/>
-            <w:noWrap/>
-            <w:vAlign w:val="bottom"/>
-            <w:hideMark/>
-          </w:tcPr>
-          <w:p>
-            <w:pPr>
-              <w:spacing w:after="0" w:line="240" w:lineRule="auto"/>
-              <w:jc w:val="center"/>
-              <w:rPr>
-                <w:rFonts w:ascii="Calibri" w:eastAsia="Times New Roman" w:hAnsi="Calibri" w:cs="Calibri"/>
-                <w:b/>
-                <w:bCs/>
-                <w:color w:val="000000"/>
-                <w:lang w:eastAsia="en-AU"/>
-              </w:rPr>
-            </w:pPr>
-            <w:r>
-              <w:rPr>
-                <w:rFonts w:ascii="Calibri" w:eastAsia="Times New Roman" w:hAnsi="Calibri" w:cs="Calibri"/>
-                <w:b/>
-                <w:bCs/>
-                <w:color w:val="000000"/>
-                <w:lang w:eastAsia="en-AU"/>
-              </w:rPr>
-              <w:t> Effort</w:t>
-            </w:r>
-          </w:p>
-        </w:tc>
-        <w:tc>
-          <w:tcPr>
-            <w:tcW w:w="992" w:type="dxa"/>
-            <w:tcBorders>
-              <w:top w:val="nil"/>
-              <w:left w:val="nil"/>
-              <w:bottom w:val="single" w:sz="4" w:space="0" w:color="auto"/>
-              <w:right w:val="single" w:sz="4" w:space="0" w:color="auto"/>
-            </w:tcBorders>
-            <w:shd w:val="clear" w:color="auto" w:fill="auto"/>
-            <w:noWrap/>
-            <w:vAlign w:val="bottom"/>
-            <w:hideMark/>
-          </w:tcPr>
-          <w:p>
-            <w:pPr>
-              <w:spacing w:after="0" w:line="240" w:lineRule="auto"/>
-              <w:jc w:val="center"/>
-              <w:rPr>
-                <w:rFonts w:ascii="Calibri" w:eastAsia="Times New Roman" w:hAnsi="Calibri" w:cs="Calibri"/>
-                <w:color w:val="000000"/>
-                <w:lang w:eastAsia="en-AU"/>
-              </w:rPr>
-            </w:pPr>
-            <w:r>
-              <w:rPr>
-                <w:rFonts w:ascii="Calibri" w:eastAsia="Times New Roman" w:hAnsi="Calibri" w:cs="Calibri"/>
-                <w:color w:val="000000"/>
-                <w:lang w:eastAsia="en-AU"/>
-              </w:rPr>
-              <w:t>64</w:t>
             </w:r>
           </w:p>
         </w:tc>

</xml_diff>